<commit_message>
Create project and CreateUserServlet
</commit_message>
<xml_diff>
--- a/JDBC Servlets and JSP - Java Web Development Fundamentals.docx
+++ b/JDBC Servlets and JSP - Java Web Development Fundamentals.docx
@@ -136,60 +136,60 @@
           <w:szCs w:val="20"/>
         </w:rPr>
       </w:pPr>
-      <w:proofErr w:type="spellStart"/>
       <w:r>
         <w:rPr>
           <w:rFonts w:ascii="Arial" w:hAnsi="Arial" w:cs="Arial"/>
           <w:sz w:val="20"/>
           <w:szCs w:val="20"/>
         </w:rPr>
-        <w:t>init</w:t>
-      </w:r>
-      <w:proofErr w:type="spellEnd"/>
-      <w:r>
+        <w:t>init()</w:t>
+      </w:r>
+    </w:p>
+    <w:p>
+      <w:pPr>
+        <w:pStyle w:val="NoSpacing"/>
         <w:rPr>
           <w:rFonts w:ascii="Arial" w:hAnsi="Arial" w:cs="Arial"/>
           <w:sz w:val="20"/>
           <w:szCs w:val="20"/>
         </w:rPr>
-        <w:t>()</w:t>
-      </w:r>
-    </w:p>
-    <w:p>
-      <w:pPr>
-        <w:pStyle w:val="NoSpacing"/>
+      </w:pPr>
+      <w:r>
         <w:rPr>
           <w:rFonts w:ascii="Arial" w:hAnsi="Arial" w:cs="Arial"/>
           <w:sz w:val="20"/>
           <w:szCs w:val="20"/>
         </w:rPr>
-      </w:pPr>
-      <w:r>
+        <w:t>service()</w:t>
+      </w:r>
+    </w:p>
+    <w:p>
+      <w:pPr>
+        <w:pStyle w:val="NoSpacing"/>
         <w:rPr>
           <w:rFonts w:ascii="Arial" w:hAnsi="Arial" w:cs="Arial"/>
           <w:sz w:val="20"/>
           <w:szCs w:val="20"/>
         </w:rPr>
-        <w:t>service()</w:t>
-      </w:r>
-    </w:p>
-    <w:p>
-      <w:pPr>
-        <w:pStyle w:val="NoSpacing"/>
+      </w:pPr>
+      <w:r>
         <w:rPr>
           <w:rFonts w:ascii="Arial" w:hAnsi="Arial" w:cs="Arial"/>
           <w:sz w:val="20"/>
           <w:szCs w:val="20"/>
         </w:rPr>
-      </w:pPr>
-      <w:r>
+        <w:t>destroy()</w:t>
+      </w:r>
+    </w:p>
+    <w:p>
+      <w:pPr>
+        <w:pStyle w:val="NoSpacing"/>
         <w:rPr>
           <w:rFonts w:ascii="Arial" w:hAnsi="Arial" w:cs="Arial"/>
           <w:sz w:val="20"/>
           <w:szCs w:val="20"/>
         </w:rPr>
-        <w:t>destroy()</w:t>
-      </w:r>
+      </w:pPr>
     </w:p>
     <w:p>
       <w:pPr>
@@ -200,23 +200,21 @@
           <w:szCs w:val="20"/>
         </w:rPr>
       </w:pPr>
-    </w:p>
-    <w:p>
-      <w:pPr>
-        <w:pStyle w:val="NoSpacing"/>
+      <w:r>
         <w:rPr>
           <w:rFonts w:ascii="Arial" w:hAnsi="Arial" w:cs="Arial"/>
           <w:sz w:val="20"/>
           <w:szCs w:val="20"/>
         </w:rPr>
-      </w:pPr>
+        <w:t>These methods are called by the</w:t>
+      </w:r>
       <w:r>
         <w:rPr>
           <w:rFonts w:ascii="Arial" w:hAnsi="Arial" w:cs="Arial"/>
           <w:sz w:val="20"/>
           <w:szCs w:val="20"/>
         </w:rPr>
-        <w:t>These methods are called by the</w:t>
+        <w:t xml:space="preserve"> Web</w:t>
       </w:r>
       <w:r>
         <w:rPr>
@@ -224,7 +222,7 @@
           <w:sz w:val="20"/>
           <w:szCs w:val="20"/>
         </w:rPr>
-        <w:t xml:space="preserve"> Web</w:t>
+        <w:t xml:space="preserve"> Container</w:t>
       </w:r>
       <w:r>
         <w:rPr>
@@ -232,34 +230,36 @@
           <w:sz w:val="20"/>
           <w:szCs w:val="20"/>
         </w:rPr>
-        <w:t xml:space="preserve"> Container</w:t>
-      </w:r>
-      <w:r>
+        <w:t xml:space="preserve"> such as Apache Tomcat, WebLogic.</w:t>
+      </w:r>
+    </w:p>
+    <w:p>
+      <w:pPr>
+        <w:pStyle w:val="NoSpacing"/>
         <w:rPr>
           <w:rFonts w:ascii="Arial" w:hAnsi="Arial" w:cs="Arial"/>
           <w:sz w:val="20"/>
           <w:szCs w:val="20"/>
         </w:rPr>
-        <w:t xml:space="preserve"> such as Apache Tomcat, WebLogic.</w:t>
-      </w:r>
-    </w:p>
-    <w:p>
-      <w:pPr>
-        <w:pStyle w:val="NoSpacing"/>
+      </w:pPr>
+      <w:r>
         <w:rPr>
           <w:rFonts w:ascii="Arial" w:hAnsi="Arial" w:cs="Arial"/>
           <w:sz w:val="20"/>
           <w:szCs w:val="20"/>
         </w:rPr>
-      </w:pPr>
-      <w:r>
+        <w:t>Init() method is called once. So, this is a good place to write code to establish connections to the database server.</w:t>
+      </w:r>
+    </w:p>
+    <w:p>
+      <w:pPr>
+        <w:pStyle w:val="NoSpacing"/>
         <w:rPr>
           <w:rFonts w:ascii="Arial" w:hAnsi="Arial" w:cs="Arial"/>
           <w:sz w:val="20"/>
           <w:szCs w:val="20"/>
         </w:rPr>
-        <w:t>Init() method is called once. So, this is a good place to write code to establish connections to the database server.</w:t>
-      </w:r>
+      </w:pPr>
     </w:p>
     <w:p>
       <w:pPr>
@@ -270,24 +270,24 @@
           <w:szCs w:val="20"/>
         </w:rPr>
       </w:pPr>
-    </w:p>
-    <w:p>
-      <w:pPr>
-        <w:pStyle w:val="NoSpacing"/>
+      <w:r>
         <w:rPr>
           <w:rFonts w:ascii="Arial" w:hAnsi="Arial" w:cs="Arial"/>
           <w:sz w:val="20"/>
           <w:szCs w:val="20"/>
         </w:rPr>
-      </w:pPr>
-      <w:r>
+        <w:t>The Service method is where all our business logic is kept. The service method is called n-times.</w:t>
+      </w:r>
+    </w:p>
+    <w:p>
+      <w:pPr>
+        <w:pStyle w:val="NoSpacing"/>
         <w:rPr>
           <w:rFonts w:ascii="Arial" w:hAnsi="Arial" w:cs="Arial"/>
           <w:sz w:val="20"/>
           <w:szCs w:val="20"/>
         </w:rPr>
-        <w:t>The Service method is where all our business logic is kept. The service method is called n-times.</w:t>
-      </w:r>
+      </w:pPr>
     </w:p>
     <w:p>
       <w:pPr>
@@ -298,111 +298,65 @@
           <w:szCs w:val="20"/>
         </w:rPr>
       </w:pPr>
-    </w:p>
-    <w:p>
-      <w:pPr>
-        <w:pStyle w:val="NoSpacing"/>
+      <w:r>
         <w:rPr>
           <w:rFonts w:ascii="Arial" w:hAnsi="Arial" w:cs="Arial"/>
           <w:sz w:val="20"/>
           <w:szCs w:val="20"/>
         </w:rPr>
-      </w:pPr>
+        <w:t xml:space="preserve">The destroy method should have code which does the opposite of what the init() method does. The </w:t>
+      </w:r>
       <w:r>
         <w:rPr>
           <w:rFonts w:ascii="Arial" w:hAnsi="Arial" w:cs="Arial"/>
           <w:sz w:val="20"/>
           <w:szCs w:val="20"/>
         </w:rPr>
-        <w:t xml:space="preserve">The destroy method should have code which does the opposite of what the </w:t>
-      </w:r>
-      <w:proofErr w:type="spellStart"/>
+        <w:t xml:space="preserve">destroy </w:t>
+      </w:r>
       <w:r>
         <w:rPr>
           <w:rFonts w:ascii="Arial" w:hAnsi="Arial" w:cs="Arial"/>
           <w:sz w:val="20"/>
           <w:szCs w:val="20"/>
         </w:rPr>
-        <w:t>init</w:t>
-      </w:r>
-      <w:proofErr w:type="spellEnd"/>
+        <w:t>method is also called once</w:t>
+      </w:r>
       <w:r>
         <w:rPr>
           <w:rFonts w:ascii="Arial" w:hAnsi="Arial" w:cs="Arial"/>
           <w:sz w:val="20"/>
           <w:szCs w:val="20"/>
         </w:rPr>
-        <w:t xml:space="preserve">() method does. The </w:t>
-      </w:r>
-      <w:r>
+        <w:t>.</w:t>
+      </w:r>
+    </w:p>
+    <w:p>
+      <w:pPr>
+        <w:pStyle w:val="NoSpacing"/>
         <w:rPr>
           <w:rFonts w:ascii="Arial" w:hAnsi="Arial" w:cs="Arial"/>
           <w:sz w:val="20"/>
           <w:szCs w:val="20"/>
         </w:rPr>
-        <w:t xml:space="preserve">destroy </w:t>
-      </w:r>
-      <w:r>
+      </w:pPr>
+    </w:p>
+    <w:p>
+      <w:pPr>
+        <w:pStyle w:val="NoSpacing"/>
         <w:rPr>
           <w:rFonts w:ascii="Arial" w:hAnsi="Arial" w:cs="Arial"/>
           <w:sz w:val="20"/>
           <w:szCs w:val="20"/>
         </w:rPr>
-        <w:t>method is also called once</w:t>
-      </w:r>
+      </w:pPr>
       <w:r>
         <w:rPr>
           <w:rFonts w:ascii="Arial" w:hAnsi="Arial" w:cs="Arial"/>
           <w:sz w:val="20"/>
           <w:szCs w:val="20"/>
         </w:rPr>
-        <w:t>.</w:t>
-      </w:r>
-    </w:p>
-    <w:p>
-      <w:pPr>
-        <w:pStyle w:val="NoSpacing"/>
-        <w:rPr>
-          <w:rFonts w:ascii="Arial" w:hAnsi="Arial" w:cs="Arial"/>
-          <w:sz w:val="20"/>
-          <w:szCs w:val="20"/>
-        </w:rPr>
-      </w:pPr>
-    </w:p>
-    <w:p>
-      <w:pPr>
-        <w:pStyle w:val="NoSpacing"/>
-        <w:rPr>
-          <w:rFonts w:ascii="Arial" w:hAnsi="Arial" w:cs="Arial"/>
-          <w:sz w:val="20"/>
-          <w:szCs w:val="20"/>
-        </w:rPr>
-      </w:pPr>
-      <w:r>
-        <w:rPr>
-          <w:rFonts w:ascii="Arial" w:hAnsi="Arial" w:cs="Arial"/>
-          <w:sz w:val="20"/>
-          <w:szCs w:val="20"/>
-        </w:rPr>
-        <w:t xml:space="preserve">Putting code in </w:t>
-      </w:r>
-      <w:proofErr w:type="gramStart"/>
-      <w:r>
-        <w:rPr>
-          <w:rFonts w:ascii="Arial" w:hAnsi="Arial" w:cs="Arial"/>
-          <w:sz w:val="20"/>
-          <w:szCs w:val="20"/>
-        </w:rPr>
-        <w:t>these method</w:t>
-      </w:r>
-      <w:proofErr w:type="gramEnd"/>
-      <w:r>
-        <w:rPr>
-          <w:rFonts w:ascii="Arial" w:hAnsi="Arial" w:cs="Arial"/>
-          <w:sz w:val="20"/>
-          <w:szCs w:val="20"/>
-        </w:rPr>
-        <w:t xml:space="preserve"> is our responsibility but calling the methods is the container’s responsibility.</w:t>
+        <w:t>Putting code in these method is our responsibility but calling the methods is the container’s responsibility.</w:t>
       </w:r>
     </w:p>
     <w:p>
@@ -524,25 +478,7 @@
           <w:sz w:val="20"/>
           <w:szCs w:val="20"/>
         </w:rPr>
-        <w:t xml:space="preserve"> – This is when the </w:t>
-      </w:r>
-      <w:proofErr w:type="spellStart"/>
-      <w:r>
-        <w:rPr>
-          <w:rFonts w:ascii="Arial" w:hAnsi="Arial" w:cs="Arial"/>
-          <w:sz w:val="20"/>
-          <w:szCs w:val="20"/>
-        </w:rPr>
-        <w:t>init</w:t>
-      </w:r>
-      <w:proofErr w:type="spellEnd"/>
-      <w:r>
-        <w:rPr>
-          <w:rFonts w:ascii="Arial" w:hAnsi="Arial" w:cs="Arial"/>
-          <w:sz w:val="20"/>
-          <w:szCs w:val="20"/>
-        </w:rPr>
-        <w:t xml:space="preserve"> method is used to open resources.</w:t>
+        <w:t xml:space="preserve"> – This is when the init method is used to open resources.</w:t>
       </w:r>
     </w:p>
     <w:p>
@@ -695,21 +631,8 @@
                         <w:txbxContent>
                           <w:p>
                             <w:r>
-                              <w:t>com/</w:t>
+                              <w:t>com/samsonmarikwa/OrderServlet.class</w:t>
                             </w:r>
-                            <w:proofErr w:type="spellStart"/>
-                            <w:r>
-                              <w:t>samsonmarikwa</w:t>
-                            </w:r>
-                            <w:proofErr w:type="spellEnd"/>
-                            <w:r>
-                              <w:t>/</w:t>
-                            </w:r>
-                            <w:proofErr w:type="spellStart"/>
-                            <w:r>
-                              <w:t>OrderServlet.class</w:t>
-                            </w:r>
-                            <w:proofErr w:type="spellEnd"/>
                           </w:p>
                         </w:txbxContent>
                       </wps:txbx>
@@ -739,21 +662,8 @@
                   <w:txbxContent>
                     <w:p>
                       <w:r>
-                        <w:t>com/</w:t>
+                        <w:t>com/samsonmarikwa/OrderServlet.class</w:t>
                       </w:r>
-                      <w:proofErr w:type="spellStart"/>
-                      <w:r>
-                        <w:t>samsonmarikwa</w:t>
-                      </w:r>
-                      <w:proofErr w:type="spellEnd"/>
-                      <w:r>
-                        <w:t>/</w:t>
-                      </w:r>
-                      <w:proofErr w:type="spellStart"/>
-                      <w:r>
-                        <w:t>OrderServlet.class</w:t>
-                      </w:r>
-                      <w:proofErr w:type="spellEnd"/>
                     </w:p>
                   </w:txbxContent>
                 </v:textbox>
@@ -807,11 +717,9 @@
                       <wps:txbx>
                         <w:txbxContent>
                           <w:p>
-                            <w:proofErr w:type="spellStart"/>
                             <w:r>
                               <w:t>login.jsp</w:t>
                             </w:r>
-                            <w:proofErr w:type="spellEnd"/>
                           </w:p>
                         </w:txbxContent>
                       </wps:txbx>
@@ -836,11 +744,9 @@
                 <v:textbox>
                   <w:txbxContent>
                     <w:p>
-                      <w:proofErr w:type="spellStart"/>
                       <w:r>
                         <w:t>login.jsp</w:t>
                       </w:r>
-                      <w:proofErr w:type="spellEnd"/>
                     </w:p>
                   </w:txbxContent>
                 </v:textbox>
@@ -2982,7 +2888,6 @@
               </w:rPr>
               <w:t>&gt;</w:t>
             </w:r>
-            <w:proofErr w:type="spellStart"/>
             <w:r>
               <w:rPr>
                 <w:rFonts w:ascii="Courier New" w:hAnsi="Courier New" w:cs="Courier New"/>
@@ -2992,7 +2897,6 @@
               </w:rPr>
               <w:t>HelloServlet</w:t>
             </w:r>
-            <w:proofErr w:type="spellEnd"/>
             <w:r>
               <w:rPr>
                 <w:rFonts w:ascii="Courier New" w:hAnsi="Courier New" w:cs="Courier New"/>
@@ -3230,7 +3134,6 @@
               </w:rPr>
               <w:t>&gt;</w:t>
             </w:r>
-            <w:proofErr w:type="spellStart"/>
             <w:r>
               <w:rPr>
                 <w:rFonts w:ascii="Courier New" w:hAnsi="Courier New" w:cs="Courier New"/>
@@ -3240,7 +3143,6 @@
               </w:rPr>
               <w:t>HelloServlet</w:t>
             </w:r>
-            <w:proofErr w:type="spellEnd"/>
             <w:r>
               <w:rPr>
                 <w:rFonts w:ascii="Courier New" w:hAnsi="Courier New" w:cs="Courier New"/>
@@ -3298,7 +3200,6 @@
               </w:rPr>
               <w:t>&lt;</w:t>
             </w:r>
-            <w:proofErr w:type="spellStart"/>
             <w:r>
               <w:rPr>
                 <w:rFonts w:ascii="Courier New" w:hAnsi="Courier New" w:cs="Courier New"/>
@@ -3306,9 +3207,35 @@
                 <w:sz w:val="16"/>
                 <w:szCs w:val="16"/>
               </w:rPr>
-              <w:t>url</w:t>
-            </w:r>
-            <w:proofErr w:type="spellEnd"/>
+              <w:t>url-pattern</w:t>
+            </w:r>
+            <w:r>
+              <w:rPr>
+                <w:rFonts w:ascii="Courier New" w:hAnsi="Courier New" w:cs="Courier New"/>
+                <w:color w:val="008080"/>
+                <w:sz w:val="16"/>
+                <w:szCs w:val="16"/>
+              </w:rPr>
+              <w:t>&gt;</w:t>
+            </w:r>
+            <w:r>
+              <w:rPr>
+                <w:rFonts w:ascii="Courier New" w:hAnsi="Courier New" w:cs="Courier New"/>
+                <w:color w:val="000000"/>
+                <w:sz w:val="16"/>
+                <w:szCs w:val="16"/>
+              </w:rPr>
+              <w:t>/hello</w:t>
+            </w:r>
+            <w:r>
+              <w:rPr>
+                <w:rFonts w:ascii="Courier New" w:hAnsi="Courier New" w:cs="Courier New"/>
+                <w:color w:val="008080"/>
+                <w:sz w:val="16"/>
+                <w:szCs w:val="16"/>
+              </w:rPr>
+              <w:t>&lt;/</w:t>
+            </w:r>
             <w:r>
               <w:rPr>
                 <w:rFonts w:ascii="Courier New" w:hAnsi="Courier New" w:cs="Courier New"/>
@@ -3316,54 +3243,7 @@
                 <w:sz w:val="16"/>
                 <w:szCs w:val="16"/>
               </w:rPr>
-              <w:t>-pattern</w:t>
-            </w:r>
-            <w:r>
-              <w:rPr>
-                <w:rFonts w:ascii="Courier New" w:hAnsi="Courier New" w:cs="Courier New"/>
-                <w:color w:val="008080"/>
-                <w:sz w:val="16"/>
-                <w:szCs w:val="16"/>
-              </w:rPr>
-              <w:t>&gt;</w:t>
-            </w:r>
-            <w:r>
-              <w:rPr>
-                <w:rFonts w:ascii="Courier New" w:hAnsi="Courier New" w:cs="Courier New"/>
-                <w:color w:val="000000"/>
-                <w:sz w:val="16"/>
-                <w:szCs w:val="16"/>
-              </w:rPr>
-              <w:t>/hello</w:t>
-            </w:r>
-            <w:r>
-              <w:rPr>
-                <w:rFonts w:ascii="Courier New" w:hAnsi="Courier New" w:cs="Courier New"/>
-                <w:color w:val="008080"/>
-                <w:sz w:val="16"/>
-                <w:szCs w:val="16"/>
-              </w:rPr>
-              <w:t>&lt;/</w:t>
-            </w:r>
-            <w:proofErr w:type="spellStart"/>
-            <w:r>
-              <w:rPr>
-                <w:rFonts w:ascii="Courier New" w:hAnsi="Courier New" w:cs="Courier New"/>
-                <w:color w:val="3F7F7F"/>
-                <w:sz w:val="16"/>
-                <w:szCs w:val="16"/>
-              </w:rPr>
-              <w:t>url</w:t>
-            </w:r>
-            <w:proofErr w:type="spellEnd"/>
-            <w:r>
-              <w:rPr>
-                <w:rFonts w:ascii="Courier New" w:hAnsi="Courier New" w:cs="Courier New"/>
-                <w:color w:val="3F7F7F"/>
-                <w:sz w:val="16"/>
-                <w:szCs w:val="16"/>
-              </w:rPr>
-              <w:t>-pattern</w:t>
+              <w:t>url-pattern</w:t>
             </w:r>
             <w:r>
               <w:rPr>
@@ -3461,97 +3341,49 @@
           <w:sz w:val="20"/>
           <w:szCs w:val="20"/>
         </w:rPr>
-        <w:t xml:space="preserve"> Tomcat determines the project name from the </w:t>
-      </w:r>
-      <w:proofErr w:type="spellStart"/>
+        <w:t xml:space="preserve"> Tomcat determines the project name from the url that should handle the request. </w:t>
+      </w:r>
       <w:r>
         <w:rPr>
           <w:sz w:val="20"/>
           <w:szCs w:val="20"/>
         </w:rPr>
-        <w:t>url</w:t>
-      </w:r>
-      <w:proofErr w:type="spellEnd"/>
+        <w:t>It then looks at the web.xml file for the /hello path configured in the servlet-mapping url-pattern</w:t>
+      </w:r>
       <w:r>
         <w:rPr>
           <w:sz w:val="20"/>
           <w:szCs w:val="20"/>
         </w:rPr>
-        <w:t xml:space="preserve"> that should handle the request. </w:t>
+        <w:t xml:space="preserve"> to see </w:t>
       </w:r>
       <w:r>
         <w:rPr>
           <w:sz w:val="20"/>
           <w:szCs w:val="20"/>
         </w:rPr>
-        <w:t xml:space="preserve">It then looks at the web.xml file for the /hello path configured in the servlet-mapping </w:t>
-      </w:r>
-      <w:proofErr w:type="spellStart"/>
+        <w:t xml:space="preserve">which </w:t>
+      </w:r>
       <w:r>
         <w:rPr>
           <w:sz w:val="20"/>
           <w:szCs w:val="20"/>
         </w:rPr>
-        <w:t>url</w:t>
-      </w:r>
-      <w:proofErr w:type="spellEnd"/>
+        <w:t xml:space="preserve">servlet should handle the request. It then </w:t>
+      </w:r>
       <w:r>
         <w:rPr>
           <w:sz w:val="20"/>
           <w:szCs w:val="20"/>
         </w:rPr>
-        <w:t>-pattern</w:t>
+        <w:t>instantiates the servlet</w:t>
       </w:r>
       <w:r>
         <w:rPr>
           <w:sz w:val="20"/>
           <w:szCs w:val="20"/>
         </w:rPr>
-        <w:t xml:space="preserve"> to see </w:t>
-      </w:r>
-      <w:r>
-        <w:rPr>
-          <w:sz w:val="20"/>
-          <w:szCs w:val="20"/>
-        </w:rPr>
-        <w:t xml:space="preserve">which </w:t>
-      </w:r>
-      <w:r>
-        <w:rPr>
-          <w:sz w:val="20"/>
-          <w:szCs w:val="20"/>
-        </w:rPr>
-        <w:t xml:space="preserve">servlet should handle the request. It then </w:t>
-      </w:r>
-      <w:r>
-        <w:rPr>
-          <w:sz w:val="20"/>
-          <w:szCs w:val="20"/>
-        </w:rPr>
-        <w:t>instantiates the servlet</w:t>
-      </w:r>
-      <w:r>
-        <w:rPr>
-          <w:sz w:val="20"/>
-          <w:szCs w:val="20"/>
-        </w:rPr>
-        <w:t xml:space="preserve"> </w:t>
-      </w:r>
-      <w:proofErr w:type="spellStart"/>
-      <w:r>
-        <w:rPr>
-          <w:sz w:val="20"/>
-          <w:szCs w:val="20"/>
-        </w:rPr>
-        <w:t>HelloWorldServlet</w:t>
-      </w:r>
-      <w:proofErr w:type="spellEnd"/>
-      <w:r>
-        <w:rPr>
-          <w:sz w:val="20"/>
-          <w:szCs w:val="20"/>
-        </w:rPr>
-        <w:t xml:space="preserve"> to handle the request.</w:t>
+        <w:t xml:space="preserve"> HelloWorldServlet to handle the request.</w:t>
       </w:r>
       <w:r>
         <w:rPr>
@@ -4024,31 +3856,7 @@
                 <w:sz w:val="14"/>
                 <w:szCs w:val="14"/>
               </w:rPr>
-              <w:t>"</w:t>
-            </w:r>
-            <w:proofErr w:type="spellStart"/>
-            <w:r>
-              <w:rPr>
-                <w:rFonts w:ascii="Courier New" w:hAnsi="Courier New" w:cs="Courier New"/>
-                <w:i/>
-                <w:iCs/>
-                <w:color w:val="2A00FF"/>
-                <w:sz w:val="14"/>
-                <w:szCs w:val="14"/>
-              </w:rPr>
-              <w:t>additionServlet</w:t>
-            </w:r>
-            <w:proofErr w:type="spellEnd"/>
-            <w:r>
-              <w:rPr>
-                <w:rFonts w:ascii="Courier New" w:hAnsi="Courier New" w:cs="Courier New"/>
-                <w:i/>
-                <w:iCs/>
-                <w:color w:val="2A00FF"/>
-                <w:sz w:val="14"/>
-                <w:szCs w:val="14"/>
-              </w:rPr>
-              <w:t>"</w:t>
+              <w:t>"additionServlet"</w:t>
             </w:r>
             <w:r>
               <w:rPr>
@@ -4153,7 +3961,6 @@
               </w:rPr>
               <w:t>&gt;&lt;</w:t>
             </w:r>
-            <w:proofErr w:type="spellStart"/>
             <w:r>
               <w:rPr>
                 <w:rFonts w:ascii="Courier New" w:hAnsi="Courier New" w:cs="Courier New"/>
@@ -4163,7 +3970,6 @@
               </w:rPr>
               <w:t>br</w:t>
             </w:r>
-            <w:proofErr w:type="spellEnd"/>
             <w:r>
               <w:rPr>
                 <w:rFonts w:ascii="Courier New" w:hAnsi="Courier New" w:cs="Courier New"/>
@@ -4313,7 +4119,6 @@
               </w:rPr>
               <w:t>/&gt;&lt;</w:t>
             </w:r>
-            <w:proofErr w:type="spellStart"/>
             <w:r>
               <w:rPr>
                 <w:rFonts w:ascii="Courier New" w:hAnsi="Courier New" w:cs="Courier New"/>
@@ -4323,7 +4128,6 @@
               </w:rPr>
               <w:t>br</w:t>
             </w:r>
-            <w:proofErr w:type="spellEnd"/>
             <w:r>
               <w:rPr>
                 <w:rFonts w:ascii="Courier New" w:hAnsi="Courier New" w:cs="Courier New"/>
@@ -4466,7 +4270,6 @@
               </w:rPr>
               <w:t>/&gt;&lt;</w:t>
             </w:r>
-            <w:proofErr w:type="spellStart"/>
             <w:r>
               <w:rPr>
                 <w:rFonts w:ascii="Courier New" w:hAnsi="Courier New" w:cs="Courier New"/>
@@ -4476,7 +4279,6 @@
               </w:rPr>
               <w:t>br</w:t>
             </w:r>
-            <w:proofErr w:type="spellEnd"/>
             <w:r>
               <w:rPr>
                 <w:rFonts w:ascii="Courier New" w:hAnsi="Courier New" w:cs="Courier New"/>
@@ -4823,7 +4625,6 @@
               </w:rPr>
               <w:t xml:space="preserve"> </w:t>
             </w:r>
-            <w:proofErr w:type="spellStart"/>
             <w:r>
               <w:rPr>
                 <w:rFonts w:ascii="Courier New" w:hAnsi="Courier New" w:cs="Courier New"/>
@@ -4834,7 +4635,6 @@
               </w:rPr>
               <w:t>AdditionServlet</w:t>
             </w:r>
-            <w:proofErr w:type="spellEnd"/>
             <w:r>
               <w:rPr>
                 <w:rFonts w:ascii="Courier New" w:hAnsi="Courier New" w:cs="Courier New"/>
@@ -4862,27 +4662,7 @@
                 <w:sz w:val="14"/>
                 <w:szCs w:val="14"/>
               </w:rPr>
-              <w:t xml:space="preserve"> </w:t>
-            </w:r>
-            <w:proofErr w:type="spellStart"/>
-            <w:r>
-              <w:rPr>
-                <w:rFonts w:ascii="Courier New" w:hAnsi="Courier New" w:cs="Courier New"/>
-                <w:color w:val="000000"/>
-                <w:sz w:val="14"/>
-                <w:szCs w:val="14"/>
-              </w:rPr>
-              <w:t>GenericServlet</w:t>
-            </w:r>
-            <w:proofErr w:type="spellEnd"/>
-            <w:r>
-              <w:rPr>
-                <w:rFonts w:ascii="Courier New" w:hAnsi="Courier New" w:cs="Courier New"/>
-                <w:color w:val="000000"/>
-                <w:sz w:val="14"/>
-                <w:szCs w:val="14"/>
-              </w:rPr>
-              <w:t xml:space="preserve"> {</w:t>
+              <w:t xml:space="preserve"> GenericServlet {</w:t>
             </w:r>
           </w:p>
           <w:p>
@@ -4986,9 +4766,17 @@
                 <w:sz w:val="14"/>
                 <w:szCs w:val="14"/>
               </w:rPr>
-              <w:t xml:space="preserve"> service(</w:t>
-            </w:r>
-            <w:proofErr w:type="spellStart"/>
+              <w:t xml:space="preserve"> service(ServletRequest </w:t>
+            </w:r>
+            <w:r>
+              <w:rPr>
+                <w:rFonts w:ascii="Courier New" w:hAnsi="Courier New" w:cs="Courier New"/>
+                <w:color w:val="6A3E3E"/>
+                <w:sz w:val="14"/>
+                <w:szCs w:val="14"/>
+              </w:rPr>
+              <w:t>request</w:t>
+            </w:r>
             <w:r>
               <w:rPr>
                 <w:rFonts w:ascii="Courier New" w:hAnsi="Courier New" w:cs="Courier New"/>
@@ -4996,55 +4784,7 @@
                 <w:sz w:val="14"/>
                 <w:szCs w:val="14"/>
               </w:rPr>
-              <w:t>ServletRequest</w:t>
-            </w:r>
-            <w:proofErr w:type="spellEnd"/>
-            <w:r>
-              <w:rPr>
-                <w:rFonts w:ascii="Courier New" w:hAnsi="Courier New" w:cs="Courier New"/>
-                <w:color w:val="000000"/>
-                <w:sz w:val="14"/>
-                <w:szCs w:val="14"/>
-              </w:rPr>
-              <w:t xml:space="preserve"> </w:t>
-            </w:r>
-            <w:r>
-              <w:rPr>
-                <w:rFonts w:ascii="Courier New" w:hAnsi="Courier New" w:cs="Courier New"/>
-                <w:color w:val="6A3E3E"/>
-                <w:sz w:val="14"/>
-                <w:szCs w:val="14"/>
-              </w:rPr>
-              <w:t>request</w:t>
-            </w:r>
-            <w:r>
-              <w:rPr>
-                <w:rFonts w:ascii="Courier New" w:hAnsi="Courier New" w:cs="Courier New"/>
-                <w:color w:val="000000"/>
-                <w:sz w:val="14"/>
-                <w:szCs w:val="14"/>
-              </w:rPr>
-              <w:t xml:space="preserve">, </w:t>
-            </w:r>
-            <w:proofErr w:type="spellStart"/>
-            <w:r>
-              <w:rPr>
-                <w:rFonts w:ascii="Courier New" w:hAnsi="Courier New" w:cs="Courier New"/>
-                <w:color w:val="000000"/>
-                <w:sz w:val="14"/>
-                <w:szCs w:val="14"/>
-              </w:rPr>
-              <w:t>ServletResponse</w:t>
-            </w:r>
-            <w:proofErr w:type="spellEnd"/>
-            <w:r>
-              <w:rPr>
-                <w:rFonts w:ascii="Courier New" w:hAnsi="Courier New" w:cs="Courier New"/>
-                <w:color w:val="000000"/>
-                <w:sz w:val="14"/>
-                <w:szCs w:val="14"/>
-              </w:rPr>
-              <w:t xml:space="preserve"> </w:t>
+              <w:t xml:space="preserve">, ServletResponse </w:t>
             </w:r>
             <w:r>
               <w:rPr>
@@ -5095,47 +4835,7 @@
                 <w:sz w:val="14"/>
                 <w:szCs w:val="14"/>
               </w:rPr>
-              <w:t xml:space="preserve"> </w:t>
-            </w:r>
-            <w:proofErr w:type="spellStart"/>
-            <w:r>
-              <w:rPr>
-                <w:rFonts w:ascii="Courier New" w:hAnsi="Courier New" w:cs="Courier New"/>
-                <w:color w:val="000000"/>
-                <w:sz w:val="14"/>
-                <w:szCs w:val="14"/>
-              </w:rPr>
-              <w:t>ServletException</w:t>
-            </w:r>
-            <w:proofErr w:type="spellEnd"/>
-            <w:r>
-              <w:rPr>
-                <w:rFonts w:ascii="Courier New" w:hAnsi="Courier New" w:cs="Courier New"/>
-                <w:color w:val="000000"/>
-                <w:sz w:val="14"/>
-                <w:szCs w:val="14"/>
-              </w:rPr>
-              <w:t xml:space="preserve">, </w:t>
-            </w:r>
-            <w:proofErr w:type="spellStart"/>
-            <w:r>
-              <w:rPr>
-                <w:rFonts w:ascii="Courier New" w:hAnsi="Courier New" w:cs="Courier New"/>
-                <w:color w:val="000000"/>
-                <w:sz w:val="14"/>
-                <w:szCs w:val="14"/>
-              </w:rPr>
-              <w:t>IOException</w:t>
-            </w:r>
-            <w:proofErr w:type="spellEnd"/>
-            <w:r>
-              <w:rPr>
-                <w:rFonts w:ascii="Courier New" w:hAnsi="Courier New" w:cs="Courier New"/>
-                <w:color w:val="000000"/>
-                <w:sz w:val="14"/>
-                <w:szCs w:val="14"/>
-              </w:rPr>
-              <w:t xml:space="preserve"> {</w:t>
+              <w:t xml:space="preserve"> ServletException, IOException {</w:t>
             </w:r>
           </w:p>
           <w:p>
@@ -5187,7 +4887,6 @@
               </w:rPr>
               <w:t xml:space="preserve"> (</w:t>
             </w:r>
-            <w:proofErr w:type="spellStart"/>
             <w:r>
               <w:rPr>
                 <w:rFonts w:ascii="Courier New" w:hAnsi="Courier New" w:cs="Courier New"/>
@@ -5204,17 +4903,7 @@
                 <w:sz w:val="14"/>
                 <w:szCs w:val="14"/>
               </w:rPr>
-              <w:t>.getParameter</w:t>
-            </w:r>
-            <w:proofErr w:type="spellEnd"/>
-            <w:r>
-              <w:rPr>
-                <w:rFonts w:ascii="Courier New" w:hAnsi="Courier New" w:cs="Courier New"/>
-                <w:color w:val="000000"/>
-                <w:sz w:val="14"/>
-                <w:szCs w:val="14"/>
-              </w:rPr>
-              <w:t>(</w:t>
+              <w:t>.getParameter(</w:t>
             </w:r>
             <w:r>
               <w:rPr>
@@ -5254,7 +4943,6 @@
               </w:rPr>
               <w:t xml:space="preserve"> &amp;&amp; </w:t>
             </w:r>
-            <w:proofErr w:type="spellStart"/>
             <w:r>
               <w:rPr>
                 <w:rFonts w:ascii="Courier New" w:hAnsi="Courier New" w:cs="Courier New"/>
@@ -5271,17 +4959,7 @@
                 <w:sz w:val="14"/>
                 <w:szCs w:val="14"/>
               </w:rPr>
-              <w:t>.getParameter</w:t>
-            </w:r>
-            <w:proofErr w:type="spellEnd"/>
-            <w:r>
-              <w:rPr>
-                <w:rFonts w:ascii="Courier New" w:hAnsi="Courier New" w:cs="Courier New"/>
-                <w:color w:val="000000"/>
-                <w:sz w:val="14"/>
-                <w:szCs w:val="14"/>
-              </w:rPr>
-              <w:t>(</w:t>
+              <w:t>.getParameter(</w:t>
             </w:r>
             <w:r>
               <w:rPr>
@@ -5396,17 +5074,7 @@
                 <w:sz w:val="14"/>
                 <w:szCs w:val="14"/>
               </w:rPr>
-              <w:t xml:space="preserve"> = </w:t>
-            </w:r>
-            <w:proofErr w:type="spellStart"/>
-            <w:r>
-              <w:rPr>
-                <w:rFonts w:ascii="Courier New" w:hAnsi="Courier New" w:cs="Courier New"/>
-                <w:color w:val="000000"/>
-                <w:sz w:val="14"/>
-                <w:szCs w:val="14"/>
-              </w:rPr>
-              <w:t>Integer.</w:t>
+              <w:t xml:space="preserve"> = Integer.</w:t>
             </w:r>
             <w:r>
               <w:rPr>
@@ -5419,7 +5087,6 @@
               </w:rPr>
               <w:t>parseInt</w:t>
             </w:r>
-            <w:proofErr w:type="spellEnd"/>
             <w:r>
               <w:rPr>
                 <w:rFonts w:ascii="Courier New" w:hAnsi="Courier New" w:cs="Courier New"/>
@@ -5429,7 +5096,6 @@
               </w:rPr>
               <w:t>(</w:t>
             </w:r>
-            <w:proofErr w:type="spellStart"/>
             <w:r>
               <w:rPr>
                 <w:rFonts w:ascii="Courier New" w:hAnsi="Courier New" w:cs="Courier New"/>
@@ -5446,9 +5112,17 @@
                 <w:sz w:val="14"/>
                 <w:szCs w:val="14"/>
               </w:rPr>
-              <w:t>.getParameter</w:t>
-            </w:r>
-            <w:proofErr w:type="spellEnd"/>
+              <w:t>.getParameter(</w:t>
+            </w:r>
+            <w:r>
+              <w:rPr>
+                <w:rFonts w:ascii="Courier New" w:hAnsi="Courier New" w:cs="Courier New"/>
+                <w:color w:val="2A00FF"/>
+                <w:sz w:val="14"/>
+                <w:szCs w:val="14"/>
+              </w:rPr>
+              <w:t>"number1"</w:t>
+            </w:r>
             <w:r>
               <w:rPr>
                 <w:rFonts w:ascii="Courier New" w:hAnsi="Courier New" w:cs="Courier New"/>
@@ -5456,37 +5130,8 @@
                 <w:sz w:val="14"/>
                 <w:szCs w:val="14"/>
               </w:rPr>
-              <w:t>(</w:t>
-            </w:r>
-            <w:r>
-              <w:rPr>
-                <w:rFonts w:ascii="Courier New" w:hAnsi="Courier New" w:cs="Courier New"/>
-                <w:color w:val="2A00FF"/>
-                <w:sz w:val="14"/>
-                <w:szCs w:val="14"/>
-              </w:rPr>
-              <w:t>"number1"</w:t>
-            </w:r>
-            <w:r>
-              <w:rPr>
-                <w:rFonts w:ascii="Courier New" w:hAnsi="Courier New" w:cs="Courier New"/>
-                <w:color w:val="000000"/>
-                <w:sz w:val="14"/>
-                <w:szCs w:val="14"/>
-              </w:rPr>
-              <w:t>)</w:t>
-            </w:r>
-            <w:proofErr w:type="gramStart"/>
-            <w:r>
-              <w:rPr>
-                <w:rFonts w:ascii="Courier New" w:hAnsi="Courier New" w:cs="Courier New"/>
-                <w:color w:val="000000"/>
-                <w:sz w:val="14"/>
-                <w:szCs w:val="14"/>
-              </w:rPr>
-              <w:t>);</w:t>
-            </w:r>
-            <w:proofErr w:type="gramEnd"/>
+              <w:t>));</w:t>
+            </w:r>
           </w:p>
           <w:p>
             <w:pPr>
@@ -5562,17 +5207,7 @@
                 <w:sz w:val="14"/>
                 <w:szCs w:val="14"/>
               </w:rPr>
-              <w:t xml:space="preserve"> = </w:t>
-            </w:r>
-            <w:proofErr w:type="spellStart"/>
-            <w:r>
-              <w:rPr>
-                <w:rFonts w:ascii="Courier New" w:hAnsi="Courier New" w:cs="Courier New"/>
-                <w:color w:val="000000"/>
-                <w:sz w:val="14"/>
-                <w:szCs w:val="14"/>
-              </w:rPr>
-              <w:t>Integer.</w:t>
+              <w:t xml:space="preserve"> = Integer.</w:t>
             </w:r>
             <w:r>
               <w:rPr>
@@ -5585,7 +5220,6 @@
               </w:rPr>
               <w:t>parseInt</w:t>
             </w:r>
-            <w:proofErr w:type="spellEnd"/>
             <w:r>
               <w:rPr>
                 <w:rFonts w:ascii="Courier New" w:hAnsi="Courier New" w:cs="Courier New"/>
@@ -5595,7 +5229,6 @@
               </w:rPr>
               <w:t>(</w:t>
             </w:r>
-            <w:proofErr w:type="spellStart"/>
             <w:r>
               <w:rPr>
                 <w:rFonts w:ascii="Courier New" w:hAnsi="Courier New" w:cs="Courier New"/>
@@ -5612,9 +5245,17 @@
                 <w:sz w:val="14"/>
                 <w:szCs w:val="14"/>
               </w:rPr>
-              <w:t>.getParameter</w:t>
-            </w:r>
-            <w:proofErr w:type="spellEnd"/>
+              <w:t>.getParameter(</w:t>
+            </w:r>
+            <w:r>
+              <w:rPr>
+                <w:rFonts w:ascii="Courier New" w:hAnsi="Courier New" w:cs="Courier New"/>
+                <w:color w:val="2A00FF"/>
+                <w:sz w:val="14"/>
+                <w:szCs w:val="14"/>
+              </w:rPr>
+              <w:t>"number2"</w:t>
+            </w:r>
             <w:r>
               <w:rPr>
                 <w:rFonts w:ascii="Courier New" w:hAnsi="Courier New" w:cs="Courier New"/>
@@ -5622,37 +5263,8 @@
                 <w:sz w:val="14"/>
                 <w:szCs w:val="14"/>
               </w:rPr>
-              <w:t>(</w:t>
-            </w:r>
-            <w:r>
-              <w:rPr>
-                <w:rFonts w:ascii="Courier New" w:hAnsi="Courier New" w:cs="Courier New"/>
-                <w:color w:val="2A00FF"/>
-                <w:sz w:val="14"/>
-                <w:szCs w:val="14"/>
-              </w:rPr>
-              <w:t>"number2"</w:t>
-            </w:r>
-            <w:r>
-              <w:rPr>
-                <w:rFonts w:ascii="Courier New" w:hAnsi="Courier New" w:cs="Courier New"/>
-                <w:color w:val="000000"/>
-                <w:sz w:val="14"/>
-                <w:szCs w:val="14"/>
-              </w:rPr>
-              <w:t>)</w:t>
-            </w:r>
-            <w:proofErr w:type="gramStart"/>
-            <w:r>
-              <w:rPr>
-                <w:rFonts w:ascii="Courier New" w:hAnsi="Courier New" w:cs="Courier New"/>
-                <w:color w:val="000000"/>
-                <w:sz w:val="14"/>
-                <w:szCs w:val="14"/>
-              </w:rPr>
-              <w:t>);</w:t>
-            </w:r>
-            <w:proofErr w:type="gramEnd"/>
+              <w:t>));</w:t>
+            </w:r>
           </w:p>
           <w:p>
             <w:pPr>
@@ -5703,8 +5315,17 @@
                 <w:szCs w:val="14"/>
               </w:rPr>
               <w:tab/>
-            </w:r>
-            <w:proofErr w:type="spellStart"/>
+              <w:t xml:space="preserve">PrintWriter </w:t>
+            </w:r>
+            <w:r>
+              <w:rPr>
+                <w:rFonts w:ascii="Courier New" w:hAnsi="Courier New" w:cs="Courier New"/>
+                <w:color w:val="6A3E3E"/>
+                <w:sz w:val="14"/>
+                <w:szCs w:val="14"/>
+              </w:rPr>
+              <w:t>out</w:t>
+            </w:r>
             <w:r>
               <w:rPr>
                 <w:rFonts w:ascii="Courier New" w:hAnsi="Courier New" w:cs="Courier New"/>
@@ -5712,9 +5333,17 @@
                 <w:sz w:val="14"/>
                 <w:szCs w:val="14"/>
               </w:rPr>
-              <w:t>PrintWriter</w:t>
-            </w:r>
-            <w:proofErr w:type="spellEnd"/>
+              <w:t xml:space="preserve"> = </w:t>
+            </w:r>
+            <w:r>
+              <w:rPr>
+                <w:rFonts w:ascii="Courier New" w:hAnsi="Courier New" w:cs="Courier New"/>
+                <w:color w:val="6A3E3E"/>
+                <w:sz w:val="14"/>
+                <w:szCs w:val="14"/>
+              </w:rPr>
+              <w:t>response</w:t>
+            </w:r>
             <w:r>
               <w:rPr>
                 <w:rFonts w:ascii="Courier New" w:hAnsi="Courier New" w:cs="Courier New"/>
@@ -5722,66 +5351,8 @@
                 <w:sz w:val="14"/>
                 <w:szCs w:val="14"/>
               </w:rPr>
-              <w:t xml:space="preserve"> </w:t>
-            </w:r>
-            <w:r>
-              <w:rPr>
-                <w:rFonts w:ascii="Courier New" w:hAnsi="Courier New" w:cs="Courier New"/>
-                <w:color w:val="6A3E3E"/>
-                <w:sz w:val="14"/>
-                <w:szCs w:val="14"/>
-              </w:rPr>
-              <w:t>out</w:t>
-            </w:r>
-            <w:r>
-              <w:rPr>
-                <w:rFonts w:ascii="Courier New" w:hAnsi="Courier New" w:cs="Courier New"/>
-                <w:color w:val="000000"/>
-                <w:sz w:val="14"/>
-                <w:szCs w:val="14"/>
-              </w:rPr>
-              <w:t xml:space="preserve"> = </w:t>
-            </w:r>
-            <w:proofErr w:type="spellStart"/>
-            <w:r>
-              <w:rPr>
-                <w:rFonts w:ascii="Courier New" w:hAnsi="Courier New" w:cs="Courier New"/>
-                <w:color w:val="6A3E3E"/>
-                <w:sz w:val="14"/>
-                <w:szCs w:val="14"/>
-              </w:rPr>
-              <w:t>response</w:t>
-            </w:r>
-            <w:r>
-              <w:rPr>
-                <w:rFonts w:ascii="Courier New" w:hAnsi="Courier New" w:cs="Courier New"/>
-                <w:color w:val="000000"/>
-                <w:sz w:val="14"/>
-                <w:szCs w:val="14"/>
-              </w:rPr>
-              <w:t>.getWriter</w:t>
-            </w:r>
-            <w:proofErr w:type="spellEnd"/>
-            <w:r>
-              <w:rPr>
-                <w:rFonts w:ascii="Courier New" w:hAnsi="Courier New" w:cs="Courier New"/>
-                <w:color w:val="000000"/>
-                <w:sz w:val="14"/>
-                <w:szCs w:val="14"/>
-              </w:rPr>
-              <w:t>(</w:t>
-            </w:r>
-            <w:proofErr w:type="gramStart"/>
-            <w:r>
-              <w:rPr>
-                <w:rFonts w:ascii="Courier New" w:hAnsi="Courier New" w:cs="Courier New"/>
-                <w:color w:val="000000"/>
-                <w:sz w:val="14"/>
-                <w:szCs w:val="14"/>
-              </w:rPr>
-              <w:t>);</w:t>
-            </w:r>
-            <w:proofErr w:type="gramEnd"/>
+              <w:t>.getWriter();</w:t>
+            </w:r>
           </w:p>
           <w:p>
             <w:pPr>
@@ -5821,7 +5392,6 @@
               </w:rPr>
               <w:tab/>
             </w:r>
-            <w:proofErr w:type="spellStart"/>
             <w:r>
               <w:rPr>
                 <w:rFonts w:ascii="Courier New" w:hAnsi="Courier New" w:cs="Courier New"/>
@@ -5838,9 +5408,17 @@
                 <w:sz w:val="14"/>
                 <w:szCs w:val="14"/>
               </w:rPr>
-              <w:t>.println</w:t>
-            </w:r>
-            <w:proofErr w:type="spellEnd"/>
+              <w:t>.println(</w:t>
+            </w:r>
+            <w:r>
+              <w:rPr>
+                <w:rFonts w:ascii="Courier New" w:hAnsi="Courier New" w:cs="Courier New"/>
+                <w:color w:val="2A00FF"/>
+                <w:sz w:val="14"/>
+                <w:szCs w:val="14"/>
+              </w:rPr>
+              <w:t>"The result is "</w:t>
+            </w:r>
             <w:r>
               <w:rPr>
                 <w:rFonts w:ascii="Courier New" w:hAnsi="Courier New" w:cs="Courier New"/>
@@ -5848,16 +5426,16 @@
                 <w:sz w:val="14"/>
                 <w:szCs w:val="14"/>
               </w:rPr>
-              <w:t>(</w:t>
-            </w:r>
-            <w:r>
-              <w:rPr>
-                <w:rFonts w:ascii="Courier New" w:hAnsi="Courier New" w:cs="Courier New"/>
-                <w:color w:val="2A00FF"/>
-                <w:sz w:val="14"/>
-                <w:szCs w:val="14"/>
-              </w:rPr>
-              <w:t>"The result is "</w:t>
+              <w:t xml:space="preserve"> + (</w:t>
+            </w:r>
+            <w:r>
+              <w:rPr>
+                <w:rFonts w:ascii="Courier New" w:hAnsi="Courier New" w:cs="Courier New"/>
+                <w:color w:val="6A3E3E"/>
+                <w:sz w:val="14"/>
+                <w:szCs w:val="14"/>
+              </w:rPr>
+              <w:t>num1</w:t>
             </w:r>
             <w:r>
               <w:rPr>
@@ -5866,7 +5444,7 @@
                 <w:sz w:val="14"/>
                 <w:szCs w:val="14"/>
               </w:rPr>
-              <w:t xml:space="preserve"> + (</w:t>
+              <w:t xml:space="preserve"> + </w:t>
             </w:r>
             <w:r>
               <w:rPr>
@@ -5875,7 +5453,7 @@
                 <w:sz w:val="14"/>
                 <w:szCs w:val="14"/>
               </w:rPr>
-              <w:t>num1</w:t>
+              <w:t>num2</w:t>
             </w:r>
             <w:r>
               <w:rPr>
@@ -5884,37 +5462,8 @@
                 <w:sz w:val="14"/>
                 <w:szCs w:val="14"/>
               </w:rPr>
-              <w:t xml:space="preserve"> + </w:t>
-            </w:r>
-            <w:r>
-              <w:rPr>
-                <w:rFonts w:ascii="Courier New" w:hAnsi="Courier New" w:cs="Courier New"/>
-                <w:color w:val="6A3E3E"/>
-                <w:sz w:val="14"/>
-                <w:szCs w:val="14"/>
-              </w:rPr>
-              <w:t>num2</w:t>
-            </w:r>
-            <w:r>
-              <w:rPr>
-                <w:rFonts w:ascii="Courier New" w:hAnsi="Courier New" w:cs="Courier New"/>
-                <w:color w:val="000000"/>
-                <w:sz w:val="14"/>
-                <w:szCs w:val="14"/>
-              </w:rPr>
-              <w:t>)</w:t>
-            </w:r>
-            <w:proofErr w:type="gramStart"/>
-            <w:r>
-              <w:rPr>
-                <w:rFonts w:ascii="Courier New" w:hAnsi="Courier New" w:cs="Courier New"/>
-                <w:color w:val="000000"/>
-                <w:sz w:val="14"/>
-                <w:szCs w:val="14"/>
-              </w:rPr>
-              <w:t>);</w:t>
-            </w:r>
-            <w:proofErr w:type="gramEnd"/>
+              <w:t>));</w:t>
+            </w:r>
           </w:p>
           <w:p>
             <w:pPr>
@@ -6113,7 +5662,6 @@
               </w:rPr>
               <w:t>&gt;</w:t>
             </w:r>
-            <w:proofErr w:type="spellStart"/>
             <w:r>
               <w:rPr>
                 <w:rFonts w:ascii="Courier New" w:hAnsi="Courier New" w:cs="Courier New"/>
@@ -6123,7 +5671,6 @@
               </w:rPr>
               <w:t>AdditionServlet</w:t>
             </w:r>
-            <w:proofErr w:type="spellEnd"/>
             <w:r>
               <w:rPr>
                 <w:rFonts w:ascii="Courier New" w:hAnsi="Courier New" w:cs="Courier New"/>
@@ -6361,7 +5908,6 @@
               </w:rPr>
               <w:t>&gt;</w:t>
             </w:r>
-            <w:proofErr w:type="spellStart"/>
             <w:r>
               <w:rPr>
                 <w:rFonts w:ascii="Courier New" w:hAnsi="Courier New" w:cs="Courier New"/>
@@ -6371,7 +5917,6 @@
               </w:rPr>
               <w:t>AdditionServlet</w:t>
             </w:r>
-            <w:proofErr w:type="spellEnd"/>
             <w:r>
               <w:rPr>
                 <w:rFonts w:ascii="Courier New" w:hAnsi="Courier New" w:cs="Courier New"/>
@@ -6429,7 +5974,6 @@
               </w:rPr>
               <w:t>&lt;</w:t>
             </w:r>
-            <w:proofErr w:type="spellStart"/>
             <w:r>
               <w:rPr>
                 <w:rFonts w:ascii="Courier New" w:hAnsi="Courier New" w:cs="Courier New"/>
@@ -6437,9 +5981,35 @@
                 <w:sz w:val="14"/>
                 <w:szCs w:val="14"/>
               </w:rPr>
-              <w:t>url</w:t>
-            </w:r>
-            <w:proofErr w:type="spellEnd"/>
+              <w:t>url-pattern</w:t>
+            </w:r>
+            <w:r>
+              <w:rPr>
+                <w:rFonts w:ascii="Courier New" w:hAnsi="Courier New" w:cs="Courier New"/>
+                <w:color w:val="008080"/>
+                <w:sz w:val="14"/>
+                <w:szCs w:val="14"/>
+              </w:rPr>
+              <w:t>&gt;</w:t>
+            </w:r>
+            <w:r>
+              <w:rPr>
+                <w:rFonts w:ascii="Courier New" w:hAnsi="Courier New" w:cs="Courier New"/>
+                <w:color w:val="000000"/>
+                <w:sz w:val="14"/>
+                <w:szCs w:val="14"/>
+              </w:rPr>
+              <w:t>/additionServlet</w:t>
+            </w:r>
+            <w:r>
+              <w:rPr>
+                <w:rFonts w:ascii="Courier New" w:hAnsi="Courier New" w:cs="Courier New"/>
+                <w:color w:val="008080"/>
+                <w:sz w:val="14"/>
+                <w:szCs w:val="14"/>
+              </w:rPr>
+              <w:t>&lt;/</w:t>
+            </w:r>
             <w:r>
               <w:rPr>
                 <w:rFonts w:ascii="Courier New" w:hAnsi="Courier New" w:cs="Courier New"/>
@@ -6447,65 +6017,7 @@
                 <w:sz w:val="14"/>
                 <w:szCs w:val="14"/>
               </w:rPr>
-              <w:t>-pattern</w:t>
-            </w:r>
-            <w:r>
-              <w:rPr>
-                <w:rFonts w:ascii="Courier New" w:hAnsi="Courier New" w:cs="Courier New"/>
-                <w:color w:val="008080"/>
-                <w:sz w:val="14"/>
-                <w:szCs w:val="14"/>
-              </w:rPr>
-              <w:t>&gt;</w:t>
-            </w:r>
-            <w:r>
-              <w:rPr>
-                <w:rFonts w:ascii="Courier New" w:hAnsi="Courier New" w:cs="Courier New"/>
-                <w:color w:val="000000"/>
-                <w:sz w:val="14"/>
-                <w:szCs w:val="14"/>
-              </w:rPr>
-              <w:t>/</w:t>
-            </w:r>
-            <w:proofErr w:type="spellStart"/>
-            <w:r>
-              <w:rPr>
-                <w:rFonts w:ascii="Courier New" w:hAnsi="Courier New" w:cs="Courier New"/>
-                <w:color w:val="000000"/>
-                <w:sz w:val="14"/>
-                <w:szCs w:val="14"/>
-              </w:rPr>
-              <w:t>additionServlet</w:t>
-            </w:r>
-            <w:proofErr w:type="spellEnd"/>
-            <w:r>
-              <w:rPr>
-                <w:rFonts w:ascii="Courier New" w:hAnsi="Courier New" w:cs="Courier New"/>
-                <w:color w:val="008080"/>
-                <w:sz w:val="14"/>
-                <w:szCs w:val="14"/>
-              </w:rPr>
-              <w:t>&lt;/</w:t>
-            </w:r>
-            <w:proofErr w:type="spellStart"/>
-            <w:r>
-              <w:rPr>
-                <w:rFonts w:ascii="Courier New" w:hAnsi="Courier New" w:cs="Courier New"/>
-                <w:color w:val="3F7F7F"/>
-                <w:sz w:val="14"/>
-                <w:szCs w:val="14"/>
-              </w:rPr>
-              <w:t>url</w:t>
-            </w:r>
-            <w:proofErr w:type="spellEnd"/>
-            <w:r>
-              <w:rPr>
-                <w:rFonts w:ascii="Courier New" w:hAnsi="Courier New" w:cs="Courier New"/>
-                <w:color w:val="3F7F7F"/>
-                <w:sz w:val="14"/>
-                <w:szCs w:val="14"/>
-              </w:rPr>
-              <w:t>-pattern</w:t>
+              <w:t>url-pattern</w:t>
             </w:r>
             <w:r>
               <w:rPr>
@@ -6689,15 +6201,7 @@
           </w:p>
           <w:p>
             <w:r>
-              <w:t xml:space="preserve">Comprises Connection, Statement, </w:t>
-            </w:r>
-            <w:proofErr w:type="spellStart"/>
-            <w:r>
-              <w:t>ResultSet</w:t>
-            </w:r>
-            <w:proofErr w:type="spellEnd"/>
-            <w:r>
-              <w:t xml:space="preserve"> and many more</w:t>
+              <w:t>Comprises Connection, Statement, ResultSet and many more</w:t>
             </w:r>
           </w:p>
         </w:tc>
@@ -7582,7 +7086,6 @@
                                 <w:szCs w:val="16"/>
                               </w:rPr>
                             </w:pPr>
-                            <w:proofErr w:type="spellStart"/>
                             <w:r>
                               <w:rPr>
                                 <w:sz w:val="16"/>
@@ -7590,7 +7093,6 @@
                               </w:rPr>
                               <w:t>DatabaseServer</w:t>
                             </w:r>
-                            <w:proofErr w:type="spellEnd"/>
                           </w:p>
                         </w:txbxContent>
                       </wps:txbx>
@@ -7624,7 +7126,6 @@
                           <w:szCs w:val="16"/>
                         </w:rPr>
                       </w:pPr>
-                      <w:proofErr w:type="spellStart"/>
                       <w:r>
                         <w:rPr>
                           <w:sz w:val="16"/>
@@ -7632,7 +7133,6 @@
                         </w:rPr>
                         <w:t>DatabaseServer</w:t>
                       </w:r>
-                      <w:proofErr w:type="spellEnd"/>
                     </w:p>
                   </w:txbxContent>
                 </v:textbox>
@@ -8186,15 +7686,7 @@
     </w:p>
     <w:p>
       <w:r>
-        <w:t xml:space="preserve">Copy the file to lib folder created in the project. Add the lib folder to the </w:t>
-      </w:r>
-      <w:proofErr w:type="spellStart"/>
-      <w:r>
-        <w:t>classpath</w:t>
-      </w:r>
-      <w:proofErr w:type="spellEnd"/>
-      <w:r>
-        <w:t xml:space="preserve"> under the Project Properties</w:t>
+        <w:t>Copy the file to lib folder created in the project. Add the lib folder to the classpath under the Project Properties</w:t>
       </w:r>
     </w:p>
     <w:p>
@@ -8324,7 +7816,6 @@
               </w:rPr>
               <w:t xml:space="preserve">Connection </w:t>
             </w:r>
-            <w:proofErr w:type="spellStart"/>
             <w:r>
               <w:rPr>
                 <w:rFonts w:ascii="Courier New" w:hAnsi="Courier New" w:cs="Courier New"/>
@@ -8335,7 +7826,6 @@
               </w:rPr>
               <w:t>connection</w:t>
             </w:r>
-            <w:proofErr w:type="spellEnd"/>
             <w:r>
               <w:rPr>
                 <w:rFonts w:ascii="Courier New" w:hAnsi="Courier New" w:cs="Courier New"/>
@@ -8344,18 +7834,7 @@
                 <w:szCs w:val="14"/>
                 <w:shd w:val="clear" w:color="auto" w:fill="E8F2FE"/>
               </w:rPr>
-              <w:t xml:space="preserve"> = </w:t>
-            </w:r>
-            <w:proofErr w:type="spellStart"/>
-            <w:r>
-              <w:rPr>
-                <w:rFonts w:ascii="Courier New" w:hAnsi="Courier New" w:cs="Courier New"/>
-                <w:color w:val="000000"/>
-                <w:sz w:val="14"/>
-                <w:szCs w:val="14"/>
-                <w:shd w:val="clear" w:color="auto" w:fill="E8F2FE"/>
-              </w:rPr>
-              <w:t>DriverManager.</w:t>
+              <w:t xml:space="preserve"> = DriverManager.</w:t>
             </w:r>
             <w:r>
               <w:rPr>
@@ -8369,7 +7848,6 @@
               </w:rPr>
               <w:t>getConnection</w:t>
             </w:r>
-            <w:proofErr w:type="spellEnd"/>
             <w:r>
               <w:rPr>
                 <w:rFonts w:ascii="Courier New" w:hAnsi="Courier New" w:cs="Courier New"/>
@@ -8388,51 +7866,7 @@
                 <w:szCs w:val="14"/>
                 <w:shd w:val="clear" w:color="auto" w:fill="E8F2FE"/>
               </w:rPr>
-              <w:t>"</w:t>
-            </w:r>
-            <w:proofErr w:type="spellStart"/>
-            <w:r>
-              <w:rPr>
-                <w:rFonts w:ascii="Courier New" w:hAnsi="Courier New" w:cs="Courier New"/>
-                <w:color w:val="2A00FF"/>
-                <w:sz w:val="14"/>
-                <w:szCs w:val="14"/>
-                <w:shd w:val="clear" w:color="auto" w:fill="E8F2FE"/>
-              </w:rPr>
-              <w:t>jdbc:mysql</w:t>
-            </w:r>
-            <w:proofErr w:type="spellEnd"/>
-            <w:r>
-              <w:rPr>
-                <w:rFonts w:ascii="Courier New" w:hAnsi="Courier New" w:cs="Courier New"/>
-                <w:color w:val="2A00FF"/>
-                <w:sz w:val="14"/>
-                <w:szCs w:val="14"/>
-                <w:shd w:val="clear" w:color="auto" w:fill="E8F2FE"/>
-              </w:rPr>
-              <w:t>://localhost/</w:t>
-            </w:r>
-            <w:proofErr w:type="spellStart"/>
-            <w:r>
-              <w:rPr>
-                <w:rFonts w:ascii="Courier New" w:hAnsi="Courier New" w:cs="Courier New"/>
-                <w:color w:val="2A00FF"/>
-                <w:sz w:val="14"/>
-                <w:szCs w:val="14"/>
-                <w:shd w:val="clear" w:color="auto" w:fill="E8F2FE"/>
-              </w:rPr>
-              <w:t>mydb</w:t>
-            </w:r>
-            <w:proofErr w:type="spellEnd"/>
-            <w:r>
-              <w:rPr>
-                <w:rFonts w:ascii="Courier New" w:hAnsi="Courier New" w:cs="Courier New"/>
-                <w:color w:val="2A00FF"/>
-                <w:sz w:val="14"/>
-                <w:szCs w:val="14"/>
-                <w:shd w:val="clear" w:color="auto" w:fill="E8F2FE"/>
-              </w:rPr>
-              <w:t>"</w:t>
+              <w:t>"jdbc:mysql://localhost/mydb"</w:t>
             </w:r>
             <w:r>
               <w:rPr>
@@ -8507,15 +7941,7 @@
               <w:t>Create the Statement</w:t>
             </w:r>
             <w:r>
-              <w:t xml:space="preserve"> interface used to execute different </w:t>
-            </w:r>
-            <w:proofErr w:type="spellStart"/>
-            <w:r>
-              <w:t>different</w:t>
-            </w:r>
-            <w:proofErr w:type="spellEnd"/>
-            <w:r>
-              <w:t xml:space="preserve"> types of SQL statements</w:t>
+              <w:t xml:space="preserve"> interface used to execute different different types of SQL statements</w:t>
             </w:r>
           </w:p>
         </w:tc>
@@ -8540,7 +7966,6 @@
               </w:rPr>
               <w:t xml:space="preserve">Statement </w:t>
             </w:r>
-            <w:proofErr w:type="spellStart"/>
             <w:r>
               <w:rPr>
                 <w:rFonts w:ascii="Courier New" w:hAnsi="Courier New" w:cs="Courier New"/>
@@ -8551,7 +7976,6 @@
               </w:rPr>
               <w:t>statement</w:t>
             </w:r>
-            <w:proofErr w:type="spellEnd"/>
             <w:r>
               <w:rPr>
                 <w:rFonts w:ascii="Courier New" w:hAnsi="Courier New" w:cs="Courier New"/>
@@ -8562,7 +7986,6 @@
               </w:rPr>
               <w:t xml:space="preserve"> = </w:t>
             </w:r>
-            <w:proofErr w:type="spellStart"/>
             <w:r>
               <w:rPr>
                 <w:rFonts w:ascii="Courier New" w:hAnsi="Courier New" w:cs="Courier New"/>
@@ -8581,18 +8004,7 @@
                 <w:szCs w:val="16"/>
                 <w:shd w:val="clear" w:color="auto" w:fill="E8F2FE"/>
               </w:rPr>
-              <w:t>.createStatement</w:t>
-            </w:r>
-            <w:proofErr w:type="spellEnd"/>
-            <w:r>
-              <w:rPr>
-                <w:rFonts w:ascii="Courier New" w:hAnsi="Courier New" w:cs="Courier New"/>
-                <w:color w:val="000000"/>
-                <w:sz w:val="16"/>
-                <w:szCs w:val="16"/>
-                <w:shd w:val="clear" w:color="auto" w:fill="E8F2FE"/>
-              </w:rPr>
-              <w:t>();</w:t>
+              <w:t>.createStatement();</w:t>
             </w:r>
           </w:p>
         </w:tc>
@@ -8650,21 +8062,12 @@
           <w:bCs/>
         </w:rPr>
       </w:pPr>
-      <w:proofErr w:type="spellStart"/>
       <w:r>
         <w:rPr>
           <w:b/>
           <w:bCs/>
         </w:rPr>
-        <w:t>executeUpdate</w:t>
-      </w:r>
-      <w:proofErr w:type="spellEnd"/>
-      <w:r>
-        <w:rPr>
-          <w:b/>
-          <w:bCs/>
-        </w:rPr>
-        <w:t>()</w:t>
+        <w:t>executeUpdate()</w:t>
       </w:r>
     </w:p>
     <w:p>
@@ -8730,7 +8133,6 @@
         </w:rPr>
         <w:t xml:space="preserve">Connection </w:t>
       </w:r>
-      <w:proofErr w:type="spellStart"/>
       <w:r>
         <w:rPr>
           <w:rFonts w:ascii="Courier New" w:hAnsi="Courier New" w:cs="Courier New"/>
@@ -8740,7 +8142,6 @@
         </w:rPr>
         <w:t>connection</w:t>
       </w:r>
-      <w:proofErr w:type="spellEnd"/>
       <w:r>
         <w:rPr>
           <w:rFonts w:ascii="Courier New" w:hAnsi="Courier New" w:cs="Courier New"/>
@@ -8748,17 +8149,7 @@
           <w:sz w:val="14"/>
           <w:szCs w:val="14"/>
         </w:rPr>
-        <w:t xml:space="preserve"> = </w:t>
-      </w:r>
-      <w:proofErr w:type="spellStart"/>
-      <w:r>
-        <w:rPr>
-          <w:rFonts w:ascii="Courier New" w:hAnsi="Courier New" w:cs="Courier New"/>
-          <w:color w:val="000000"/>
-          <w:sz w:val="14"/>
-          <w:szCs w:val="14"/>
-        </w:rPr>
-        <w:t>DriverManager.</w:t>
+        <w:t xml:space="preserve"> = DriverManager.</w:t>
       </w:r>
       <w:r>
         <w:rPr>
@@ -8771,7 +8162,6 @@
         </w:rPr>
         <w:t>getConnection</w:t>
       </w:r>
-      <w:proofErr w:type="spellEnd"/>
       <w:r>
         <w:rPr>
           <w:rFonts w:ascii="Courier New" w:hAnsi="Courier New" w:cs="Courier New"/>
@@ -8788,9 +8178,17 @@
           <w:sz w:val="14"/>
           <w:szCs w:val="14"/>
         </w:rPr>
-        <w:t>"</w:t>
-      </w:r>
-      <w:proofErr w:type="spellStart"/>
+        <w:t>"jdbc:mysql://localhost/mydb"</w:t>
+      </w:r>
+      <w:r>
+        <w:rPr>
+          <w:rFonts w:ascii="Courier New" w:hAnsi="Courier New" w:cs="Courier New"/>
+          <w:color w:val="000000"/>
+          <w:sz w:val="14"/>
+          <w:szCs w:val="14"/>
+        </w:rPr>
+        <w:t xml:space="preserve">, </w:t>
+      </w:r>
       <w:r>
         <w:rPr>
           <w:rFonts w:ascii="Courier New" w:hAnsi="Courier New" w:cs="Courier New"/>
@@ -8798,9 +8196,17 @@
           <w:sz w:val="14"/>
           <w:szCs w:val="14"/>
         </w:rPr>
-        <w:t>jdbc:mysql</w:t>
-      </w:r>
-      <w:proofErr w:type="spellEnd"/>
+        <w:t>"root"</w:t>
+      </w:r>
+      <w:r>
+        <w:rPr>
+          <w:rFonts w:ascii="Courier New" w:hAnsi="Courier New" w:cs="Courier New"/>
+          <w:color w:val="000000"/>
+          <w:sz w:val="14"/>
+          <w:szCs w:val="14"/>
+        </w:rPr>
+        <w:t xml:space="preserve">, </w:t>
+      </w:r>
       <w:r>
         <w:rPr>
           <w:rFonts w:ascii="Courier New" w:hAnsi="Courier New" w:cs="Courier New"/>
@@ -8808,27 +8214,7 @@
           <w:sz w:val="14"/>
           <w:szCs w:val="14"/>
         </w:rPr>
-        <w:t>://localhost/</w:t>
-      </w:r>
-      <w:proofErr w:type="spellStart"/>
-      <w:r>
-        <w:rPr>
-          <w:rFonts w:ascii="Courier New" w:hAnsi="Courier New" w:cs="Courier New"/>
-          <w:color w:val="2A00FF"/>
-          <w:sz w:val="14"/>
-          <w:szCs w:val="14"/>
-        </w:rPr>
-        <w:t>mydb</w:t>
-      </w:r>
-      <w:proofErr w:type="spellEnd"/>
-      <w:r>
-        <w:rPr>
-          <w:rFonts w:ascii="Courier New" w:hAnsi="Courier New" w:cs="Courier New"/>
-          <w:color w:val="2A00FF"/>
-          <w:sz w:val="14"/>
-          <w:szCs w:val="14"/>
-        </w:rPr>
-        <w:t>"</w:t>
+        <w:t>"P@ssW0rd"</w:t>
       </w:r>
       <w:r>
         <w:rPr>
@@ -8837,46 +8223,8 @@
           <w:sz w:val="14"/>
           <w:szCs w:val="14"/>
         </w:rPr>
-        <w:t xml:space="preserve">, </w:t>
-      </w:r>
-      <w:r>
-        <w:rPr>
-          <w:rFonts w:ascii="Courier New" w:hAnsi="Courier New" w:cs="Courier New"/>
-          <w:color w:val="2A00FF"/>
-          <w:sz w:val="14"/>
-          <w:szCs w:val="14"/>
-        </w:rPr>
-        <w:t>"root"</w:t>
-      </w:r>
-      <w:r>
-        <w:rPr>
-          <w:rFonts w:ascii="Courier New" w:hAnsi="Courier New" w:cs="Courier New"/>
-          <w:color w:val="000000"/>
-          <w:sz w:val="14"/>
-          <w:szCs w:val="14"/>
-        </w:rPr>
-        <w:t xml:space="preserve">, </w:t>
-      </w:r>
-      <w:r>
-        <w:rPr>
-          <w:rFonts w:ascii="Courier New" w:hAnsi="Courier New" w:cs="Courier New"/>
-          <w:color w:val="2A00FF"/>
-          <w:sz w:val="14"/>
-          <w:szCs w:val="14"/>
-        </w:rPr>
-        <w:t>"P@ssW0rd"</w:t>
-      </w:r>
-      <w:proofErr w:type="gramStart"/>
-      <w:r>
-        <w:rPr>
-          <w:rFonts w:ascii="Courier New" w:hAnsi="Courier New" w:cs="Courier New"/>
-          <w:color w:val="000000"/>
-          <w:sz w:val="14"/>
-          <w:szCs w:val="14"/>
-        </w:rPr>
         <w:t>);</w:t>
       </w:r>
-      <w:proofErr w:type="gramEnd"/>
     </w:p>
     <w:p>
       <w:pPr>
@@ -8908,7 +8256,6 @@
         </w:rPr>
         <w:t xml:space="preserve">Statement </w:t>
       </w:r>
-      <w:proofErr w:type="spellStart"/>
       <w:r>
         <w:rPr>
           <w:rFonts w:ascii="Courier New" w:hAnsi="Courier New" w:cs="Courier New"/>
@@ -8918,7 +8265,6 @@
         </w:rPr>
         <w:t>statement</w:t>
       </w:r>
-      <w:proofErr w:type="spellEnd"/>
       <w:r>
         <w:rPr>
           <w:rFonts w:ascii="Courier New" w:hAnsi="Courier New" w:cs="Courier New"/>
@@ -8928,7 +8274,6 @@
         </w:rPr>
         <w:t xml:space="preserve"> = </w:t>
       </w:r>
-      <w:proofErr w:type="spellStart"/>
       <w:r>
         <w:rPr>
           <w:rFonts w:ascii="Courier New" w:hAnsi="Courier New" w:cs="Courier New"/>
@@ -8945,29 +8290,8 @@
           <w:sz w:val="14"/>
           <w:szCs w:val="14"/>
         </w:rPr>
-        <w:t>.createStatement</w:t>
-      </w:r>
-      <w:proofErr w:type="spellEnd"/>
-      <w:r>
-        <w:rPr>
-          <w:rFonts w:ascii="Courier New" w:hAnsi="Courier New" w:cs="Courier New"/>
-          <w:color w:val="000000"/>
-          <w:sz w:val="14"/>
-          <w:szCs w:val="14"/>
-        </w:rPr>
-        <w:t>(</w:t>
-      </w:r>
-      <w:proofErr w:type="gramStart"/>
-      <w:r>
-        <w:rPr>
-          <w:rFonts w:ascii="Courier New" w:hAnsi="Courier New" w:cs="Courier New"/>
-          <w:color w:val="000000"/>
-          <w:sz w:val="14"/>
-          <w:szCs w:val="14"/>
-        </w:rPr>
-        <w:t>);</w:t>
-      </w:r>
-      <w:proofErr w:type="gramEnd"/>
+        <w:t>.createStatement();</w:t>
+      </w:r>
     </w:p>
     <w:p>
       <w:pPr>
@@ -9030,7 +8354,6 @@
         </w:rPr>
         <w:t xml:space="preserve"> = </w:t>
       </w:r>
-      <w:proofErr w:type="spellStart"/>
       <w:r>
         <w:rPr>
           <w:rFonts w:ascii="Courier New" w:hAnsi="Courier New" w:cs="Courier New"/>
@@ -9047,9 +8370,17 @@
           <w:sz w:val="14"/>
           <w:szCs w:val="14"/>
         </w:rPr>
-        <w:t>.executeUpdate</w:t>
-      </w:r>
-      <w:proofErr w:type="spellEnd"/>
+        <w:t>.executeUpdate(</w:t>
+      </w:r>
+      <w:r>
+        <w:rPr>
+          <w:rFonts w:ascii="Courier New" w:hAnsi="Courier New" w:cs="Courier New"/>
+          <w:color w:val="2A00FF"/>
+          <w:sz w:val="14"/>
+          <w:szCs w:val="14"/>
+        </w:rPr>
+        <w:t>"insert into account values(1, 'Marikwa', 'Samson', 10000)"</w:t>
+      </w:r>
       <w:r>
         <w:rPr>
           <w:rFonts w:ascii="Courier New" w:hAnsi="Courier New" w:cs="Courier New"/>
@@ -9057,28 +8388,8 @@
           <w:sz w:val="14"/>
           <w:szCs w:val="14"/>
         </w:rPr>
-        <w:t>(</w:t>
-      </w:r>
-      <w:r>
-        <w:rPr>
-          <w:rFonts w:ascii="Courier New" w:hAnsi="Courier New" w:cs="Courier New"/>
-          <w:color w:val="2A00FF"/>
-          <w:sz w:val="14"/>
-          <w:szCs w:val="14"/>
-        </w:rPr>
-        <w:t>"insert into account values(1, 'Marikwa', 'Samson', 10000)"</w:t>
-      </w:r>
-      <w:proofErr w:type="gramStart"/>
-      <w:r>
-        <w:rPr>
-          <w:rFonts w:ascii="Courier New" w:hAnsi="Courier New" w:cs="Courier New"/>
-          <w:color w:val="000000"/>
-          <w:sz w:val="14"/>
-          <w:szCs w:val="14"/>
-        </w:rPr>
         <w:t>);</w:t>
       </w:r>
-      <w:proofErr w:type="gramEnd"/>
     </w:p>
     <w:p>
       <w:pPr>
@@ -9102,7 +8413,6 @@
         </w:rPr>
         <w:t xml:space="preserve">    </w:t>
       </w:r>
-      <w:proofErr w:type="spellStart"/>
       <w:r>
         <w:rPr>
           <w:rFonts w:ascii="Courier New" w:hAnsi="Courier New" w:cs="Courier New"/>
@@ -9132,9 +8442,17 @@
           <w:sz w:val="14"/>
           <w:szCs w:val="14"/>
         </w:rPr>
-        <w:t>.println</w:t>
-      </w:r>
-      <w:proofErr w:type="spellEnd"/>
+        <w:t>.println(</w:t>
+      </w:r>
+      <w:r>
+        <w:rPr>
+          <w:rFonts w:ascii="Courier New" w:hAnsi="Courier New" w:cs="Courier New"/>
+          <w:color w:val="6A3E3E"/>
+          <w:sz w:val="14"/>
+          <w:szCs w:val="14"/>
+        </w:rPr>
+        <w:t>result</w:t>
+      </w:r>
       <w:r>
         <w:rPr>
           <w:rFonts w:ascii="Courier New" w:hAnsi="Courier New" w:cs="Courier New"/>
@@ -9142,16 +8460,16 @@
           <w:sz w:val="14"/>
           <w:szCs w:val="14"/>
         </w:rPr>
-        <w:t>(</w:t>
-      </w:r>
-      <w:r>
-        <w:rPr>
-          <w:rFonts w:ascii="Courier New" w:hAnsi="Courier New" w:cs="Courier New"/>
-          <w:color w:val="6A3E3E"/>
-          <w:sz w:val="14"/>
-          <w:szCs w:val="14"/>
-        </w:rPr>
-        <w:t>result</w:t>
+        <w:t xml:space="preserve"> + </w:t>
+      </w:r>
+      <w:r>
+        <w:rPr>
+          <w:rFonts w:ascii="Courier New" w:hAnsi="Courier New" w:cs="Courier New"/>
+          <w:color w:val="2A00FF"/>
+          <w:sz w:val="14"/>
+          <w:szCs w:val="14"/>
+        </w:rPr>
+        <w:t>" rows got inserted"</w:t>
       </w:r>
       <w:r>
         <w:rPr>
@@ -9160,28 +8478,8 @@
           <w:sz w:val="14"/>
           <w:szCs w:val="14"/>
         </w:rPr>
-        <w:t xml:space="preserve"> + </w:t>
-      </w:r>
-      <w:r>
-        <w:rPr>
-          <w:rFonts w:ascii="Courier New" w:hAnsi="Courier New" w:cs="Courier New"/>
-          <w:color w:val="2A00FF"/>
-          <w:sz w:val="14"/>
-          <w:szCs w:val="14"/>
-        </w:rPr>
-        <w:t>" rows got inserted"</w:t>
-      </w:r>
-      <w:proofErr w:type="gramStart"/>
-      <w:r>
-        <w:rPr>
-          <w:rFonts w:ascii="Courier New" w:hAnsi="Courier New" w:cs="Courier New"/>
-          <w:color w:val="000000"/>
-          <w:sz w:val="14"/>
-          <w:szCs w:val="14"/>
-        </w:rPr>
         <w:t>);</w:t>
       </w:r>
-      <w:proofErr w:type="gramEnd"/>
     </w:p>
     <w:p>
       <w:pPr>
@@ -9258,7 +8556,6 @@
         </w:rPr>
         <w:t xml:space="preserve"> = </w:t>
       </w:r>
-      <w:proofErr w:type="spellStart"/>
       <w:r>
         <w:rPr>
           <w:rFonts w:ascii="Courier New" w:hAnsi="Courier New" w:cs="Courier New"/>
@@ -9275,9 +8572,17 @@
           <w:sz w:val="14"/>
           <w:szCs w:val="14"/>
         </w:rPr>
-        <w:t>.executeUpdate</w:t>
-      </w:r>
-      <w:proofErr w:type="spellEnd"/>
+        <w:t>.executeUpdate(</w:t>
+      </w:r>
+      <w:r>
+        <w:rPr>
+          <w:rFonts w:ascii="Courier New" w:hAnsi="Courier New" w:cs="Courier New"/>
+          <w:color w:val="2A00FF"/>
+          <w:sz w:val="14"/>
+          <w:szCs w:val="14"/>
+        </w:rPr>
+        <w:t>"update account set bal = 25000 where accno = 1"</w:t>
+      </w:r>
       <w:r>
         <w:rPr>
           <w:rFonts w:ascii="Courier New" w:hAnsi="Courier New" w:cs="Courier New"/>
@@ -9285,68 +8590,8 @@
           <w:sz w:val="14"/>
           <w:szCs w:val="14"/>
         </w:rPr>
-        <w:t>(</w:t>
-      </w:r>
-      <w:r>
-        <w:rPr>
-          <w:rFonts w:ascii="Courier New" w:hAnsi="Courier New" w:cs="Courier New"/>
-          <w:color w:val="2A00FF"/>
-          <w:sz w:val="14"/>
-          <w:szCs w:val="14"/>
-        </w:rPr>
-        <w:t xml:space="preserve">"update account set </w:t>
-      </w:r>
-      <w:proofErr w:type="spellStart"/>
-      <w:r>
-        <w:rPr>
-          <w:rFonts w:ascii="Courier New" w:hAnsi="Courier New" w:cs="Courier New"/>
-          <w:color w:val="2A00FF"/>
-          <w:sz w:val="14"/>
-          <w:szCs w:val="14"/>
-        </w:rPr>
-        <w:t>bal</w:t>
-      </w:r>
-      <w:proofErr w:type="spellEnd"/>
-      <w:r>
-        <w:rPr>
-          <w:rFonts w:ascii="Courier New" w:hAnsi="Courier New" w:cs="Courier New"/>
-          <w:color w:val="2A00FF"/>
-          <w:sz w:val="14"/>
-          <w:szCs w:val="14"/>
-        </w:rPr>
-        <w:t xml:space="preserve"> = 25000 where </w:t>
-      </w:r>
-      <w:proofErr w:type="spellStart"/>
-      <w:r>
-        <w:rPr>
-          <w:rFonts w:ascii="Courier New" w:hAnsi="Courier New" w:cs="Courier New"/>
-          <w:color w:val="2A00FF"/>
-          <w:sz w:val="14"/>
-          <w:szCs w:val="14"/>
-        </w:rPr>
-        <w:t>accno</w:t>
-      </w:r>
-      <w:proofErr w:type="spellEnd"/>
-      <w:r>
-        <w:rPr>
-          <w:rFonts w:ascii="Courier New" w:hAnsi="Courier New" w:cs="Courier New"/>
-          <w:color w:val="2A00FF"/>
-          <w:sz w:val="14"/>
-          <w:szCs w:val="14"/>
-        </w:rPr>
-        <w:t xml:space="preserve"> = 1"</w:t>
-      </w:r>
-      <w:proofErr w:type="gramStart"/>
-      <w:r>
-        <w:rPr>
-          <w:rFonts w:ascii="Courier New" w:hAnsi="Courier New" w:cs="Courier New"/>
-          <w:color w:val="000000"/>
-          <w:sz w:val="14"/>
-          <w:szCs w:val="14"/>
-        </w:rPr>
         <w:t>);</w:t>
       </w:r>
-      <w:proofErr w:type="gramEnd"/>
     </w:p>
     <w:p>
       <w:pPr>
@@ -9370,7 +8615,6 @@
         </w:rPr>
         <w:t xml:space="preserve">    </w:t>
       </w:r>
-      <w:proofErr w:type="spellStart"/>
       <w:r>
         <w:rPr>
           <w:rFonts w:ascii="Courier New" w:hAnsi="Courier New" w:cs="Courier New"/>
@@ -9400,9 +8644,17 @@
           <w:sz w:val="14"/>
           <w:szCs w:val="14"/>
         </w:rPr>
-        <w:t>.println</w:t>
-      </w:r>
-      <w:proofErr w:type="spellEnd"/>
+        <w:t>.println(</w:t>
+      </w:r>
+      <w:r>
+        <w:rPr>
+          <w:rFonts w:ascii="Courier New" w:hAnsi="Courier New" w:cs="Courier New"/>
+          <w:color w:val="6A3E3E"/>
+          <w:sz w:val="14"/>
+          <w:szCs w:val="14"/>
+        </w:rPr>
+        <w:t>result</w:t>
+      </w:r>
       <w:r>
         <w:rPr>
           <w:rFonts w:ascii="Courier New" w:hAnsi="Courier New" w:cs="Courier New"/>
@@ -9410,16 +8662,16 @@
           <w:sz w:val="14"/>
           <w:szCs w:val="14"/>
         </w:rPr>
-        <w:t>(</w:t>
-      </w:r>
-      <w:r>
-        <w:rPr>
-          <w:rFonts w:ascii="Courier New" w:hAnsi="Courier New" w:cs="Courier New"/>
-          <w:color w:val="6A3E3E"/>
-          <w:sz w:val="14"/>
-          <w:szCs w:val="14"/>
-        </w:rPr>
-        <w:t>result</w:t>
+        <w:t xml:space="preserve"> + </w:t>
+      </w:r>
+      <w:r>
+        <w:rPr>
+          <w:rFonts w:ascii="Courier New" w:hAnsi="Courier New" w:cs="Courier New"/>
+          <w:color w:val="2A00FF"/>
+          <w:sz w:val="14"/>
+          <w:szCs w:val="14"/>
+        </w:rPr>
+        <w:t>" rows got updated"</w:t>
       </w:r>
       <w:r>
         <w:rPr>
@@ -9428,28 +8680,8 @@
           <w:sz w:val="14"/>
           <w:szCs w:val="14"/>
         </w:rPr>
-        <w:t xml:space="preserve"> + </w:t>
-      </w:r>
-      <w:r>
-        <w:rPr>
-          <w:rFonts w:ascii="Courier New" w:hAnsi="Courier New" w:cs="Courier New"/>
-          <w:color w:val="2A00FF"/>
-          <w:sz w:val="14"/>
-          <w:szCs w:val="14"/>
-        </w:rPr>
-        <w:t>" rows got updated"</w:t>
-      </w:r>
-      <w:proofErr w:type="gramStart"/>
-      <w:r>
-        <w:rPr>
-          <w:rFonts w:ascii="Courier New" w:hAnsi="Courier New" w:cs="Courier New"/>
-          <w:color w:val="000000"/>
-          <w:sz w:val="14"/>
-          <w:szCs w:val="14"/>
-        </w:rPr>
         <w:t>);</w:t>
       </w:r>
-      <w:proofErr w:type="gramEnd"/>
     </w:p>
     <w:p>
       <w:pPr>
@@ -9526,7 +8758,6 @@
         </w:rPr>
         <w:t xml:space="preserve"> = </w:t>
       </w:r>
-      <w:proofErr w:type="spellStart"/>
       <w:r>
         <w:rPr>
           <w:rFonts w:ascii="Courier New" w:hAnsi="Courier New" w:cs="Courier New"/>
@@ -9543,9 +8774,17 @@
           <w:sz w:val="14"/>
           <w:szCs w:val="14"/>
         </w:rPr>
-        <w:t>.executeUpdate</w:t>
-      </w:r>
-      <w:proofErr w:type="spellEnd"/>
+        <w:t>.executeUpdate(</w:t>
+      </w:r>
+      <w:r>
+        <w:rPr>
+          <w:rFonts w:ascii="Courier New" w:hAnsi="Courier New" w:cs="Courier New"/>
+          <w:color w:val="2A00FF"/>
+          <w:sz w:val="14"/>
+          <w:szCs w:val="14"/>
+        </w:rPr>
+        <w:t>"delete from account where accno = 1"</w:t>
+      </w:r>
       <w:r>
         <w:rPr>
           <w:rFonts w:ascii="Courier New" w:hAnsi="Courier New" w:cs="Courier New"/>
@@ -9553,48 +8792,8 @@
           <w:sz w:val="14"/>
           <w:szCs w:val="14"/>
         </w:rPr>
-        <w:t>(</w:t>
-      </w:r>
-      <w:r>
-        <w:rPr>
-          <w:rFonts w:ascii="Courier New" w:hAnsi="Courier New" w:cs="Courier New"/>
-          <w:color w:val="2A00FF"/>
-          <w:sz w:val="14"/>
-          <w:szCs w:val="14"/>
-        </w:rPr>
-        <w:t xml:space="preserve">"delete from account where </w:t>
-      </w:r>
-      <w:proofErr w:type="spellStart"/>
-      <w:r>
-        <w:rPr>
-          <w:rFonts w:ascii="Courier New" w:hAnsi="Courier New" w:cs="Courier New"/>
-          <w:color w:val="2A00FF"/>
-          <w:sz w:val="14"/>
-          <w:szCs w:val="14"/>
-        </w:rPr>
-        <w:t>accno</w:t>
-      </w:r>
-      <w:proofErr w:type="spellEnd"/>
-      <w:r>
-        <w:rPr>
-          <w:rFonts w:ascii="Courier New" w:hAnsi="Courier New" w:cs="Courier New"/>
-          <w:color w:val="2A00FF"/>
-          <w:sz w:val="14"/>
-          <w:szCs w:val="14"/>
-        </w:rPr>
-        <w:t xml:space="preserve"> = 1"</w:t>
-      </w:r>
-      <w:proofErr w:type="gramStart"/>
-      <w:r>
-        <w:rPr>
-          <w:rFonts w:ascii="Courier New" w:hAnsi="Courier New" w:cs="Courier New"/>
-          <w:color w:val="000000"/>
-          <w:sz w:val="14"/>
-          <w:szCs w:val="14"/>
-        </w:rPr>
         <w:t>);</w:t>
       </w:r>
-      <w:proofErr w:type="gramEnd"/>
     </w:p>
     <w:p>
       <w:pPr>
@@ -9618,7 +8817,6 @@
         </w:rPr>
         <w:t xml:space="preserve">    </w:t>
       </w:r>
-      <w:proofErr w:type="spellStart"/>
       <w:r>
         <w:rPr>
           <w:rFonts w:ascii="Courier New" w:hAnsi="Courier New" w:cs="Courier New"/>
@@ -9648,9 +8846,17 @@
           <w:sz w:val="14"/>
           <w:szCs w:val="14"/>
         </w:rPr>
-        <w:t>.println</w:t>
-      </w:r>
-      <w:proofErr w:type="spellEnd"/>
+        <w:t>.println(</w:t>
+      </w:r>
+      <w:r>
+        <w:rPr>
+          <w:rFonts w:ascii="Courier New" w:hAnsi="Courier New" w:cs="Courier New"/>
+          <w:color w:val="6A3E3E"/>
+          <w:sz w:val="14"/>
+          <w:szCs w:val="14"/>
+        </w:rPr>
+        <w:t>result</w:t>
+      </w:r>
       <w:r>
         <w:rPr>
           <w:rFonts w:ascii="Courier New" w:hAnsi="Courier New" w:cs="Courier New"/>
@@ -9658,16 +8864,16 @@
           <w:sz w:val="14"/>
           <w:szCs w:val="14"/>
         </w:rPr>
-        <w:t>(</w:t>
-      </w:r>
-      <w:r>
-        <w:rPr>
-          <w:rFonts w:ascii="Courier New" w:hAnsi="Courier New" w:cs="Courier New"/>
-          <w:color w:val="6A3E3E"/>
-          <w:sz w:val="14"/>
-          <w:szCs w:val="14"/>
-        </w:rPr>
-        <w:t>result</w:t>
+        <w:t xml:space="preserve"> + </w:t>
+      </w:r>
+      <w:r>
+        <w:rPr>
+          <w:rFonts w:ascii="Courier New" w:hAnsi="Courier New" w:cs="Courier New"/>
+          <w:color w:val="2A00FF"/>
+          <w:sz w:val="14"/>
+          <w:szCs w:val="14"/>
+        </w:rPr>
+        <w:t>" rows got deleted"</w:t>
       </w:r>
       <w:r>
         <w:rPr>
@@ -9676,28 +8882,8 @@
           <w:sz w:val="14"/>
           <w:szCs w:val="14"/>
         </w:rPr>
-        <w:t xml:space="preserve"> + </w:t>
-      </w:r>
-      <w:r>
-        <w:rPr>
-          <w:rFonts w:ascii="Courier New" w:hAnsi="Courier New" w:cs="Courier New"/>
-          <w:color w:val="2A00FF"/>
-          <w:sz w:val="14"/>
-          <w:szCs w:val="14"/>
-        </w:rPr>
-        <w:t>" rows got deleted"</w:t>
-      </w:r>
-      <w:proofErr w:type="gramStart"/>
-      <w:r>
-        <w:rPr>
-          <w:rFonts w:ascii="Courier New" w:hAnsi="Courier New" w:cs="Courier New"/>
-          <w:color w:val="000000"/>
-          <w:sz w:val="14"/>
-          <w:szCs w:val="14"/>
-        </w:rPr>
         <w:t>);</w:t>
       </w:r>
-      <w:proofErr w:type="gramEnd"/>
     </w:p>
     <w:p>
       <w:pPr>
@@ -9751,27 +8937,7 @@
           <w:sz w:val="14"/>
           <w:szCs w:val="14"/>
         </w:rPr>
-        <w:t xml:space="preserve"> (</w:t>
-      </w:r>
-      <w:proofErr w:type="spellStart"/>
-      <w:r>
-        <w:rPr>
-          <w:rFonts w:ascii="Courier New" w:hAnsi="Courier New" w:cs="Courier New"/>
-          <w:color w:val="000000"/>
-          <w:sz w:val="14"/>
-          <w:szCs w:val="14"/>
-        </w:rPr>
-        <w:t>SQLException</w:t>
-      </w:r>
-      <w:proofErr w:type="spellEnd"/>
-      <w:r>
-        <w:rPr>
-          <w:rFonts w:ascii="Courier New" w:hAnsi="Courier New" w:cs="Courier New"/>
-          <w:color w:val="000000"/>
-          <w:sz w:val="14"/>
-          <w:szCs w:val="14"/>
-        </w:rPr>
-        <w:t xml:space="preserve"> </w:t>
+        <w:t xml:space="preserve"> (SQLException </w:t>
       </w:r>
       <w:r>
         <w:rPr>
@@ -9813,7 +8979,6 @@
         </w:rPr>
         <w:t xml:space="preserve">    </w:t>
       </w:r>
-      <w:proofErr w:type="spellStart"/>
       <w:r>
         <w:rPr>
           <w:rFonts w:ascii="Courier New" w:hAnsi="Courier New" w:cs="Courier New"/>
@@ -9830,29 +8995,8 @@
           <w:sz w:val="14"/>
           <w:szCs w:val="14"/>
         </w:rPr>
-        <w:t>.printStackTrace</w:t>
-      </w:r>
-      <w:proofErr w:type="spellEnd"/>
-      <w:r>
-        <w:rPr>
-          <w:rFonts w:ascii="Courier New" w:hAnsi="Courier New" w:cs="Courier New"/>
-          <w:color w:val="000000"/>
-          <w:sz w:val="14"/>
-          <w:szCs w:val="14"/>
-        </w:rPr>
-        <w:t>(</w:t>
-      </w:r>
-      <w:proofErr w:type="gramStart"/>
-      <w:r>
-        <w:rPr>
-          <w:rFonts w:ascii="Courier New" w:hAnsi="Courier New" w:cs="Courier New"/>
-          <w:color w:val="000000"/>
-          <w:sz w:val="14"/>
-          <w:szCs w:val="14"/>
-        </w:rPr>
-        <w:t>);</w:t>
-      </w:r>
-      <w:proofErr w:type="gramEnd"/>
+        <w:t>.printStackTrace();</w:t>
+      </w:r>
     </w:p>
     <w:p>
       <w:pPr>
@@ -9880,7 +9024,6 @@
           <w:bCs/>
         </w:rPr>
       </w:pPr>
-      <w:proofErr w:type="spellStart"/>
       <w:r>
         <w:rPr>
           <w:b/>
@@ -9889,16 +9032,10 @@
         <w:lastRenderedPageBreak/>
         <w:t>ResultSet</w:t>
       </w:r>
-      <w:proofErr w:type="spellEnd"/>
     </w:p>
     <w:p>
-      <w:proofErr w:type="spellStart"/>
-      <w:r>
-        <w:t>ResultSet</w:t>
-      </w:r>
-      <w:proofErr w:type="spellEnd"/>
-      <w:r>
-        <w:t xml:space="preserve"> interface is u</w:t>
+      <w:r>
+        <w:t>ResultSet interface is u</w:t>
       </w:r>
       <w:r>
         <w:t>sed to handle the data that comes back when we execute a select query.</w:t>
@@ -10782,20 +9919,8 @@
       </w:r>
       <w:r>
         <w:tab/>
-      </w:r>
-      <w:proofErr w:type="spellStart"/>
-      <w:r>
-        <w:t>getXXX</w:t>
-      </w:r>
-      <w:proofErr w:type="spellEnd"/>
-      <w:r>
-        <w:t>(</w:t>
-      </w:r>
-      <w:proofErr w:type="gramStart"/>
-      <w:r>
-        <w:t>);</w:t>
-      </w:r>
-      <w:proofErr w:type="gramEnd"/>
+        <w:t>getXXX();</w:t>
+      </w:r>
     </w:p>
     <w:p>
       <w:pPr>
@@ -10831,21 +9956,12 @@
           <w:bCs/>
         </w:rPr>
       </w:pPr>
-      <w:proofErr w:type="spellStart"/>
       <w:r>
         <w:rPr>
           <w:b/>
           <w:bCs/>
         </w:rPr>
-        <w:t>executeQuery</w:t>
-      </w:r>
-      <w:proofErr w:type="spellEnd"/>
-      <w:r>
-        <w:rPr>
-          <w:b/>
-          <w:bCs/>
-        </w:rPr>
-        <w:t>()</w:t>
+        <w:t>executeQuery()</w:t>
       </w:r>
     </w:p>
     <w:p>
@@ -10880,7 +9996,6 @@
         </w:rPr>
         <w:t xml:space="preserve"> (Connection </w:t>
       </w:r>
-      <w:proofErr w:type="spellStart"/>
       <w:r>
         <w:rPr>
           <w:rFonts w:ascii="Courier New" w:hAnsi="Courier New" w:cs="Courier New"/>
@@ -10890,7 +10005,6 @@
         </w:rPr>
         <w:t>connection</w:t>
       </w:r>
-      <w:proofErr w:type="spellEnd"/>
       <w:r>
         <w:rPr>
           <w:rFonts w:ascii="Courier New" w:hAnsi="Courier New" w:cs="Courier New"/>
@@ -10898,17 +10012,7 @@
           <w:sz w:val="14"/>
           <w:szCs w:val="14"/>
         </w:rPr>
-        <w:t xml:space="preserve"> = </w:t>
-      </w:r>
-      <w:proofErr w:type="spellStart"/>
-      <w:r>
-        <w:rPr>
-          <w:rFonts w:ascii="Courier New" w:hAnsi="Courier New" w:cs="Courier New"/>
-          <w:color w:val="000000"/>
-          <w:sz w:val="14"/>
-          <w:szCs w:val="14"/>
-        </w:rPr>
-        <w:t>DriverManager.</w:t>
+        <w:t xml:space="preserve"> = DriverManager.</w:t>
       </w:r>
       <w:r>
         <w:rPr>
@@ -10921,7 +10025,6 @@
         </w:rPr>
         <w:t>getConnection</w:t>
       </w:r>
-      <w:proofErr w:type="spellEnd"/>
       <w:r>
         <w:rPr>
           <w:rFonts w:ascii="Courier New" w:hAnsi="Courier New" w:cs="Courier New"/>
@@ -10938,9 +10041,17 @@
           <w:sz w:val="14"/>
           <w:szCs w:val="14"/>
         </w:rPr>
-        <w:t>"</w:t>
-      </w:r>
-      <w:proofErr w:type="spellStart"/>
+        <w:t>"jdbc:mysql://localhost/mydb"</w:t>
+      </w:r>
+      <w:r>
+        <w:rPr>
+          <w:rFonts w:ascii="Courier New" w:hAnsi="Courier New" w:cs="Courier New"/>
+          <w:color w:val="000000"/>
+          <w:sz w:val="14"/>
+          <w:szCs w:val="14"/>
+        </w:rPr>
+        <w:t xml:space="preserve">, </w:t>
+      </w:r>
       <w:r>
         <w:rPr>
           <w:rFonts w:ascii="Courier New" w:hAnsi="Courier New" w:cs="Courier New"/>
@@ -10948,9 +10059,17 @@
           <w:sz w:val="14"/>
           <w:szCs w:val="14"/>
         </w:rPr>
-        <w:t>jdbc:mysql</w:t>
-      </w:r>
-      <w:proofErr w:type="spellEnd"/>
+        <w:t>"root"</w:t>
+      </w:r>
+      <w:r>
+        <w:rPr>
+          <w:rFonts w:ascii="Courier New" w:hAnsi="Courier New" w:cs="Courier New"/>
+          <w:color w:val="000000"/>
+          <w:sz w:val="14"/>
+          <w:szCs w:val="14"/>
+        </w:rPr>
+        <w:t xml:space="preserve">, </w:t>
+      </w:r>
       <w:r>
         <w:rPr>
           <w:rFonts w:ascii="Courier New" w:hAnsi="Courier New" w:cs="Courier New"/>
@@ -10958,27 +10077,7 @@
           <w:sz w:val="14"/>
           <w:szCs w:val="14"/>
         </w:rPr>
-        <w:t>://localhost/</w:t>
-      </w:r>
-      <w:proofErr w:type="spellStart"/>
-      <w:r>
-        <w:rPr>
-          <w:rFonts w:ascii="Courier New" w:hAnsi="Courier New" w:cs="Courier New"/>
-          <w:color w:val="2A00FF"/>
-          <w:sz w:val="14"/>
-          <w:szCs w:val="14"/>
-        </w:rPr>
-        <w:t>mydb</w:t>
-      </w:r>
-      <w:proofErr w:type="spellEnd"/>
-      <w:r>
-        <w:rPr>
-          <w:rFonts w:ascii="Courier New" w:hAnsi="Courier New" w:cs="Courier New"/>
-          <w:color w:val="2A00FF"/>
-          <w:sz w:val="14"/>
-          <w:szCs w:val="14"/>
-        </w:rPr>
-        <w:t>"</w:t>
+        <w:t>"P@ssW0rd"</w:t>
       </w:r>
       <w:r>
         <w:rPr>
@@ -10987,46 +10086,8 @@
           <w:sz w:val="14"/>
           <w:szCs w:val="14"/>
         </w:rPr>
-        <w:t xml:space="preserve">, </w:t>
-      </w:r>
-      <w:r>
-        <w:rPr>
-          <w:rFonts w:ascii="Courier New" w:hAnsi="Courier New" w:cs="Courier New"/>
-          <w:color w:val="2A00FF"/>
-          <w:sz w:val="14"/>
-          <w:szCs w:val="14"/>
-        </w:rPr>
-        <w:t>"root"</w:t>
-      </w:r>
-      <w:r>
-        <w:rPr>
-          <w:rFonts w:ascii="Courier New" w:hAnsi="Courier New" w:cs="Courier New"/>
-          <w:color w:val="000000"/>
-          <w:sz w:val="14"/>
-          <w:szCs w:val="14"/>
-        </w:rPr>
-        <w:t xml:space="preserve">, </w:t>
-      </w:r>
-      <w:r>
-        <w:rPr>
-          <w:rFonts w:ascii="Courier New" w:hAnsi="Courier New" w:cs="Courier New"/>
-          <w:color w:val="2A00FF"/>
-          <w:sz w:val="14"/>
-          <w:szCs w:val="14"/>
-        </w:rPr>
-        <w:t>"P@ssW0rd"</w:t>
-      </w:r>
-      <w:proofErr w:type="gramStart"/>
-      <w:r>
-        <w:rPr>
-          <w:rFonts w:ascii="Courier New" w:hAnsi="Courier New" w:cs="Courier New"/>
-          <w:color w:val="000000"/>
-          <w:sz w:val="14"/>
-          <w:szCs w:val="14"/>
-        </w:rPr>
         <w:t>);</w:t>
       </w:r>
-      <w:proofErr w:type="gramEnd"/>
     </w:p>
     <w:p>
       <w:pPr>
@@ -11050,7 +10111,6 @@
         <w:tab/>
         <w:t xml:space="preserve">Statement </w:t>
       </w:r>
-      <w:proofErr w:type="spellStart"/>
       <w:r>
         <w:rPr>
           <w:rFonts w:ascii="Courier New" w:hAnsi="Courier New" w:cs="Courier New"/>
@@ -11060,7 +10120,6 @@
         </w:rPr>
         <w:t>statement</w:t>
       </w:r>
-      <w:proofErr w:type="spellEnd"/>
       <w:r>
         <w:rPr>
           <w:rFonts w:ascii="Courier New" w:hAnsi="Courier New" w:cs="Courier New"/>
@@ -11070,7 +10129,6 @@
         </w:rPr>
         <w:t xml:space="preserve"> = </w:t>
       </w:r>
-      <w:proofErr w:type="spellStart"/>
       <w:r>
         <w:rPr>
           <w:rFonts w:ascii="Courier New" w:hAnsi="Courier New" w:cs="Courier New"/>
@@ -11087,29 +10145,8 @@
           <w:sz w:val="14"/>
           <w:szCs w:val="14"/>
         </w:rPr>
-        <w:t>.createStatement</w:t>
-      </w:r>
-      <w:proofErr w:type="spellEnd"/>
-      <w:r>
-        <w:rPr>
-          <w:rFonts w:ascii="Courier New" w:hAnsi="Courier New" w:cs="Courier New"/>
-          <w:color w:val="000000"/>
-          <w:sz w:val="14"/>
-          <w:szCs w:val="14"/>
-        </w:rPr>
-        <w:t>(</w:t>
-      </w:r>
-      <w:proofErr w:type="gramStart"/>
-      <w:r>
-        <w:rPr>
-          <w:rFonts w:ascii="Courier New" w:hAnsi="Courier New" w:cs="Courier New"/>
-          <w:color w:val="000000"/>
-          <w:sz w:val="14"/>
-          <w:szCs w:val="14"/>
-        </w:rPr>
-        <w:t>);</w:t>
-      </w:r>
-      <w:proofErr w:type="gramEnd"/>
+        <w:t>.createStatement();</w:t>
+      </w:r>
     </w:p>
     <w:p>
       <w:pPr>
@@ -11131,8 +10168,17 @@
           <w:szCs w:val="14"/>
         </w:rPr>
         <w:tab/>
-      </w:r>
-      <w:proofErr w:type="spellStart"/>
+        <w:t xml:space="preserve">ResultSet </w:t>
+      </w:r>
+      <w:r>
+        <w:rPr>
+          <w:rFonts w:ascii="Courier New" w:hAnsi="Courier New" w:cs="Courier New"/>
+          <w:color w:val="6A3E3E"/>
+          <w:sz w:val="14"/>
+          <w:szCs w:val="14"/>
+        </w:rPr>
+        <w:t>resultSet</w:t>
+      </w:r>
       <w:r>
         <w:rPr>
           <w:rFonts w:ascii="Courier New" w:hAnsi="Courier New" w:cs="Courier New"/>
@@ -11140,9 +10186,17 @@
           <w:sz w:val="14"/>
           <w:szCs w:val="14"/>
         </w:rPr>
-        <w:t>ResultSet</w:t>
-      </w:r>
-      <w:proofErr w:type="spellEnd"/>
+        <w:t xml:space="preserve"> = </w:t>
+      </w:r>
+      <w:r>
+        <w:rPr>
+          <w:rFonts w:ascii="Courier New" w:hAnsi="Courier New" w:cs="Courier New"/>
+          <w:color w:val="6A3E3E"/>
+          <w:sz w:val="14"/>
+          <w:szCs w:val="14"/>
+        </w:rPr>
+        <w:t>statement</w:t>
+      </w:r>
       <w:r>
         <w:rPr>
           <w:rFonts w:ascii="Courier New" w:hAnsi="Courier New" w:cs="Courier New"/>
@@ -11150,19 +10204,17 @@
           <w:sz w:val="14"/>
           <w:szCs w:val="14"/>
         </w:rPr>
-        <w:t xml:space="preserve"> </w:t>
-      </w:r>
-      <w:proofErr w:type="spellStart"/>
-      <w:r>
-        <w:rPr>
-          <w:rFonts w:ascii="Courier New" w:hAnsi="Courier New" w:cs="Courier New"/>
-          <w:color w:val="6A3E3E"/>
-          <w:sz w:val="14"/>
-          <w:szCs w:val="14"/>
-        </w:rPr>
-        <w:t>resultSet</w:t>
-      </w:r>
-      <w:proofErr w:type="spellEnd"/>
+        <w:t>.executeQuery(</w:t>
+      </w:r>
+      <w:r>
+        <w:rPr>
+          <w:rFonts w:ascii="Courier New" w:hAnsi="Courier New" w:cs="Courier New"/>
+          <w:color w:val="2A00FF"/>
+          <w:sz w:val="14"/>
+          <w:szCs w:val="14"/>
+        </w:rPr>
+        <w:t>"select * from account"</w:t>
+      </w:r>
       <w:r>
         <w:rPr>
           <w:rFonts w:ascii="Courier New" w:hAnsi="Courier New" w:cs="Courier New"/>
@@ -11170,57 +10222,8 @@
           <w:sz w:val="14"/>
           <w:szCs w:val="14"/>
         </w:rPr>
-        <w:t xml:space="preserve"> = </w:t>
-      </w:r>
-      <w:proofErr w:type="spellStart"/>
-      <w:r>
-        <w:rPr>
-          <w:rFonts w:ascii="Courier New" w:hAnsi="Courier New" w:cs="Courier New"/>
-          <w:color w:val="6A3E3E"/>
-          <w:sz w:val="14"/>
-          <w:szCs w:val="14"/>
-        </w:rPr>
-        <w:t>statement</w:t>
-      </w:r>
-      <w:r>
-        <w:rPr>
-          <w:rFonts w:ascii="Courier New" w:hAnsi="Courier New" w:cs="Courier New"/>
-          <w:color w:val="000000"/>
-          <w:sz w:val="14"/>
-          <w:szCs w:val="14"/>
-        </w:rPr>
-        <w:t>.executeQuery</w:t>
-      </w:r>
-      <w:proofErr w:type="spellEnd"/>
-      <w:r>
-        <w:rPr>
-          <w:rFonts w:ascii="Courier New" w:hAnsi="Courier New" w:cs="Courier New"/>
-          <w:color w:val="000000"/>
-          <w:sz w:val="14"/>
-          <w:szCs w:val="14"/>
-        </w:rPr>
-        <w:t>(</w:t>
-      </w:r>
-      <w:r>
-        <w:rPr>
-          <w:rFonts w:ascii="Courier New" w:hAnsi="Courier New" w:cs="Courier New"/>
-          <w:color w:val="2A00FF"/>
-          <w:sz w:val="14"/>
-          <w:szCs w:val="14"/>
-        </w:rPr>
-        <w:t>"select * from account"</w:t>
-      </w:r>
-      <w:proofErr w:type="gramStart"/>
-      <w:r>
-        <w:rPr>
-          <w:rFonts w:ascii="Courier New" w:hAnsi="Courier New" w:cs="Courier New"/>
-          <w:color w:val="000000"/>
-          <w:sz w:val="14"/>
-          <w:szCs w:val="14"/>
-        </w:rPr>
         <w:t>);</w:t>
       </w:r>
-      <w:proofErr w:type="gramEnd"/>
     </w:p>
     <w:p>
       <w:pPr>
@@ -11412,7 +10415,6 @@
         </w:rPr>
         <w:t xml:space="preserve"> = </w:t>
       </w:r>
-      <w:proofErr w:type="spellStart"/>
       <w:r>
         <w:rPr>
           <w:rFonts w:ascii="Courier New" w:hAnsi="Courier New" w:cs="Courier New"/>
@@ -11429,9 +10431,17 @@
           <w:sz w:val="14"/>
           <w:szCs w:val="14"/>
         </w:rPr>
-        <w:t>.executeUpdate</w:t>
-      </w:r>
-      <w:proofErr w:type="spellEnd"/>
+        <w:t>.executeUpdate(</w:t>
+      </w:r>
+      <w:r>
+        <w:rPr>
+          <w:rFonts w:ascii="Courier New" w:hAnsi="Courier New" w:cs="Courier New"/>
+          <w:color w:val="2A00FF"/>
+          <w:sz w:val="14"/>
+          <w:szCs w:val="14"/>
+        </w:rPr>
+        <w:t>"insert into account values(1, 'Marikwa', 'Samson', 10000)"</w:t>
+      </w:r>
       <w:r>
         <w:rPr>
           <w:rFonts w:ascii="Courier New" w:hAnsi="Courier New" w:cs="Courier New"/>
@@ -11439,28 +10449,8 @@
           <w:sz w:val="14"/>
           <w:szCs w:val="14"/>
         </w:rPr>
-        <w:t>(</w:t>
-      </w:r>
-      <w:r>
-        <w:rPr>
-          <w:rFonts w:ascii="Courier New" w:hAnsi="Courier New" w:cs="Courier New"/>
-          <w:color w:val="2A00FF"/>
-          <w:sz w:val="14"/>
-          <w:szCs w:val="14"/>
-        </w:rPr>
-        <w:t>"insert into account values(1, 'Marikwa', 'Samson', 10000)"</w:t>
-      </w:r>
-      <w:proofErr w:type="gramStart"/>
-      <w:r>
-        <w:rPr>
-          <w:rFonts w:ascii="Courier New" w:hAnsi="Courier New" w:cs="Courier New"/>
-          <w:color w:val="000000"/>
-          <w:sz w:val="14"/>
-          <w:szCs w:val="14"/>
-        </w:rPr>
         <w:t>);</w:t>
       </w:r>
-      <w:proofErr w:type="gramEnd"/>
     </w:p>
     <w:p>
       <w:pPr>
@@ -11482,15 +10472,6 @@
           <w:szCs w:val="14"/>
         </w:rPr>
         <w:tab/>
-      </w:r>
-      <w:proofErr w:type="spellStart"/>
-      <w:r>
-        <w:rPr>
-          <w:rFonts w:ascii="Courier New" w:hAnsi="Courier New" w:cs="Courier New"/>
-          <w:color w:val="000000"/>
-          <w:sz w:val="14"/>
-          <w:szCs w:val="14"/>
-        </w:rPr>
         <w:t>System.</w:t>
       </w:r>
       <w:r>
@@ -11513,9 +10494,17 @@
           <w:sz w:val="14"/>
           <w:szCs w:val="14"/>
         </w:rPr>
-        <w:t>.println</w:t>
-      </w:r>
-      <w:proofErr w:type="spellEnd"/>
+        <w:t>.println(</w:t>
+      </w:r>
+      <w:r>
+        <w:rPr>
+          <w:rFonts w:ascii="Courier New" w:hAnsi="Courier New" w:cs="Courier New"/>
+          <w:color w:val="6A3E3E"/>
+          <w:sz w:val="14"/>
+          <w:szCs w:val="14"/>
+        </w:rPr>
+        <w:t>result</w:t>
+      </w:r>
       <w:r>
         <w:rPr>
           <w:rFonts w:ascii="Courier New" w:hAnsi="Courier New" w:cs="Courier New"/>
@@ -11523,16 +10512,16 @@
           <w:sz w:val="14"/>
           <w:szCs w:val="14"/>
         </w:rPr>
-        <w:t>(</w:t>
-      </w:r>
-      <w:r>
-        <w:rPr>
-          <w:rFonts w:ascii="Courier New" w:hAnsi="Courier New" w:cs="Courier New"/>
-          <w:color w:val="6A3E3E"/>
-          <w:sz w:val="14"/>
-          <w:szCs w:val="14"/>
-        </w:rPr>
-        <w:t>result</w:t>
+        <w:t xml:space="preserve"> + </w:t>
+      </w:r>
+      <w:r>
+        <w:rPr>
+          <w:rFonts w:ascii="Courier New" w:hAnsi="Courier New" w:cs="Courier New"/>
+          <w:color w:val="2A00FF"/>
+          <w:sz w:val="14"/>
+          <w:szCs w:val="14"/>
+        </w:rPr>
+        <w:t>" rows got inserted"</w:t>
       </w:r>
       <w:r>
         <w:rPr>
@@ -11541,28 +10530,8 @@
           <w:sz w:val="14"/>
           <w:szCs w:val="14"/>
         </w:rPr>
-        <w:t xml:space="preserve"> + </w:t>
-      </w:r>
-      <w:r>
-        <w:rPr>
-          <w:rFonts w:ascii="Courier New" w:hAnsi="Courier New" w:cs="Courier New"/>
-          <w:color w:val="2A00FF"/>
-          <w:sz w:val="14"/>
-          <w:szCs w:val="14"/>
-        </w:rPr>
-        <w:t>" rows got inserted"</w:t>
-      </w:r>
-      <w:proofErr w:type="gramStart"/>
-      <w:r>
-        <w:rPr>
-          <w:rFonts w:ascii="Courier New" w:hAnsi="Courier New" w:cs="Courier New"/>
-          <w:color w:val="000000"/>
-          <w:sz w:val="14"/>
-          <w:szCs w:val="14"/>
-        </w:rPr>
         <w:t>);</w:t>
       </w:r>
-      <w:proofErr w:type="gramEnd"/>
     </w:p>
     <w:p>
       <w:pPr>
@@ -11624,7 +10593,6 @@
         </w:rPr>
         <w:t xml:space="preserve"> = </w:t>
       </w:r>
-      <w:proofErr w:type="spellStart"/>
       <w:r>
         <w:rPr>
           <w:rFonts w:ascii="Courier New" w:hAnsi="Courier New" w:cs="Courier New"/>
@@ -11641,9 +10609,17 @@
           <w:sz w:val="14"/>
           <w:szCs w:val="14"/>
         </w:rPr>
-        <w:t>.executeUpdate</w:t>
-      </w:r>
-      <w:proofErr w:type="spellEnd"/>
+        <w:t>.executeUpdate(</w:t>
+      </w:r>
+      <w:r>
+        <w:rPr>
+          <w:rFonts w:ascii="Courier New" w:hAnsi="Courier New" w:cs="Courier New"/>
+          <w:color w:val="2A00FF"/>
+          <w:sz w:val="14"/>
+          <w:szCs w:val="14"/>
+        </w:rPr>
+        <w:t>"update account set bal = 25000 where accno = 1"</w:t>
+      </w:r>
       <w:r>
         <w:rPr>
           <w:rFonts w:ascii="Courier New" w:hAnsi="Courier New" w:cs="Courier New"/>
@@ -11651,68 +10627,8 @@
           <w:sz w:val="14"/>
           <w:szCs w:val="14"/>
         </w:rPr>
-        <w:t>(</w:t>
-      </w:r>
-      <w:r>
-        <w:rPr>
-          <w:rFonts w:ascii="Courier New" w:hAnsi="Courier New" w:cs="Courier New"/>
-          <w:color w:val="2A00FF"/>
-          <w:sz w:val="14"/>
-          <w:szCs w:val="14"/>
-        </w:rPr>
-        <w:t xml:space="preserve">"update account set </w:t>
-      </w:r>
-      <w:proofErr w:type="spellStart"/>
-      <w:r>
-        <w:rPr>
-          <w:rFonts w:ascii="Courier New" w:hAnsi="Courier New" w:cs="Courier New"/>
-          <w:color w:val="2A00FF"/>
-          <w:sz w:val="14"/>
-          <w:szCs w:val="14"/>
-        </w:rPr>
-        <w:t>bal</w:t>
-      </w:r>
-      <w:proofErr w:type="spellEnd"/>
-      <w:r>
-        <w:rPr>
-          <w:rFonts w:ascii="Courier New" w:hAnsi="Courier New" w:cs="Courier New"/>
-          <w:color w:val="2A00FF"/>
-          <w:sz w:val="14"/>
-          <w:szCs w:val="14"/>
-        </w:rPr>
-        <w:t xml:space="preserve"> = 25000 where </w:t>
-      </w:r>
-      <w:proofErr w:type="spellStart"/>
-      <w:r>
-        <w:rPr>
-          <w:rFonts w:ascii="Courier New" w:hAnsi="Courier New" w:cs="Courier New"/>
-          <w:color w:val="2A00FF"/>
-          <w:sz w:val="14"/>
-          <w:szCs w:val="14"/>
-        </w:rPr>
-        <w:t>accno</w:t>
-      </w:r>
-      <w:proofErr w:type="spellEnd"/>
-      <w:r>
-        <w:rPr>
-          <w:rFonts w:ascii="Courier New" w:hAnsi="Courier New" w:cs="Courier New"/>
-          <w:color w:val="2A00FF"/>
-          <w:sz w:val="14"/>
-          <w:szCs w:val="14"/>
-        </w:rPr>
-        <w:t xml:space="preserve"> = 1"</w:t>
-      </w:r>
-      <w:proofErr w:type="gramStart"/>
-      <w:r>
-        <w:rPr>
-          <w:rFonts w:ascii="Courier New" w:hAnsi="Courier New" w:cs="Courier New"/>
-          <w:color w:val="000000"/>
-          <w:sz w:val="14"/>
-          <w:szCs w:val="14"/>
-        </w:rPr>
         <w:t>);</w:t>
       </w:r>
-      <w:proofErr w:type="gramEnd"/>
     </w:p>
     <w:p>
       <w:pPr>
@@ -11734,15 +10650,6 @@
           <w:szCs w:val="14"/>
         </w:rPr>
         <w:tab/>
-      </w:r>
-      <w:proofErr w:type="spellStart"/>
-      <w:r>
-        <w:rPr>
-          <w:rFonts w:ascii="Courier New" w:hAnsi="Courier New" w:cs="Courier New"/>
-          <w:color w:val="000000"/>
-          <w:sz w:val="14"/>
-          <w:szCs w:val="14"/>
-        </w:rPr>
         <w:t>System.</w:t>
       </w:r>
       <w:r>
@@ -11765,9 +10672,17 @@
           <w:sz w:val="14"/>
           <w:szCs w:val="14"/>
         </w:rPr>
-        <w:t>.println</w:t>
-      </w:r>
-      <w:proofErr w:type="spellEnd"/>
+        <w:t>.println(</w:t>
+      </w:r>
+      <w:r>
+        <w:rPr>
+          <w:rFonts w:ascii="Courier New" w:hAnsi="Courier New" w:cs="Courier New"/>
+          <w:color w:val="6A3E3E"/>
+          <w:sz w:val="14"/>
+          <w:szCs w:val="14"/>
+        </w:rPr>
+        <w:t>result</w:t>
+      </w:r>
       <w:r>
         <w:rPr>
           <w:rFonts w:ascii="Courier New" w:hAnsi="Courier New" w:cs="Courier New"/>
@@ -11775,16 +10690,16 @@
           <w:sz w:val="14"/>
           <w:szCs w:val="14"/>
         </w:rPr>
-        <w:t>(</w:t>
-      </w:r>
-      <w:r>
-        <w:rPr>
-          <w:rFonts w:ascii="Courier New" w:hAnsi="Courier New" w:cs="Courier New"/>
-          <w:color w:val="6A3E3E"/>
-          <w:sz w:val="14"/>
-          <w:szCs w:val="14"/>
-        </w:rPr>
-        <w:t>result</w:t>
+        <w:t xml:space="preserve"> + </w:t>
+      </w:r>
+      <w:r>
+        <w:rPr>
+          <w:rFonts w:ascii="Courier New" w:hAnsi="Courier New" w:cs="Courier New"/>
+          <w:color w:val="2A00FF"/>
+          <w:sz w:val="14"/>
+          <w:szCs w:val="14"/>
+        </w:rPr>
+        <w:t>" rows got updated"</w:t>
       </w:r>
       <w:r>
         <w:rPr>
@@ -11793,28 +10708,8 @@
           <w:sz w:val="14"/>
           <w:szCs w:val="14"/>
         </w:rPr>
-        <w:t xml:space="preserve"> + </w:t>
-      </w:r>
-      <w:r>
-        <w:rPr>
-          <w:rFonts w:ascii="Courier New" w:hAnsi="Courier New" w:cs="Courier New"/>
-          <w:color w:val="2A00FF"/>
-          <w:sz w:val="14"/>
-          <w:szCs w:val="14"/>
-        </w:rPr>
-        <w:t>" rows got updated"</w:t>
-      </w:r>
-      <w:proofErr w:type="gramStart"/>
-      <w:r>
-        <w:rPr>
-          <w:rFonts w:ascii="Courier New" w:hAnsi="Courier New" w:cs="Courier New"/>
-          <w:color w:val="000000"/>
-          <w:sz w:val="14"/>
-          <w:szCs w:val="14"/>
-        </w:rPr>
         <w:t>);</w:t>
       </w:r>
-      <w:proofErr w:type="gramEnd"/>
     </w:p>
     <w:p>
       <w:pPr>
@@ -11876,7 +10771,6 @@
         </w:rPr>
         <w:t xml:space="preserve"> = </w:t>
       </w:r>
-      <w:proofErr w:type="spellStart"/>
       <w:r>
         <w:rPr>
           <w:rFonts w:ascii="Courier New" w:hAnsi="Courier New" w:cs="Courier New"/>
@@ -11893,9 +10787,17 @@
           <w:sz w:val="14"/>
           <w:szCs w:val="14"/>
         </w:rPr>
-        <w:t>.executeUpdate</w:t>
-      </w:r>
-      <w:proofErr w:type="spellEnd"/>
+        <w:t>.executeUpdate(</w:t>
+      </w:r>
+      <w:r>
+        <w:rPr>
+          <w:rFonts w:ascii="Courier New" w:hAnsi="Courier New" w:cs="Courier New"/>
+          <w:color w:val="2A00FF"/>
+          <w:sz w:val="14"/>
+          <w:szCs w:val="14"/>
+        </w:rPr>
+        <w:t>"delete from account where accno = 1"</w:t>
+      </w:r>
       <w:r>
         <w:rPr>
           <w:rFonts w:ascii="Courier New" w:hAnsi="Courier New" w:cs="Courier New"/>
@@ -11903,48 +10805,8 @@
           <w:sz w:val="14"/>
           <w:szCs w:val="14"/>
         </w:rPr>
-        <w:t>(</w:t>
-      </w:r>
-      <w:r>
-        <w:rPr>
-          <w:rFonts w:ascii="Courier New" w:hAnsi="Courier New" w:cs="Courier New"/>
-          <w:color w:val="2A00FF"/>
-          <w:sz w:val="14"/>
-          <w:szCs w:val="14"/>
-        </w:rPr>
-        <w:t xml:space="preserve">"delete from account where </w:t>
-      </w:r>
-      <w:proofErr w:type="spellStart"/>
-      <w:r>
-        <w:rPr>
-          <w:rFonts w:ascii="Courier New" w:hAnsi="Courier New" w:cs="Courier New"/>
-          <w:color w:val="2A00FF"/>
-          <w:sz w:val="14"/>
-          <w:szCs w:val="14"/>
-        </w:rPr>
-        <w:t>accno</w:t>
-      </w:r>
-      <w:proofErr w:type="spellEnd"/>
-      <w:r>
-        <w:rPr>
-          <w:rFonts w:ascii="Courier New" w:hAnsi="Courier New" w:cs="Courier New"/>
-          <w:color w:val="2A00FF"/>
-          <w:sz w:val="14"/>
-          <w:szCs w:val="14"/>
-        </w:rPr>
-        <w:t xml:space="preserve"> = 1"</w:t>
-      </w:r>
-      <w:proofErr w:type="gramStart"/>
-      <w:r>
-        <w:rPr>
-          <w:rFonts w:ascii="Courier New" w:hAnsi="Courier New" w:cs="Courier New"/>
-          <w:color w:val="000000"/>
-          <w:sz w:val="14"/>
-          <w:szCs w:val="14"/>
-        </w:rPr>
         <w:t>);</w:t>
       </w:r>
-      <w:proofErr w:type="gramEnd"/>
     </w:p>
     <w:p>
       <w:pPr>
@@ -11966,15 +10828,6 @@
           <w:szCs w:val="14"/>
         </w:rPr>
         <w:tab/>
-      </w:r>
-      <w:proofErr w:type="spellStart"/>
-      <w:r>
-        <w:rPr>
-          <w:rFonts w:ascii="Courier New" w:hAnsi="Courier New" w:cs="Courier New"/>
-          <w:color w:val="000000"/>
-          <w:sz w:val="14"/>
-          <w:szCs w:val="14"/>
-        </w:rPr>
         <w:t>System.</w:t>
       </w:r>
       <w:r>
@@ -11997,9 +10850,17 @@
           <w:sz w:val="14"/>
           <w:szCs w:val="14"/>
         </w:rPr>
-        <w:t>.println</w:t>
-      </w:r>
-      <w:proofErr w:type="spellEnd"/>
+        <w:t>.println(</w:t>
+      </w:r>
+      <w:r>
+        <w:rPr>
+          <w:rFonts w:ascii="Courier New" w:hAnsi="Courier New" w:cs="Courier New"/>
+          <w:color w:val="6A3E3E"/>
+          <w:sz w:val="14"/>
+          <w:szCs w:val="14"/>
+        </w:rPr>
+        <w:t>result</w:t>
+      </w:r>
       <w:r>
         <w:rPr>
           <w:rFonts w:ascii="Courier New" w:hAnsi="Courier New" w:cs="Courier New"/>
@@ -12007,16 +10868,16 @@
           <w:sz w:val="14"/>
           <w:szCs w:val="14"/>
         </w:rPr>
-        <w:t>(</w:t>
-      </w:r>
-      <w:r>
-        <w:rPr>
-          <w:rFonts w:ascii="Courier New" w:hAnsi="Courier New" w:cs="Courier New"/>
-          <w:color w:val="6A3E3E"/>
-          <w:sz w:val="14"/>
-          <w:szCs w:val="14"/>
-        </w:rPr>
-        <w:t>result</w:t>
+        <w:t xml:space="preserve"> + </w:t>
+      </w:r>
+      <w:r>
+        <w:rPr>
+          <w:rFonts w:ascii="Courier New" w:hAnsi="Courier New" w:cs="Courier New"/>
+          <w:color w:val="2A00FF"/>
+          <w:sz w:val="14"/>
+          <w:szCs w:val="14"/>
+        </w:rPr>
+        <w:t>" rows got deleted"</w:t>
       </w:r>
       <w:r>
         <w:rPr>
@@ -12025,28 +10886,8 @@
           <w:sz w:val="14"/>
           <w:szCs w:val="14"/>
         </w:rPr>
-        <w:t xml:space="preserve"> + </w:t>
-      </w:r>
-      <w:r>
-        <w:rPr>
-          <w:rFonts w:ascii="Courier New" w:hAnsi="Courier New" w:cs="Courier New"/>
-          <w:color w:val="2A00FF"/>
-          <w:sz w:val="14"/>
-          <w:szCs w:val="14"/>
-        </w:rPr>
-        <w:t>" rows got deleted"</w:t>
-      </w:r>
-      <w:proofErr w:type="gramStart"/>
-      <w:r>
-        <w:rPr>
-          <w:rFonts w:ascii="Courier New" w:hAnsi="Courier New" w:cs="Courier New"/>
-          <w:color w:val="000000"/>
-          <w:sz w:val="14"/>
-          <w:szCs w:val="14"/>
-        </w:rPr>
         <w:t>);</w:t>
       </w:r>
-      <w:proofErr w:type="gramEnd"/>
     </w:p>
     <w:p>
       <w:pPr>
@@ -12129,7 +10970,6 @@
         </w:rPr>
         <w:t xml:space="preserve"> (</w:t>
       </w:r>
-      <w:proofErr w:type="spellStart"/>
       <w:r>
         <w:rPr>
           <w:rFonts w:ascii="Courier New" w:hAnsi="Courier New" w:cs="Courier New"/>
@@ -12146,17 +10986,7 @@
           <w:sz w:val="14"/>
           <w:szCs w:val="14"/>
         </w:rPr>
-        <w:t>.next</w:t>
-      </w:r>
-      <w:proofErr w:type="spellEnd"/>
-      <w:r>
-        <w:rPr>
-          <w:rFonts w:ascii="Courier New" w:hAnsi="Courier New" w:cs="Courier New"/>
-          <w:color w:val="000000"/>
-          <w:sz w:val="14"/>
-          <w:szCs w:val="14"/>
-        </w:rPr>
-        <w:t>()) {</w:t>
+        <w:t>.next()) {</w:t>
       </w:r>
     </w:p>
     <w:p>
@@ -12189,7 +11019,6 @@
         </w:rPr>
         <w:tab/>
       </w:r>
-      <w:proofErr w:type="spellStart"/>
       <w:r>
         <w:rPr>
           <w:rFonts w:ascii="Courier New" w:hAnsi="Courier New" w:cs="Courier New"/>
@@ -12219,9 +11048,17 @@
           <w:sz w:val="14"/>
           <w:szCs w:val="14"/>
         </w:rPr>
-        <w:t>.println</w:t>
-      </w:r>
-      <w:proofErr w:type="spellEnd"/>
+        <w:t>.println(</w:t>
+      </w:r>
+      <w:r>
+        <w:rPr>
+          <w:rFonts w:ascii="Courier New" w:hAnsi="Courier New" w:cs="Courier New"/>
+          <w:color w:val="6A3E3E"/>
+          <w:sz w:val="14"/>
+          <w:szCs w:val="14"/>
+        </w:rPr>
+        <w:t>resultSet</w:t>
+      </w:r>
       <w:r>
         <w:rPr>
           <w:rFonts w:ascii="Courier New" w:hAnsi="Courier New" w:cs="Courier New"/>
@@ -12229,48 +11066,8 @@
           <w:sz w:val="14"/>
           <w:szCs w:val="14"/>
         </w:rPr>
-        <w:t>(</w:t>
-      </w:r>
-      <w:proofErr w:type="spellStart"/>
-      <w:r>
-        <w:rPr>
-          <w:rFonts w:ascii="Courier New" w:hAnsi="Courier New" w:cs="Courier New"/>
-          <w:color w:val="6A3E3E"/>
-          <w:sz w:val="14"/>
-          <w:szCs w:val="14"/>
-        </w:rPr>
-        <w:t>resultSet</w:t>
-      </w:r>
-      <w:r>
-        <w:rPr>
-          <w:rFonts w:ascii="Courier New" w:hAnsi="Courier New" w:cs="Courier New"/>
-          <w:color w:val="000000"/>
-          <w:sz w:val="14"/>
-          <w:szCs w:val="14"/>
-        </w:rPr>
-        <w:t>.getString</w:t>
-      </w:r>
-      <w:proofErr w:type="spellEnd"/>
-      <w:r>
-        <w:rPr>
-          <w:rFonts w:ascii="Courier New" w:hAnsi="Courier New" w:cs="Courier New"/>
-          <w:color w:val="000000"/>
-          <w:sz w:val="14"/>
-          <w:szCs w:val="14"/>
-        </w:rPr>
-        <w:t>(2)</w:t>
-      </w:r>
-      <w:proofErr w:type="gramStart"/>
-      <w:r>
-        <w:rPr>
-          <w:rFonts w:ascii="Courier New" w:hAnsi="Courier New" w:cs="Courier New"/>
-          <w:color w:val="000000"/>
-          <w:sz w:val="14"/>
-          <w:szCs w:val="14"/>
-        </w:rPr>
-        <w:t>);</w:t>
-      </w:r>
-      <w:proofErr w:type="gramEnd"/>
+        <w:t>.getString(2));</w:t>
+      </w:r>
     </w:p>
     <w:p>
       <w:pPr>
@@ -12301,15 +11098,6 @@
           <w:szCs w:val="14"/>
         </w:rPr>
         <w:tab/>
-      </w:r>
-      <w:proofErr w:type="spellStart"/>
-      <w:r>
-        <w:rPr>
-          <w:rFonts w:ascii="Courier New" w:hAnsi="Courier New" w:cs="Courier New"/>
-          <w:color w:val="000000"/>
-          <w:sz w:val="14"/>
-          <w:szCs w:val="14"/>
-        </w:rPr>
         <w:t>System.</w:t>
       </w:r>
       <w:r>
@@ -12332,9 +11120,17 @@
           <w:sz w:val="14"/>
           <w:szCs w:val="14"/>
         </w:rPr>
-        <w:t>.println</w:t>
-      </w:r>
-      <w:proofErr w:type="spellEnd"/>
+        <w:t>.println(</w:t>
+      </w:r>
+      <w:r>
+        <w:rPr>
+          <w:rFonts w:ascii="Courier New" w:hAnsi="Courier New" w:cs="Courier New"/>
+          <w:color w:val="6A3E3E"/>
+          <w:sz w:val="14"/>
+          <w:szCs w:val="14"/>
+        </w:rPr>
+        <w:t>resultSet</w:t>
+      </w:r>
       <w:r>
         <w:rPr>
           <w:rFonts w:ascii="Courier New" w:hAnsi="Courier New" w:cs="Courier New"/>
@@ -12342,48 +11138,8 @@
           <w:sz w:val="14"/>
           <w:szCs w:val="14"/>
         </w:rPr>
-        <w:t>(</w:t>
-      </w:r>
-      <w:proofErr w:type="spellStart"/>
-      <w:r>
-        <w:rPr>
-          <w:rFonts w:ascii="Courier New" w:hAnsi="Courier New" w:cs="Courier New"/>
-          <w:color w:val="6A3E3E"/>
-          <w:sz w:val="14"/>
-          <w:szCs w:val="14"/>
-        </w:rPr>
-        <w:t>resultSet</w:t>
-      </w:r>
-      <w:r>
-        <w:rPr>
-          <w:rFonts w:ascii="Courier New" w:hAnsi="Courier New" w:cs="Courier New"/>
-          <w:color w:val="000000"/>
-          <w:sz w:val="14"/>
-          <w:szCs w:val="14"/>
-        </w:rPr>
-        <w:t>.getString</w:t>
-      </w:r>
-      <w:proofErr w:type="spellEnd"/>
-      <w:r>
-        <w:rPr>
-          <w:rFonts w:ascii="Courier New" w:hAnsi="Courier New" w:cs="Courier New"/>
-          <w:color w:val="000000"/>
-          <w:sz w:val="14"/>
-          <w:szCs w:val="14"/>
-        </w:rPr>
-        <w:t>(3)</w:t>
-      </w:r>
-      <w:proofErr w:type="gramStart"/>
-      <w:r>
-        <w:rPr>
-          <w:rFonts w:ascii="Courier New" w:hAnsi="Courier New" w:cs="Courier New"/>
-          <w:color w:val="000000"/>
-          <w:sz w:val="14"/>
-          <w:szCs w:val="14"/>
-        </w:rPr>
-        <w:t>);</w:t>
-      </w:r>
-      <w:proofErr w:type="gramEnd"/>
+        <w:t>.getString(3));</w:t>
+      </w:r>
     </w:p>
     <w:p>
       <w:pPr>
@@ -12414,15 +11170,6 @@
           <w:szCs w:val="14"/>
         </w:rPr>
         <w:tab/>
-      </w:r>
-      <w:proofErr w:type="spellStart"/>
-      <w:r>
-        <w:rPr>
-          <w:rFonts w:ascii="Courier New" w:hAnsi="Courier New" w:cs="Courier New"/>
-          <w:color w:val="000000"/>
-          <w:sz w:val="14"/>
-          <w:szCs w:val="14"/>
-        </w:rPr>
         <w:t>System.</w:t>
       </w:r>
       <w:r>
@@ -12445,9 +11192,17 @@
           <w:sz w:val="14"/>
           <w:szCs w:val="14"/>
         </w:rPr>
-        <w:t>.println</w:t>
-      </w:r>
-      <w:proofErr w:type="spellEnd"/>
+        <w:t>.println(</w:t>
+      </w:r>
+      <w:r>
+        <w:rPr>
+          <w:rFonts w:ascii="Courier New" w:hAnsi="Courier New" w:cs="Courier New"/>
+          <w:color w:val="6A3E3E"/>
+          <w:sz w:val="14"/>
+          <w:szCs w:val="14"/>
+        </w:rPr>
+        <w:t>resultSet</w:t>
+      </w:r>
       <w:r>
         <w:rPr>
           <w:rFonts w:ascii="Courier New" w:hAnsi="Courier New" w:cs="Courier New"/>
@@ -12455,48 +11210,8 @@
           <w:sz w:val="14"/>
           <w:szCs w:val="14"/>
         </w:rPr>
-        <w:t>(</w:t>
-      </w:r>
-      <w:proofErr w:type="spellStart"/>
-      <w:r>
-        <w:rPr>
-          <w:rFonts w:ascii="Courier New" w:hAnsi="Courier New" w:cs="Courier New"/>
-          <w:color w:val="6A3E3E"/>
-          <w:sz w:val="14"/>
-          <w:szCs w:val="14"/>
-        </w:rPr>
-        <w:t>resultSet</w:t>
-      </w:r>
-      <w:r>
-        <w:rPr>
-          <w:rFonts w:ascii="Courier New" w:hAnsi="Courier New" w:cs="Courier New"/>
-          <w:color w:val="000000"/>
-          <w:sz w:val="14"/>
-          <w:szCs w:val="14"/>
-        </w:rPr>
-        <w:t>.getInt</w:t>
-      </w:r>
-      <w:proofErr w:type="spellEnd"/>
-      <w:r>
-        <w:rPr>
-          <w:rFonts w:ascii="Courier New" w:hAnsi="Courier New" w:cs="Courier New"/>
-          <w:color w:val="000000"/>
-          <w:sz w:val="14"/>
-          <w:szCs w:val="14"/>
-        </w:rPr>
-        <w:t>(4)</w:t>
-      </w:r>
-      <w:proofErr w:type="gramStart"/>
-      <w:r>
-        <w:rPr>
-          <w:rFonts w:ascii="Courier New" w:hAnsi="Courier New" w:cs="Courier New"/>
-          <w:color w:val="000000"/>
-          <w:sz w:val="14"/>
-          <w:szCs w:val="14"/>
-        </w:rPr>
-        <w:t>);</w:t>
-      </w:r>
-      <w:proofErr w:type="gramEnd"/>
+        <w:t>.getInt(4));</w:t>
+      </w:r>
     </w:p>
     <w:p>
       <w:pPr>
@@ -12560,27 +11275,7 @@
           <w:sz w:val="14"/>
           <w:szCs w:val="14"/>
         </w:rPr>
-        <w:t xml:space="preserve"> (</w:t>
-      </w:r>
-      <w:proofErr w:type="spellStart"/>
-      <w:r>
-        <w:rPr>
-          <w:rFonts w:ascii="Courier New" w:hAnsi="Courier New" w:cs="Courier New"/>
-          <w:color w:val="000000"/>
-          <w:sz w:val="14"/>
-          <w:szCs w:val="14"/>
-        </w:rPr>
-        <w:t>SQLException</w:t>
-      </w:r>
-      <w:proofErr w:type="spellEnd"/>
-      <w:r>
-        <w:rPr>
-          <w:rFonts w:ascii="Courier New" w:hAnsi="Courier New" w:cs="Courier New"/>
-          <w:color w:val="000000"/>
-          <w:sz w:val="14"/>
-          <w:szCs w:val="14"/>
-        </w:rPr>
-        <w:t xml:space="preserve"> </w:t>
+        <w:t xml:space="preserve"> (SQLException </w:t>
       </w:r>
       <w:r>
         <w:rPr>
@@ -12622,7 +11317,6 @@
         </w:rPr>
         <w:tab/>
       </w:r>
-      <w:proofErr w:type="spellStart"/>
       <w:r>
         <w:rPr>
           <w:rFonts w:ascii="Courier New" w:hAnsi="Courier New" w:cs="Courier New"/>
@@ -12639,29 +11333,8 @@
           <w:sz w:val="14"/>
           <w:szCs w:val="14"/>
         </w:rPr>
-        <w:t>.printStackTrace</w:t>
-      </w:r>
-      <w:proofErr w:type="spellEnd"/>
-      <w:r>
-        <w:rPr>
-          <w:rFonts w:ascii="Courier New" w:hAnsi="Courier New" w:cs="Courier New"/>
-          <w:color w:val="000000"/>
-          <w:sz w:val="14"/>
-          <w:szCs w:val="14"/>
-        </w:rPr>
-        <w:t>(</w:t>
-      </w:r>
-      <w:proofErr w:type="gramStart"/>
-      <w:r>
-        <w:rPr>
-          <w:rFonts w:ascii="Courier New" w:hAnsi="Courier New" w:cs="Courier New"/>
-          <w:color w:val="000000"/>
-          <w:sz w:val="14"/>
-          <w:szCs w:val="14"/>
-        </w:rPr>
-        <w:t>);</w:t>
-      </w:r>
-      <w:proofErr w:type="gramEnd"/>
+        <w:t>.printStackTrace();</w:t>
+      </w:r>
     </w:p>
     <w:p>
       <w:pPr>
@@ -12684,15 +11357,7 @@
     </w:p>
     <w:p>
       <w:r>
-        <w:t xml:space="preserve">Closing of resources like connection, statement, </w:t>
-      </w:r>
-      <w:proofErr w:type="spellStart"/>
-      <w:r>
-        <w:t>resultSet</w:t>
-      </w:r>
-      <w:proofErr w:type="spellEnd"/>
-      <w:r>
-        <w:t xml:space="preserve"> was done in the finally block before </w:t>
+        <w:t xml:space="preserve">Closing of resources like connection, statement, resultSet was done in the finally block before </w:t>
       </w:r>
       <w:r>
         <w:t xml:space="preserve">it was introduced in </w:t>
@@ -12701,15 +11366,7 @@
         <w:t>Java 7. Now, by using try-with-resources, the resources are auto-closed.</w:t>
       </w:r>
       <w:r>
-        <w:t xml:space="preserve"> The resources that can be closed are those that implement or extend the </w:t>
-      </w:r>
-      <w:proofErr w:type="spellStart"/>
-      <w:r>
-        <w:t>AutoCloseable</w:t>
-      </w:r>
-      <w:proofErr w:type="spellEnd"/>
-      <w:r>
-        <w:t xml:space="preserve"> interface.</w:t>
+        <w:t xml:space="preserve"> The resources that can be closed are those that implement or extend the AutoCloseable interface.</w:t>
       </w:r>
     </w:p>
     <w:p/>
@@ -12765,41 +11422,43 @@
           <w:sz w:val="22"/>
           <w:szCs w:val="22"/>
         </w:rPr>
-        <w:t xml:space="preserve">. The file name is the </w:t>
-      </w:r>
-      <w:proofErr w:type="gramStart"/>
+        <w:t>. The file name is the fully-qualified name of the SPI</w:t>
+      </w:r>
       <w:r>
         <w:rPr>
           <w:rFonts w:asciiTheme="minorHAnsi" w:eastAsiaTheme="minorHAnsi" w:hAnsiTheme="minorHAnsi" w:cstheme="minorBidi"/>
           <w:sz w:val="22"/>
           <w:szCs w:val="22"/>
         </w:rPr>
-        <w:t>fully-qualified</w:t>
-      </w:r>
-      <w:proofErr w:type="gramEnd"/>
+        <w:t xml:space="preserve"> (SP Interface)</w:t>
+      </w:r>
       <w:r>
         <w:rPr>
           <w:rFonts w:asciiTheme="minorHAnsi" w:eastAsiaTheme="minorHAnsi" w:hAnsiTheme="minorHAnsi" w:cstheme="minorBidi"/>
           <w:sz w:val="22"/>
           <w:szCs w:val="22"/>
         </w:rPr>
-        <w:t xml:space="preserve"> name of the SPI</w:t>
-      </w:r>
-      <w:r>
+        <w:t xml:space="preserve"> and its content is the fully-qualified name of the SPI implementation.</w:t>
+      </w:r>
+    </w:p>
+    <w:p>
+      <w:pPr>
+        <w:pStyle w:val="NormalWeb"/>
+        <w:shd w:val="clear" w:color="auto" w:fill="FFFFFF"/>
+        <w:spacing w:before="0" w:beforeAutospacing="0" w:after="150" w:afterAutospacing="0"/>
         <w:rPr>
           <w:rFonts w:asciiTheme="minorHAnsi" w:eastAsiaTheme="minorHAnsi" w:hAnsiTheme="minorHAnsi" w:cstheme="minorBidi"/>
           <w:sz w:val="22"/>
           <w:szCs w:val="22"/>
         </w:rPr>
-        <w:t xml:space="preserve"> (SP Interface)</w:t>
-      </w:r>
+      </w:pPr>
       <w:r>
         <w:rPr>
           <w:rFonts w:asciiTheme="minorHAnsi" w:eastAsiaTheme="minorHAnsi" w:hAnsiTheme="minorHAnsi" w:cstheme="minorBidi"/>
           <w:sz w:val="22"/>
           <w:szCs w:val="22"/>
         </w:rPr>
-        <w:t xml:space="preserve"> and its content is the fully-qualified name of the SPI implementation.</w:t>
+        <w:t>The Service Provider is installed in the form of extensions, a jar file which we place in the application classpath, the Java extension classpath or the user-defined classpath.</w:t>
       </w:r>
     </w:p>
     <w:p>
@@ -12819,99 +11478,7 @@
           <w:sz w:val="22"/>
           <w:szCs w:val="22"/>
         </w:rPr>
-        <w:t xml:space="preserve">The Service Provider is installed in the form of extensions, a jar file which we place in the application </w:t>
-      </w:r>
-      <w:proofErr w:type="spellStart"/>
-      <w:r>
-        <w:rPr>
-          <w:rFonts w:asciiTheme="minorHAnsi" w:eastAsiaTheme="minorHAnsi" w:hAnsiTheme="minorHAnsi" w:cstheme="minorBidi"/>
-          <w:sz w:val="22"/>
-          <w:szCs w:val="22"/>
-        </w:rPr>
-        <w:t>classpath</w:t>
-      </w:r>
-      <w:proofErr w:type="spellEnd"/>
-      <w:r>
-        <w:rPr>
-          <w:rFonts w:asciiTheme="minorHAnsi" w:eastAsiaTheme="minorHAnsi" w:hAnsiTheme="minorHAnsi" w:cstheme="minorBidi"/>
-          <w:sz w:val="22"/>
-          <w:szCs w:val="22"/>
-        </w:rPr>
-        <w:t xml:space="preserve">, the Java extension </w:t>
-      </w:r>
-      <w:proofErr w:type="spellStart"/>
-      <w:r>
-        <w:rPr>
-          <w:rFonts w:asciiTheme="minorHAnsi" w:eastAsiaTheme="minorHAnsi" w:hAnsiTheme="minorHAnsi" w:cstheme="minorBidi"/>
-          <w:sz w:val="22"/>
-          <w:szCs w:val="22"/>
-        </w:rPr>
-        <w:t>classpath</w:t>
-      </w:r>
-      <w:proofErr w:type="spellEnd"/>
-      <w:r>
-        <w:rPr>
-          <w:rFonts w:asciiTheme="minorHAnsi" w:eastAsiaTheme="minorHAnsi" w:hAnsiTheme="minorHAnsi" w:cstheme="minorBidi"/>
-          <w:sz w:val="22"/>
-          <w:szCs w:val="22"/>
-        </w:rPr>
-        <w:t xml:space="preserve"> or the user-defined </w:t>
-      </w:r>
-      <w:proofErr w:type="spellStart"/>
-      <w:r>
-        <w:rPr>
-          <w:rFonts w:asciiTheme="minorHAnsi" w:eastAsiaTheme="minorHAnsi" w:hAnsiTheme="minorHAnsi" w:cstheme="minorBidi"/>
-          <w:sz w:val="22"/>
-          <w:szCs w:val="22"/>
-        </w:rPr>
-        <w:t>classpath</w:t>
-      </w:r>
-      <w:proofErr w:type="spellEnd"/>
-      <w:r>
-        <w:rPr>
-          <w:rFonts w:asciiTheme="minorHAnsi" w:eastAsiaTheme="minorHAnsi" w:hAnsiTheme="minorHAnsi" w:cstheme="minorBidi"/>
-          <w:sz w:val="22"/>
-          <w:szCs w:val="22"/>
-        </w:rPr>
-        <w:t>.</w:t>
-      </w:r>
-    </w:p>
-    <w:p>
-      <w:pPr>
-        <w:pStyle w:val="NormalWeb"/>
-        <w:shd w:val="clear" w:color="auto" w:fill="FFFFFF"/>
-        <w:spacing w:before="0" w:beforeAutospacing="0" w:after="150" w:afterAutospacing="0"/>
-        <w:rPr>
-          <w:rFonts w:asciiTheme="minorHAnsi" w:eastAsiaTheme="minorHAnsi" w:hAnsiTheme="minorHAnsi" w:cstheme="minorBidi"/>
-          <w:sz w:val="22"/>
-          <w:szCs w:val="22"/>
-        </w:rPr>
-      </w:pPr>
-      <w:r>
-        <w:rPr>
-          <w:rFonts w:asciiTheme="minorHAnsi" w:eastAsiaTheme="minorHAnsi" w:hAnsiTheme="minorHAnsi" w:cstheme="minorBidi"/>
-          <w:sz w:val="22"/>
-          <w:szCs w:val="22"/>
-        </w:rPr>
-        <w:t xml:space="preserve">This is what is used by the </w:t>
-      </w:r>
-      <w:proofErr w:type="spellStart"/>
-      <w:r>
-        <w:rPr>
-          <w:rFonts w:asciiTheme="minorHAnsi" w:eastAsiaTheme="minorHAnsi" w:hAnsiTheme="minorHAnsi" w:cstheme="minorBidi"/>
-          <w:sz w:val="22"/>
-          <w:szCs w:val="22"/>
-        </w:rPr>
-        <w:t>DriverManager</w:t>
-      </w:r>
-      <w:proofErr w:type="spellEnd"/>
-      <w:r>
-        <w:rPr>
-          <w:rFonts w:asciiTheme="minorHAnsi" w:eastAsiaTheme="minorHAnsi" w:hAnsiTheme="minorHAnsi" w:cstheme="minorBidi"/>
-          <w:sz w:val="22"/>
-          <w:szCs w:val="22"/>
-        </w:rPr>
-        <w:t xml:space="preserve"> to </w:t>
+        <w:t xml:space="preserve">This is what is used by the DriverManager to </w:t>
       </w:r>
       <w:r>
         <w:rPr>
@@ -13091,6 +11658,722 @@
     <w:p/>
     <w:p/>
     <w:p/>
+    <w:p/>
+    <w:p/>
+    <w:p/>
+    <w:p/>
+    <w:p/>
+    <w:p/>
+    <w:p/>
+    <w:p/>
+    <w:tbl>
+      <w:tblPr>
+        <w:tblStyle w:val="TableGrid"/>
+        <w:tblW w:w="0" w:type="auto"/>
+        <w:shd w:val="clear" w:color="auto" w:fill="ED7D31" w:themeFill="accent2"/>
+        <w:tblLook w:val="04A0" w:firstRow="1" w:lastRow="0" w:firstColumn="1" w:lastColumn="0" w:noHBand="0" w:noVBand="1"/>
+      </w:tblPr>
+      <w:tblGrid>
+        <w:gridCol w:w="9350"/>
+      </w:tblGrid>
+      <w:tr>
+        <w:tc>
+          <w:tcPr>
+            <w:tcW w:w="9350" w:type="dxa"/>
+            <w:shd w:val="clear" w:color="auto" w:fill="ED7D31" w:themeFill="accent2"/>
+          </w:tcPr>
+          <w:p>
+            <w:pPr>
+              <w:pStyle w:val="NoSpacing"/>
+              <w:rPr>
+                <w:rFonts w:ascii="Arial" w:hAnsi="Arial" w:cs="Arial"/>
+                <w:b/>
+                <w:bCs/>
+                <w:sz w:val="20"/>
+                <w:szCs w:val="20"/>
+              </w:rPr>
+            </w:pPr>
+            <w:r>
+              <w:rPr>
+                <w:rFonts w:ascii="Arial" w:hAnsi="Arial" w:cs="Arial"/>
+                <w:b/>
+                <w:bCs/>
+                <w:sz w:val="20"/>
+                <w:szCs w:val="20"/>
+              </w:rPr>
+              <w:lastRenderedPageBreak/>
+              <w:t>BUILDING DYNAMIC WEB APPLICATIONS</w:t>
+            </w:r>
+          </w:p>
+        </w:tc>
+      </w:tr>
+    </w:tbl>
+    <w:p>
+      <w:pPr>
+        <w:pStyle w:val="NoSpacing"/>
+        <w:rPr>
+          <w:rFonts w:ascii="Arial" w:hAnsi="Arial" w:cs="Arial"/>
+          <w:b/>
+          <w:bCs/>
+          <w:sz w:val="20"/>
+          <w:szCs w:val="20"/>
+        </w:rPr>
+      </w:pPr>
+    </w:p>
+    <w:p>
+      <w:pPr>
+        <w:rPr>
+          <w:b/>
+          <w:bCs/>
+        </w:rPr>
+      </w:pPr>
+      <w:r>
+        <w:rPr>
+          <w:b/>
+          <w:bCs/>
+        </w:rPr>
+        <w:t>HTTP Methods</w:t>
+      </w:r>
+    </w:p>
+    <w:p>
+      <w:pPr>
+        <w:rPr>
+          <w:u w:val="single"/>
+        </w:rPr>
+      </w:pPr>
+      <w:r>
+        <w:rPr>
+          <w:u w:val="single"/>
+        </w:rPr>
+        <w:t>GET vs POST</w:t>
+      </w:r>
+    </w:p>
+    <w:tbl>
+      <w:tblPr>
+        <w:tblStyle w:val="TableGrid"/>
+        <w:tblW w:w="0" w:type="auto"/>
+        <w:tblLook w:val="04A0" w:firstRow="1" w:lastRow="0" w:firstColumn="1" w:lastColumn="0" w:noHBand="0" w:noVBand="1"/>
+      </w:tblPr>
+      <w:tblGrid>
+        <w:gridCol w:w="4675"/>
+        <w:gridCol w:w="4675"/>
+      </w:tblGrid>
+      <w:tr>
+        <w:tc>
+          <w:tcPr>
+            <w:tcW w:w="4675" w:type="dxa"/>
+            <w:shd w:val="clear" w:color="auto" w:fill="D0CECE" w:themeFill="background2" w:themeFillShade="E6"/>
+          </w:tcPr>
+          <w:p>
+            <w:r>
+              <w:t>GET</w:t>
+            </w:r>
+          </w:p>
+        </w:tc>
+        <w:tc>
+          <w:tcPr>
+            <w:tcW w:w="4675" w:type="dxa"/>
+            <w:shd w:val="clear" w:color="auto" w:fill="D0CECE" w:themeFill="background2" w:themeFillShade="E6"/>
+          </w:tcPr>
+          <w:p>
+            <w:r>
+              <w:t>POST</w:t>
+            </w:r>
+          </w:p>
+        </w:tc>
+      </w:tr>
+      <w:tr>
+        <w:tc>
+          <w:tcPr>
+            <w:tcW w:w="4675" w:type="dxa"/>
+          </w:tcPr>
+          <w:p>
+            <w:pPr>
+              <w:rPr>
+                <w:sz w:val="20"/>
+                <w:szCs w:val="20"/>
+              </w:rPr>
+            </w:pPr>
+            <w:r>
+              <w:rPr>
+                <w:sz w:val="20"/>
+                <w:szCs w:val="20"/>
+              </w:rPr>
+              <w:t>Default (if no</w:t>
+            </w:r>
+            <w:r>
+              <w:rPr>
+                <w:sz w:val="20"/>
+                <w:szCs w:val="20"/>
+              </w:rPr>
+              <w:t xml:space="preserve"> HTTP</w:t>
+            </w:r>
+            <w:r>
+              <w:rPr>
+                <w:sz w:val="20"/>
+                <w:szCs w:val="20"/>
+              </w:rPr>
+              <w:t xml:space="preserve"> method is mention</w:t>
+            </w:r>
+            <w:r>
+              <w:rPr>
+                <w:sz w:val="20"/>
+                <w:szCs w:val="20"/>
+              </w:rPr>
+              <w:t>ed</w:t>
+            </w:r>
+            <w:r>
+              <w:rPr>
+                <w:sz w:val="20"/>
+                <w:szCs w:val="20"/>
+              </w:rPr>
+              <w:t xml:space="preserve">, </w:t>
+            </w:r>
+            <w:r>
+              <w:rPr>
+                <w:sz w:val="20"/>
+                <w:szCs w:val="20"/>
+              </w:rPr>
+              <w:t>the web browser uses a GET by default</w:t>
+            </w:r>
+            <w:r>
+              <w:rPr>
+                <w:sz w:val="20"/>
+                <w:szCs w:val="20"/>
+              </w:rPr>
+              <w:t>)</w:t>
+            </w:r>
+          </w:p>
+        </w:tc>
+        <w:tc>
+          <w:tcPr>
+            <w:tcW w:w="4675" w:type="dxa"/>
+          </w:tcPr>
+          <w:p>
+            <w:pPr>
+              <w:rPr>
+                <w:sz w:val="20"/>
+                <w:szCs w:val="20"/>
+              </w:rPr>
+            </w:pPr>
+            <w:r>
+              <w:rPr>
+                <w:sz w:val="20"/>
+                <w:szCs w:val="20"/>
+              </w:rPr>
+              <w:t>The POST method has to be m</w:t>
+            </w:r>
+            <w:r>
+              <w:rPr>
+                <w:sz w:val="20"/>
+                <w:szCs w:val="20"/>
+              </w:rPr>
+              <w:t>ention</w:t>
+            </w:r>
+            <w:r>
+              <w:rPr>
+                <w:sz w:val="20"/>
+                <w:szCs w:val="20"/>
+              </w:rPr>
+              <w:t>ed e</w:t>
+            </w:r>
+            <w:r>
+              <w:rPr>
+                <w:sz w:val="20"/>
+                <w:szCs w:val="20"/>
+              </w:rPr>
+              <w:t>xplicitly. &lt;form method=”post” …</w:t>
+            </w:r>
+          </w:p>
+        </w:tc>
+      </w:tr>
+      <w:tr>
+        <w:tc>
+          <w:tcPr>
+            <w:tcW w:w="4675" w:type="dxa"/>
+          </w:tcPr>
+          <w:p>
+            <w:pPr>
+              <w:rPr>
+                <w:sz w:val="20"/>
+                <w:szCs w:val="20"/>
+              </w:rPr>
+            </w:pPr>
+            <w:r>
+              <w:rPr>
+                <w:sz w:val="20"/>
+                <w:szCs w:val="20"/>
+              </w:rPr>
+              <w:t>3 cases</w:t>
+            </w:r>
+          </w:p>
+        </w:tc>
+        <w:tc>
+          <w:tcPr>
+            <w:tcW w:w="4675" w:type="dxa"/>
+          </w:tcPr>
+          <w:p>
+            <w:pPr>
+              <w:rPr>
+                <w:sz w:val="20"/>
+                <w:szCs w:val="20"/>
+              </w:rPr>
+            </w:pPr>
+          </w:p>
+        </w:tc>
+      </w:tr>
+      <w:tr>
+        <w:trPr>
+          <w:trHeight w:val="1109"/>
+        </w:trPr>
+        <w:tc>
+          <w:tcPr>
+            <w:tcW w:w="4675" w:type="dxa"/>
+          </w:tcPr>
+          <w:p>
+            <w:pPr>
+              <w:pStyle w:val="ListParagraph"/>
+              <w:numPr>
+                <w:ilvl w:val="0"/>
+                <w:numId w:val="2"/>
+              </w:numPr>
+              <w:rPr>
+                <w:sz w:val="20"/>
+                <w:szCs w:val="20"/>
+              </w:rPr>
+            </w:pPr>
+            <w:r>
+              <w:rPr>
+                <w:sz w:val="20"/>
+                <w:szCs w:val="20"/>
+              </w:rPr>
+              <w:t>User Specified URL – when a user types in a URL in the browser</w:t>
+            </w:r>
+          </w:p>
+          <w:p>
+            <w:pPr>
+              <w:pStyle w:val="ListParagraph"/>
+              <w:numPr>
+                <w:ilvl w:val="0"/>
+                <w:numId w:val="2"/>
+              </w:numPr>
+              <w:rPr>
+                <w:sz w:val="20"/>
+                <w:szCs w:val="20"/>
+              </w:rPr>
+            </w:pPr>
+            <w:r>
+              <w:rPr>
+                <w:sz w:val="20"/>
+                <w:szCs w:val="20"/>
+              </w:rPr>
+              <w:t>User click on a hyperlink</w:t>
+            </w:r>
+          </w:p>
+          <w:p>
+            <w:pPr>
+              <w:pStyle w:val="ListParagraph"/>
+              <w:numPr>
+                <w:ilvl w:val="0"/>
+                <w:numId w:val="2"/>
+              </w:numPr>
+              <w:rPr>
+                <w:sz w:val="20"/>
+                <w:szCs w:val="20"/>
+              </w:rPr>
+            </w:pPr>
+            <w:r>
+              <w:rPr>
+                <w:sz w:val="20"/>
+                <w:szCs w:val="20"/>
+              </w:rPr>
+              <w:t>User submits a form</w:t>
+            </w:r>
+          </w:p>
+        </w:tc>
+        <w:tc>
+          <w:tcPr>
+            <w:tcW w:w="4675" w:type="dxa"/>
+          </w:tcPr>
+          <w:p>
+            <w:pPr>
+              <w:rPr>
+                <w:sz w:val="20"/>
+                <w:szCs w:val="20"/>
+              </w:rPr>
+            </w:pPr>
+          </w:p>
+        </w:tc>
+      </w:tr>
+      <w:tr>
+        <w:tc>
+          <w:tcPr>
+            <w:tcW w:w="4675" w:type="dxa"/>
+          </w:tcPr>
+          <w:p>
+            <w:pPr>
+              <w:rPr>
+                <w:sz w:val="20"/>
+                <w:szCs w:val="20"/>
+              </w:rPr>
+            </w:pPr>
+            <w:r>
+              <w:rPr>
+                <w:sz w:val="20"/>
+                <w:szCs w:val="20"/>
+              </w:rPr>
+              <w:t>Meant for getting data</w:t>
+            </w:r>
+          </w:p>
+        </w:tc>
+        <w:tc>
+          <w:tcPr>
+            <w:tcW w:w="4675" w:type="dxa"/>
+          </w:tcPr>
+          <w:p>
+            <w:pPr>
+              <w:rPr>
+                <w:sz w:val="20"/>
+                <w:szCs w:val="20"/>
+              </w:rPr>
+            </w:pPr>
+            <w:r>
+              <w:rPr>
+                <w:sz w:val="20"/>
+                <w:szCs w:val="20"/>
+              </w:rPr>
+              <w:t>Meant for posting data, creating, updating or deleting</w:t>
+            </w:r>
+          </w:p>
+        </w:tc>
+      </w:tr>
+      <w:tr>
+        <w:tc>
+          <w:tcPr>
+            <w:tcW w:w="4675" w:type="dxa"/>
+          </w:tcPr>
+          <w:p>
+            <w:pPr>
+              <w:rPr>
+                <w:sz w:val="20"/>
+                <w:szCs w:val="20"/>
+              </w:rPr>
+            </w:pPr>
+            <w:r>
+              <w:rPr>
+                <w:sz w:val="20"/>
+                <w:szCs w:val="20"/>
+              </w:rPr>
+              <w:t>No body</w:t>
+            </w:r>
+          </w:p>
+        </w:tc>
+        <w:tc>
+          <w:tcPr>
+            <w:tcW w:w="4675" w:type="dxa"/>
+          </w:tcPr>
+          <w:p>
+            <w:pPr>
+              <w:rPr>
+                <w:sz w:val="20"/>
+                <w:szCs w:val="20"/>
+              </w:rPr>
+            </w:pPr>
+            <w:r>
+              <w:rPr>
+                <w:sz w:val="20"/>
+                <w:szCs w:val="20"/>
+              </w:rPr>
+              <w:t>Body is present</w:t>
+            </w:r>
+          </w:p>
+        </w:tc>
+      </w:tr>
+      <w:tr>
+        <w:tc>
+          <w:tcPr>
+            <w:tcW w:w="4675" w:type="dxa"/>
+          </w:tcPr>
+          <w:p>
+            <w:pPr>
+              <w:rPr>
+                <w:sz w:val="20"/>
+                <w:szCs w:val="20"/>
+              </w:rPr>
+            </w:pPr>
+            <w:r>
+              <w:rPr>
+                <w:sz w:val="20"/>
+                <w:szCs w:val="20"/>
+              </w:rPr>
+              <w:t>Query String</w:t>
+            </w:r>
+          </w:p>
+        </w:tc>
+        <w:tc>
+          <w:tcPr>
+            <w:tcW w:w="4675" w:type="dxa"/>
+          </w:tcPr>
+          <w:p>
+            <w:pPr>
+              <w:rPr>
+                <w:sz w:val="20"/>
+                <w:szCs w:val="20"/>
+              </w:rPr>
+            </w:pPr>
+            <w:r>
+              <w:rPr>
+                <w:sz w:val="20"/>
+                <w:szCs w:val="20"/>
+              </w:rPr>
+              <w:t>Payload / Body</w:t>
+            </w:r>
+          </w:p>
+        </w:tc>
+      </w:tr>
+      <w:tr>
+        <w:tc>
+          <w:tcPr>
+            <w:tcW w:w="4675" w:type="dxa"/>
+          </w:tcPr>
+          <w:p>
+            <w:pPr>
+              <w:rPr>
+                <w:sz w:val="20"/>
+                <w:szCs w:val="20"/>
+              </w:rPr>
+            </w:pPr>
+            <w:r>
+              <w:rPr>
+                <w:sz w:val="20"/>
+                <w:szCs w:val="20"/>
+              </w:rPr>
+              <w:t>No sensitive data</w:t>
+            </w:r>
+          </w:p>
+        </w:tc>
+        <w:tc>
+          <w:tcPr>
+            <w:tcW w:w="4675" w:type="dxa"/>
+          </w:tcPr>
+          <w:p>
+            <w:pPr>
+              <w:rPr>
+                <w:sz w:val="20"/>
+                <w:szCs w:val="20"/>
+              </w:rPr>
+            </w:pPr>
+            <w:r>
+              <w:rPr>
+                <w:sz w:val="20"/>
+                <w:szCs w:val="20"/>
+              </w:rPr>
+              <w:t>Can be used for sensitive data</w:t>
+            </w:r>
+          </w:p>
+        </w:tc>
+      </w:tr>
+      <w:tr>
+        <w:tc>
+          <w:tcPr>
+            <w:tcW w:w="4675" w:type="dxa"/>
+          </w:tcPr>
+          <w:p>
+            <w:pPr>
+              <w:rPr>
+                <w:sz w:val="20"/>
+                <w:szCs w:val="20"/>
+              </w:rPr>
+            </w:pPr>
+            <w:r>
+              <w:rPr>
+                <w:sz w:val="20"/>
+                <w:szCs w:val="20"/>
+              </w:rPr>
+              <w:t>Restriction on amount of data</w:t>
+            </w:r>
+          </w:p>
+        </w:tc>
+        <w:tc>
+          <w:tcPr>
+            <w:tcW w:w="4675" w:type="dxa"/>
+          </w:tcPr>
+          <w:p>
+            <w:pPr>
+              <w:rPr>
+                <w:sz w:val="20"/>
+                <w:szCs w:val="20"/>
+              </w:rPr>
+            </w:pPr>
+            <w:r>
+              <w:rPr>
+                <w:sz w:val="20"/>
+                <w:szCs w:val="20"/>
+              </w:rPr>
+              <w:t>No restriction</w:t>
+            </w:r>
+          </w:p>
+        </w:tc>
+      </w:tr>
+      <w:tr>
+        <w:tc>
+          <w:tcPr>
+            <w:tcW w:w="4675" w:type="dxa"/>
+          </w:tcPr>
+          <w:p>
+            <w:pPr>
+              <w:rPr>
+                <w:sz w:val="20"/>
+                <w:szCs w:val="20"/>
+              </w:rPr>
+            </w:pPr>
+            <w:r>
+              <w:rPr>
+                <w:sz w:val="20"/>
+                <w:szCs w:val="20"/>
+              </w:rPr>
+              <w:t>Idempotent – we can execute GET any number of times and it will not affect the state of the application. It is considered a safe operation</w:t>
+            </w:r>
+            <w:r>
+              <w:rPr>
+                <w:sz w:val="20"/>
+                <w:szCs w:val="20"/>
+              </w:rPr>
+              <w:t xml:space="preserve"> because no changes takes place to the data that is retrieved.</w:t>
+            </w:r>
+          </w:p>
+        </w:tc>
+        <w:tc>
+          <w:tcPr>
+            <w:tcW w:w="4675" w:type="dxa"/>
+          </w:tcPr>
+          <w:p>
+            <w:pPr>
+              <w:rPr>
+                <w:sz w:val="20"/>
+                <w:szCs w:val="20"/>
+              </w:rPr>
+            </w:pPr>
+            <w:r>
+              <w:rPr>
+                <w:sz w:val="20"/>
+                <w:szCs w:val="20"/>
+              </w:rPr>
+              <w:t>Not idempotent – if you submit data more than once, there is a chance that duplicate or multiple records will be created. Multiple updates can also take place. This can also occur if you refresh your browser.</w:t>
+            </w:r>
+          </w:p>
+        </w:tc>
+      </w:tr>
+    </w:tbl>
+    <w:p/>
+    <w:p>
+      <w:r>
+        <w:t>Creating a dynamic web project to use MySQL</w:t>
+      </w:r>
+    </w:p>
+    <w:p>
+      <w:pPr>
+        <w:pStyle w:val="ListParagraph"/>
+        <w:numPr>
+          <w:ilvl w:val="0"/>
+          <w:numId w:val="3"/>
+        </w:numPr>
+      </w:pPr>
+      <w:r>
+        <w:t>Copy the MySQL Connector jar file to the lib folder shown below</w:t>
+      </w:r>
+    </w:p>
+    <w:p>
+      <w:pPr>
+        <w:pStyle w:val="ListParagraph"/>
+        <w:ind w:left="360"/>
+      </w:pPr>
+      <w:r>
+        <w:rPr>
+          <w:noProof/>
+        </w:rPr>
+        <w:drawing>
+          <wp:inline distT="0" distB="0" distL="0" distR="0" wp14:anchorId="17117C77" wp14:editId="02E5D6FE">
+            <wp:extent cx="5943600" cy="3150870"/>
+            <wp:effectExtent l="0" t="0" r="0" b="0"/>
+            <wp:docPr id="30" name="Picture 30" descr="Graphical user interface, text, application, email&#10;&#10;Description automatically generated"/>
+            <wp:cNvGraphicFramePr>
+              <a:graphicFrameLocks xmlns:a="http://schemas.openxmlformats.org/drawingml/2006/main" noChangeAspect="1"/>
+            </wp:cNvGraphicFramePr>
+            <a:graphic xmlns:a="http://schemas.openxmlformats.org/drawingml/2006/main">
+              <a:graphicData uri="http://schemas.openxmlformats.org/drawingml/2006/picture">
+                <pic:pic xmlns:pic="http://schemas.openxmlformats.org/drawingml/2006/picture">
+                  <pic:nvPicPr>
+                    <pic:cNvPr id="30" name="Picture 30" descr="Graphical user interface, text, application, email&#10;&#10;Description automatically generated"/>
+                    <pic:cNvPicPr/>
+                  </pic:nvPicPr>
+                  <pic:blipFill>
+                    <a:blip r:embed="rId17">
+                      <a:extLst>
+                        <a:ext uri="{28A0092B-C50C-407E-A947-70E740481C1C}">
+                          <a14:useLocalDpi xmlns:a14="http://schemas.microsoft.com/office/drawing/2010/main" val="0"/>
+                        </a:ext>
+                      </a:extLst>
+                    </a:blip>
+                    <a:stretch>
+                      <a:fillRect/>
+                    </a:stretch>
+                  </pic:blipFill>
+                  <pic:spPr>
+                    <a:xfrm>
+                      <a:off x="0" y="0"/>
+                      <a:ext cx="5943600" cy="3150870"/>
+                    </a:xfrm>
+                    <a:prstGeom prst="rect">
+                      <a:avLst/>
+                    </a:prstGeom>
+                  </pic:spPr>
+                </pic:pic>
+              </a:graphicData>
+            </a:graphic>
+          </wp:inline>
+        </w:drawing>
+      </w:r>
+    </w:p>
+    <w:p>
+      <w:pPr>
+        <w:pStyle w:val="ListParagraph"/>
+        <w:ind w:left="360"/>
+      </w:pPr>
+      <w:r>
+        <w:t>The file will be added to the build path.</w:t>
+      </w:r>
+    </w:p>
+    <w:p>
+      <w:pPr>
+        <w:pStyle w:val="ListParagraph"/>
+        <w:numPr>
+          <w:ilvl w:val="0"/>
+          <w:numId w:val="3"/>
+        </w:numPr>
+      </w:pPr>
+      <w:r>
+        <w:t>Create the html files and the CreateUserServlet.</w:t>
+      </w:r>
+    </w:p>
+    <w:p>
+      <w:pPr>
+        <w:ind w:left="360"/>
+      </w:pPr>
+      <w:r>
+        <w:lastRenderedPageBreak/>
+        <w:t>Add the annotation for @WebServlet(“/addServlet”)</w:t>
+      </w:r>
+    </w:p>
+    <w:p>
+      <w:pPr>
+        <w:pStyle w:val="ListParagraph"/>
+        <w:numPr>
+          <w:ilvl w:val="0"/>
+          <w:numId w:val="3"/>
+        </w:numPr>
+      </w:pPr>
+    </w:p>
     <w:sectPr>
       <w:pgSz w:w="12240" w:h="15840"/>
       <w:pgMar w:top="1440" w:right="1440" w:bottom="1440" w:left="1440" w:header="720" w:footer="720" w:gutter="0"/>
@@ -13104,6 +12387,92 @@
 <file path=word/numbering.xml><?xml version="1.0" encoding="utf-8"?>
 <w:numbering xmlns:wpc="http://schemas.microsoft.com/office/word/2010/wordprocessingCanvas" xmlns:cx="http://schemas.microsoft.com/office/drawing/2014/chartex" xmlns:cx1="http://schemas.microsoft.com/office/drawing/2015/9/8/chartex" xmlns:cx2="http://schemas.microsoft.com/office/drawing/2015/10/21/chartex" xmlns:cx3="http://schemas.microsoft.com/office/drawing/2016/5/9/chartex" xmlns:cx4="http://schemas.microsoft.com/office/drawing/2016/5/10/chartex" xmlns:cx5="http://schemas.microsoft.com/office/drawing/2016/5/11/chartex" xmlns:cx6="http://schemas.microsoft.com/office/drawing/2016/5/12/chartex" xmlns:cx7="http://schemas.microsoft.com/office/drawing/2016/5/13/chartex" xmlns:cx8="http://schemas.microsoft.com/office/drawing/2016/5/14/chartex" xmlns:mc="http://schemas.openxmlformats.org/markup-compatibility/2006" xmlns:aink="http://schemas.microsoft.com/office/drawing/2016/ink" xmlns:am3d="http://schemas.microsoft.com/office/drawing/2017/model3d" xmlns:o="urn:schemas-microsoft-com:office:office" xmlns:oel="http://schemas.microsoft.com/office/2019/extlst" xmlns:r="http://schemas.openxmlformats.org/officeDocument/2006/relationships" xmlns:m="http://schemas.openxmlformats.org/officeDocument/2006/math" xmlns:v="urn:schemas-microsoft-com:vml" xmlns:wp14="http://schemas.microsoft.com/office/word/2010/wordprocessingDrawing" xmlns:wp="http://schemas.openxmlformats.org/drawingml/2006/wordprocessingDrawing" xmlns:w10="urn:schemas-microsoft-com:office:word" xmlns:w="http://schemas.openxmlformats.org/wordprocessingml/2006/main" xmlns:w14="http://schemas.microsoft.com/office/word/2010/wordml" xmlns:w15="http://schemas.microsoft.com/office/word/2012/wordml" xmlns:w16cex="http://schemas.microsoft.com/office/word/2018/wordml/cex" xmlns:w16cid="http://schemas.microsoft.com/office/word/2016/wordml/cid" xmlns:w16="http://schemas.microsoft.com/office/word/2018/wordml" xmlns:w16sdtdh="http://schemas.microsoft.com/office/word/2020/wordml/sdtdatahash" xmlns:w16se="http://schemas.microsoft.com/office/word/2015/wordml/symex" xmlns:wpg="http://schemas.microsoft.com/office/word/2010/wordprocessingGroup" xmlns:wpi="http://schemas.microsoft.com/office/word/2010/wordprocessingInk" xmlns:wne="http://schemas.microsoft.com/office/word/2006/wordml" xmlns:wps="http://schemas.microsoft.com/office/word/2010/wordprocessingShape" mc:Ignorable="w14 w15 w16se w16cid w16 w16cex w16sdtdh wp14">
   <w:abstractNum w:abstractNumId="0" w15:restartNumberingAfterBreak="0">
+    <w:nsid w:val="34D16C20"/>
+    <w:multiLevelType w:val="hybridMultilevel"/>
+    <w:tmpl w:val="A7E45DE6"/>
+    <w:lvl w:ilvl="0" w:tplc="0409000F">
+      <w:start w:val="1"/>
+      <w:numFmt w:val="decimal"/>
+      <w:lvlText w:val="%1."/>
+      <w:lvlJc w:val="left"/>
+      <w:pPr>
+        <w:ind w:left="360" w:hanging="360"/>
+      </w:pPr>
+    </w:lvl>
+    <w:lvl w:ilvl="1" w:tplc="04090019" w:tentative="1">
+      <w:start w:val="1"/>
+      <w:numFmt w:val="lowerLetter"/>
+      <w:lvlText w:val="%2."/>
+      <w:lvlJc w:val="left"/>
+      <w:pPr>
+        <w:ind w:left="1080" w:hanging="360"/>
+      </w:pPr>
+    </w:lvl>
+    <w:lvl w:ilvl="2" w:tplc="0409001B" w:tentative="1">
+      <w:start w:val="1"/>
+      <w:numFmt w:val="lowerRoman"/>
+      <w:lvlText w:val="%3."/>
+      <w:lvlJc w:val="right"/>
+      <w:pPr>
+        <w:ind w:left="1800" w:hanging="180"/>
+      </w:pPr>
+    </w:lvl>
+    <w:lvl w:ilvl="3" w:tplc="0409000F" w:tentative="1">
+      <w:start w:val="1"/>
+      <w:numFmt w:val="decimal"/>
+      <w:lvlText w:val="%4."/>
+      <w:lvlJc w:val="left"/>
+      <w:pPr>
+        <w:ind w:left="2520" w:hanging="360"/>
+      </w:pPr>
+    </w:lvl>
+    <w:lvl w:ilvl="4" w:tplc="04090019" w:tentative="1">
+      <w:start w:val="1"/>
+      <w:numFmt w:val="lowerLetter"/>
+      <w:lvlText w:val="%5."/>
+      <w:lvlJc w:val="left"/>
+      <w:pPr>
+        <w:ind w:left="3240" w:hanging="360"/>
+      </w:pPr>
+    </w:lvl>
+    <w:lvl w:ilvl="5" w:tplc="0409001B" w:tentative="1">
+      <w:start w:val="1"/>
+      <w:numFmt w:val="lowerRoman"/>
+      <w:lvlText w:val="%6."/>
+      <w:lvlJc w:val="right"/>
+      <w:pPr>
+        <w:ind w:left="3960" w:hanging="180"/>
+      </w:pPr>
+    </w:lvl>
+    <w:lvl w:ilvl="6" w:tplc="0409000F" w:tentative="1">
+      <w:start w:val="1"/>
+      <w:numFmt w:val="decimal"/>
+      <w:lvlText w:val="%7."/>
+      <w:lvlJc w:val="left"/>
+      <w:pPr>
+        <w:ind w:left="4680" w:hanging="360"/>
+      </w:pPr>
+    </w:lvl>
+    <w:lvl w:ilvl="7" w:tplc="04090019" w:tentative="1">
+      <w:start w:val="1"/>
+      <w:numFmt w:val="lowerLetter"/>
+      <w:lvlText w:val="%8."/>
+      <w:lvlJc w:val="left"/>
+      <w:pPr>
+        <w:ind w:left="5400" w:hanging="360"/>
+      </w:pPr>
+    </w:lvl>
+    <w:lvl w:ilvl="8" w:tplc="0409001B" w:tentative="1">
+      <w:start w:val="1"/>
+      <w:numFmt w:val="lowerRoman"/>
+      <w:lvlText w:val="%9."/>
+      <w:lvlJc w:val="right"/>
+      <w:pPr>
+        <w:ind w:left="6120" w:hanging="180"/>
+      </w:pPr>
+    </w:lvl>
+  </w:abstractNum>
+  <w:abstractNum w:abstractNumId="1" w15:restartNumberingAfterBreak="0">
     <w:nsid w:val="4D3364F8"/>
     <w:multiLevelType w:val="hybridMultilevel"/>
     <w:tmpl w:val="76504A74"/>
@@ -13189,7 +12558,126 @@
       </w:pPr>
     </w:lvl>
   </w:abstractNum>
+  <w:abstractNum w:abstractNumId="2" w15:restartNumberingAfterBreak="0">
+    <w:nsid w:val="62147759"/>
+    <w:multiLevelType w:val="hybridMultilevel"/>
+    <w:tmpl w:val="62ACC5BC"/>
+    <w:lvl w:ilvl="0" w:tplc="04090001">
+      <w:start w:val="1"/>
+      <w:numFmt w:val="bullet"/>
+      <w:lvlText w:val=""/>
+      <w:lvlJc w:val="left"/>
+      <w:pPr>
+        <w:ind w:left="360" w:hanging="360"/>
+      </w:pPr>
+      <w:rPr>
+        <w:rFonts w:ascii="Symbol" w:hAnsi="Symbol" w:hint="default"/>
+      </w:rPr>
+    </w:lvl>
+    <w:lvl w:ilvl="1" w:tplc="04090003" w:tentative="1">
+      <w:start w:val="1"/>
+      <w:numFmt w:val="bullet"/>
+      <w:lvlText w:val="o"/>
+      <w:lvlJc w:val="left"/>
+      <w:pPr>
+        <w:ind w:left="1080" w:hanging="360"/>
+      </w:pPr>
+      <w:rPr>
+        <w:rFonts w:ascii="Courier New" w:hAnsi="Courier New" w:cs="Courier New" w:hint="default"/>
+      </w:rPr>
+    </w:lvl>
+    <w:lvl w:ilvl="2" w:tplc="04090005" w:tentative="1">
+      <w:start w:val="1"/>
+      <w:numFmt w:val="bullet"/>
+      <w:lvlText w:val=""/>
+      <w:lvlJc w:val="left"/>
+      <w:pPr>
+        <w:ind w:left="1800" w:hanging="360"/>
+      </w:pPr>
+      <w:rPr>
+        <w:rFonts w:ascii="Wingdings" w:hAnsi="Wingdings" w:hint="default"/>
+      </w:rPr>
+    </w:lvl>
+    <w:lvl w:ilvl="3" w:tplc="04090001" w:tentative="1">
+      <w:start w:val="1"/>
+      <w:numFmt w:val="bullet"/>
+      <w:lvlText w:val=""/>
+      <w:lvlJc w:val="left"/>
+      <w:pPr>
+        <w:ind w:left="2520" w:hanging="360"/>
+      </w:pPr>
+      <w:rPr>
+        <w:rFonts w:ascii="Symbol" w:hAnsi="Symbol" w:hint="default"/>
+      </w:rPr>
+    </w:lvl>
+    <w:lvl w:ilvl="4" w:tplc="04090003" w:tentative="1">
+      <w:start w:val="1"/>
+      <w:numFmt w:val="bullet"/>
+      <w:lvlText w:val="o"/>
+      <w:lvlJc w:val="left"/>
+      <w:pPr>
+        <w:ind w:left="3240" w:hanging="360"/>
+      </w:pPr>
+      <w:rPr>
+        <w:rFonts w:ascii="Courier New" w:hAnsi="Courier New" w:cs="Courier New" w:hint="default"/>
+      </w:rPr>
+    </w:lvl>
+    <w:lvl w:ilvl="5" w:tplc="04090005" w:tentative="1">
+      <w:start w:val="1"/>
+      <w:numFmt w:val="bullet"/>
+      <w:lvlText w:val=""/>
+      <w:lvlJc w:val="left"/>
+      <w:pPr>
+        <w:ind w:left="3960" w:hanging="360"/>
+      </w:pPr>
+      <w:rPr>
+        <w:rFonts w:ascii="Wingdings" w:hAnsi="Wingdings" w:hint="default"/>
+      </w:rPr>
+    </w:lvl>
+    <w:lvl w:ilvl="6" w:tplc="04090001" w:tentative="1">
+      <w:start w:val="1"/>
+      <w:numFmt w:val="bullet"/>
+      <w:lvlText w:val=""/>
+      <w:lvlJc w:val="left"/>
+      <w:pPr>
+        <w:ind w:left="4680" w:hanging="360"/>
+      </w:pPr>
+      <w:rPr>
+        <w:rFonts w:ascii="Symbol" w:hAnsi="Symbol" w:hint="default"/>
+      </w:rPr>
+    </w:lvl>
+    <w:lvl w:ilvl="7" w:tplc="04090003" w:tentative="1">
+      <w:start w:val="1"/>
+      <w:numFmt w:val="bullet"/>
+      <w:lvlText w:val="o"/>
+      <w:lvlJc w:val="left"/>
+      <w:pPr>
+        <w:ind w:left="5400" w:hanging="360"/>
+      </w:pPr>
+      <w:rPr>
+        <w:rFonts w:ascii="Courier New" w:hAnsi="Courier New" w:cs="Courier New" w:hint="default"/>
+      </w:rPr>
+    </w:lvl>
+    <w:lvl w:ilvl="8" w:tplc="04090005" w:tentative="1">
+      <w:start w:val="1"/>
+      <w:numFmt w:val="bullet"/>
+      <w:lvlText w:val=""/>
+      <w:lvlJc w:val="left"/>
+      <w:pPr>
+        <w:ind w:left="6120" w:hanging="360"/>
+      </w:pPr>
+      <w:rPr>
+        <w:rFonts w:ascii="Wingdings" w:hAnsi="Wingdings" w:hint="default"/>
+      </w:rPr>
+    </w:lvl>
+  </w:abstractNum>
   <w:num w:numId="1" w16cid:durableId="2106611485">
+    <w:abstractNumId w:val="1"/>
+  </w:num>
+  <w:num w:numId="2" w16cid:durableId="1124344115">
+    <w:abstractNumId w:val="2"/>
+  </w:num>
+  <w:num w:numId="3" w16cid:durableId="696779296">
     <w:abstractNumId w:val="0"/>
   </w:num>
 </w:numbering>
@@ -13593,7 +13081,7 @@
   <w:style w:type="paragraph" w:default="1" w:styleId="Normal">
     <w:name w:val="Normal"/>
     <w:qFormat/>
-    <w:rsid w:val="00951800"/>
+    <w:rsid w:val="001B4F43"/>
   </w:style>
   <w:style w:type="character" w:default="1" w:styleId="DefaultParagraphFont">
     <w:name w:val="Default Paragraph Font"/>

</xml_diff>

<commit_message>
Implement the doPost method
</commit_message>
<xml_diff>
--- a/JDBC Servlets and JSP - Java Web Development Fundamentals.docx
+++ b/JDBC Servlets and JSP - Java Web Development Fundamentals.docx
@@ -136,13 +136,23 @@
           <w:szCs w:val="20"/>
         </w:rPr>
       </w:pPr>
+      <w:proofErr w:type="spellStart"/>
       <w:r>
         <w:rPr>
           <w:rFonts w:ascii="Arial" w:hAnsi="Arial" w:cs="Arial"/>
           <w:sz w:val="20"/>
           <w:szCs w:val="20"/>
         </w:rPr>
-        <w:t>init()</w:t>
+        <w:t>init</w:t>
+      </w:r>
+      <w:proofErr w:type="spellEnd"/>
+      <w:r>
+        <w:rPr>
+          <w:rFonts w:ascii="Arial" w:hAnsi="Arial" w:cs="Arial"/>
+          <w:sz w:val="20"/>
+          <w:szCs w:val="20"/>
+        </w:rPr>
+        <w:t>()</w:t>
       </w:r>
     </w:p>
     <w:p>
@@ -304,7 +314,25 @@
           <w:sz w:val="20"/>
           <w:szCs w:val="20"/>
         </w:rPr>
-        <w:t xml:space="preserve">The destroy method should have code which does the opposite of what the init() method does. The </w:t>
+        <w:t xml:space="preserve">The destroy method should have code which does the opposite of what the </w:t>
+      </w:r>
+      <w:proofErr w:type="spellStart"/>
+      <w:r>
+        <w:rPr>
+          <w:rFonts w:ascii="Arial" w:hAnsi="Arial" w:cs="Arial"/>
+          <w:sz w:val="20"/>
+          <w:szCs w:val="20"/>
+        </w:rPr>
+        <w:t>init</w:t>
+      </w:r>
+      <w:proofErr w:type="spellEnd"/>
+      <w:r>
+        <w:rPr>
+          <w:rFonts w:ascii="Arial" w:hAnsi="Arial" w:cs="Arial"/>
+          <w:sz w:val="20"/>
+          <w:szCs w:val="20"/>
+        </w:rPr>
+        <w:t xml:space="preserve">() method does. The </w:t>
       </w:r>
       <w:r>
         <w:rPr>
@@ -356,7 +384,25 @@
           <w:sz w:val="20"/>
           <w:szCs w:val="20"/>
         </w:rPr>
-        <w:t>Putting code in these method is our responsibility but calling the methods is the container’s responsibility.</w:t>
+        <w:t xml:space="preserve">Putting code in </w:t>
+      </w:r>
+      <w:proofErr w:type="gramStart"/>
+      <w:r>
+        <w:rPr>
+          <w:rFonts w:ascii="Arial" w:hAnsi="Arial" w:cs="Arial"/>
+          <w:sz w:val="20"/>
+          <w:szCs w:val="20"/>
+        </w:rPr>
+        <w:t>these method</w:t>
+      </w:r>
+      <w:proofErr w:type="gramEnd"/>
+      <w:r>
+        <w:rPr>
+          <w:rFonts w:ascii="Arial" w:hAnsi="Arial" w:cs="Arial"/>
+          <w:sz w:val="20"/>
+          <w:szCs w:val="20"/>
+        </w:rPr>
+        <w:t xml:space="preserve"> is our responsibility but calling the methods is the container’s responsibility.</w:t>
       </w:r>
     </w:p>
     <w:p>
@@ -478,7 +524,25 @@
           <w:sz w:val="20"/>
           <w:szCs w:val="20"/>
         </w:rPr>
-        <w:t xml:space="preserve"> – This is when the init method is used to open resources.</w:t>
+        <w:t xml:space="preserve"> – This is when the </w:t>
+      </w:r>
+      <w:proofErr w:type="spellStart"/>
+      <w:r>
+        <w:rPr>
+          <w:rFonts w:ascii="Arial" w:hAnsi="Arial" w:cs="Arial"/>
+          <w:sz w:val="20"/>
+          <w:szCs w:val="20"/>
+        </w:rPr>
+        <w:t>init</w:t>
+      </w:r>
+      <w:proofErr w:type="spellEnd"/>
+      <w:r>
+        <w:rPr>
+          <w:rFonts w:ascii="Arial" w:hAnsi="Arial" w:cs="Arial"/>
+          <w:sz w:val="20"/>
+          <w:szCs w:val="20"/>
+        </w:rPr>
+        <w:t xml:space="preserve"> method is used to open resources.</w:t>
       </w:r>
     </w:p>
     <w:p>
@@ -631,8 +695,21 @@
                         <w:txbxContent>
                           <w:p>
                             <w:r>
-                              <w:t>com/samsonmarikwa/OrderServlet.class</w:t>
+                              <w:t>com/</w:t>
                             </w:r>
+                            <w:proofErr w:type="spellStart"/>
+                            <w:r>
+                              <w:t>samsonmarikwa</w:t>
+                            </w:r>
+                            <w:proofErr w:type="spellEnd"/>
+                            <w:r>
+                              <w:t>/</w:t>
+                            </w:r>
+                            <w:proofErr w:type="spellStart"/>
+                            <w:r>
+                              <w:t>OrderServlet.class</w:t>
+                            </w:r>
+                            <w:proofErr w:type="spellEnd"/>
                           </w:p>
                         </w:txbxContent>
                       </wps:txbx>
@@ -717,9 +794,11 @@
                       <wps:txbx>
                         <w:txbxContent>
                           <w:p>
+                            <w:proofErr w:type="spellStart"/>
                             <w:r>
                               <w:t>login.jsp</w:t>
                             </w:r>
+                            <w:proofErr w:type="spellEnd"/>
                           </w:p>
                         </w:txbxContent>
                       </wps:txbx>
@@ -2888,6 +2967,7 @@
               </w:rPr>
               <w:t>&gt;</w:t>
             </w:r>
+            <w:proofErr w:type="spellStart"/>
             <w:r>
               <w:rPr>
                 <w:rFonts w:ascii="Courier New" w:hAnsi="Courier New" w:cs="Courier New"/>
@@ -2897,6 +2977,7 @@
               </w:rPr>
               <w:t>HelloServlet</w:t>
             </w:r>
+            <w:proofErr w:type="spellEnd"/>
             <w:r>
               <w:rPr>
                 <w:rFonts w:ascii="Courier New" w:hAnsi="Courier New" w:cs="Courier New"/>
@@ -3134,6 +3215,7 @@
               </w:rPr>
               <w:t>&gt;</w:t>
             </w:r>
+            <w:proofErr w:type="spellStart"/>
             <w:r>
               <w:rPr>
                 <w:rFonts w:ascii="Courier New" w:hAnsi="Courier New" w:cs="Courier New"/>
@@ -3143,6 +3225,7 @@
               </w:rPr>
               <w:t>HelloServlet</w:t>
             </w:r>
+            <w:proofErr w:type="spellEnd"/>
             <w:r>
               <w:rPr>
                 <w:rFonts w:ascii="Courier New" w:hAnsi="Courier New" w:cs="Courier New"/>
@@ -3200,6 +3283,7 @@
               </w:rPr>
               <w:t>&lt;</w:t>
             </w:r>
+            <w:proofErr w:type="spellStart"/>
             <w:r>
               <w:rPr>
                 <w:rFonts w:ascii="Courier New" w:hAnsi="Courier New" w:cs="Courier New"/>
@@ -3207,7 +3291,17 @@
                 <w:sz w:val="16"/>
                 <w:szCs w:val="16"/>
               </w:rPr>
-              <w:t>url-pattern</w:t>
+              <w:t>url</w:t>
+            </w:r>
+            <w:proofErr w:type="spellEnd"/>
+            <w:r>
+              <w:rPr>
+                <w:rFonts w:ascii="Courier New" w:hAnsi="Courier New" w:cs="Courier New"/>
+                <w:color w:val="3F7F7F"/>
+                <w:sz w:val="16"/>
+                <w:szCs w:val="16"/>
+              </w:rPr>
+              <w:t>-pattern</w:t>
             </w:r>
             <w:r>
               <w:rPr>
@@ -3236,6 +3330,7 @@
               </w:rPr>
               <w:t>&lt;/</w:t>
             </w:r>
+            <w:proofErr w:type="spellStart"/>
             <w:r>
               <w:rPr>
                 <w:rFonts w:ascii="Courier New" w:hAnsi="Courier New" w:cs="Courier New"/>
@@ -3243,7 +3338,17 @@
                 <w:sz w:val="16"/>
                 <w:szCs w:val="16"/>
               </w:rPr>
-              <w:t>url-pattern</w:t>
+              <w:t>url</w:t>
+            </w:r>
+            <w:proofErr w:type="spellEnd"/>
+            <w:r>
+              <w:rPr>
+                <w:rFonts w:ascii="Courier New" w:hAnsi="Courier New" w:cs="Courier New"/>
+                <w:color w:val="3F7F7F"/>
+                <w:sz w:val="16"/>
+                <w:szCs w:val="16"/>
+              </w:rPr>
+              <w:t>-pattern</w:t>
             </w:r>
             <w:r>
               <w:rPr>
@@ -3341,49 +3446,97 @@
           <w:sz w:val="20"/>
           <w:szCs w:val="20"/>
         </w:rPr>
-        <w:t xml:space="preserve"> Tomcat determines the project name from the url that should handle the request. </w:t>
-      </w:r>
+        <w:t xml:space="preserve"> Tomcat determines the project name from the </w:t>
+      </w:r>
+      <w:proofErr w:type="spellStart"/>
       <w:r>
         <w:rPr>
           <w:sz w:val="20"/>
           <w:szCs w:val="20"/>
         </w:rPr>
-        <w:t>It then looks at the web.xml file for the /hello path configured in the servlet-mapping url-pattern</w:t>
-      </w:r>
+        <w:t>url</w:t>
+      </w:r>
+      <w:proofErr w:type="spellEnd"/>
       <w:r>
         <w:rPr>
           <w:sz w:val="20"/>
           <w:szCs w:val="20"/>
         </w:rPr>
-        <w:t xml:space="preserve"> to see </w:t>
+        <w:t xml:space="preserve"> that should handle the request. </w:t>
       </w:r>
       <w:r>
         <w:rPr>
           <w:sz w:val="20"/>
           <w:szCs w:val="20"/>
         </w:rPr>
-        <w:t xml:space="preserve">which </w:t>
-      </w:r>
+        <w:t xml:space="preserve">It then looks at the web.xml file for the /hello path configured in the servlet-mapping </w:t>
+      </w:r>
+      <w:proofErr w:type="spellStart"/>
       <w:r>
         <w:rPr>
           <w:sz w:val="20"/>
           <w:szCs w:val="20"/>
         </w:rPr>
-        <w:t xml:space="preserve">servlet should handle the request. It then </w:t>
-      </w:r>
+        <w:t>url</w:t>
+      </w:r>
+      <w:proofErr w:type="spellEnd"/>
       <w:r>
         <w:rPr>
           <w:sz w:val="20"/>
           <w:szCs w:val="20"/>
         </w:rPr>
-        <w:t>instantiates the servlet</w:t>
+        <w:t>-pattern</w:t>
       </w:r>
       <w:r>
         <w:rPr>
           <w:sz w:val="20"/>
           <w:szCs w:val="20"/>
         </w:rPr>
-        <w:t xml:space="preserve"> HelloWorldServlet to handle the request.</w:t>
+        <w:t xml:space="preserve"> to see </w:t>
+      </w:r>
+      <w:r>
+        <w:rPr>
+          <w:sz w:val="20"/>
+          <w:szCs w:val="20"/>
+        </w:rPr>
+        <w:t xml:space="preserve">which </w:t>
+      </w:r>
+      <w:r>
+        <w:rPr>
+          <w:sz w:val="20"/>
+          <w:szCs w:val="20"/>
+        </w:rPr>
+        <w:t xml:space="preserve">servlet should handle the request. It then </w:t>
+      </w:r>
+      <w:r>
+        <w:rPr>
+          <w:sz w:val="20"/>
+          <w:szCs w:val="20"/>
+        </w:rPr>
+        <w:t>instantiates the servlet</w:t>
+      </w:r>
+      <w:r>
+        <w:rPr>
+          <w:sz w:val="20"/>
+          <w:szCs w:val="20"/>
+        </w:rPr>
+        <w:t xml:space="preserve"> </w:t>
+      </w:r>
+      <w:proofErr w:type="spellStart"/>
+      <w:r>
+        <w:rPr>
+          <w:sz w:val="20"/>
+          <w:szCs w:val="20"/>
+        </w:rPr>
+        <w:t>HelloWorldServlet</w:t>
+      </w:r>
+      <w:proofErr w:type="spellEnd"/>
+      <w:r>
+        <w:rPr>
+          <w:sz w:val="20"/>
+          <w:szCs w:val="20"/>
+        </w:rPr>
+        <w:t xml:space="preserve"> to handle the request.</w:t>
       </w:r>
       <w:r>
         <w:rPr>
@@ -3856,7 +4009,31 @@
                 <w:sz w:val="14"/>
                 <w:szCs w:val="14"/>
               </w:rPr>
-              <w:t>"additionServlet"</w:t>
+              <w:t>"</w:t>
+            </w:r>
+            <w:proofErr w:type="spellStart"/>
+            <w:r>
+              <w:rPr>
+                <w:rFonts w:ascii="Courier New" w:hAnsi="Courier New" w:cs="Courier New"/>
+                <w:i/>
+                <w:iCs/>
+                <w:color w:val="2A00FF"/>
+                <w:sz w:val="14"/>
+                <w:szCs w:val="14"/>
+              </w:rPr>
+              <w:t>additionServlet</w:t>
+            </w:r>
+            <w:proofErr w:type="spellEnd"/>
+            <w:r>
+              <w:rPr>
+                <w:rFonts w:ascii="Courier New" w:hAnsi="Courier New" w:cs="Courier New"/>
+                <w:i/>
+                <w:iCs/>
+                <w:color w:val="2A00FF"/>
+                <w:sz w:val="14"/>
+                <w:szCs w:val="14"/>
+              </w:rPr>
+              <w:t>"</w:t>
             </w:r>
             <w:r>
               <w:rPr>
@@ -3961,6 +4138,7 @@
               </w:rPr>
               <w:t>&gt;&lt;</w:t>
             </w:r>
+            <w:proofErr w:type="spellStart"/>
             <w:r>
               <w:rPr>
                 <w:rFonts w:ascii="Courier New" w:hAnsi="Courier New" w:cs="Courier New"/>
@@ -3970,6 +4148,7 @@
               </w:rPr>
               <w:t>br</w:t>
             </w:r>
+            <w:proofErr w:type="spellEnd"/>
             <w:r>
               <w:rPr>
                 <w:rFonts w:ascii="Courier New" w:hAnsi="Courier New" w:cs="Courier New"/>
@@ -4119,6 +4298,7 @@
               </w:rPr>
               <w:t>/&gt;&lt;</w:t>
             </w:r>
+            <w:proofErr w:type="spellStart"/>
             <w:r>
               <w:rPr>
                 <w:rFonts w:ascii="Courier New" w:hAnsi="Courier New" w:cs="Courier New"/>
@@ -4128,6 +4308,7 @@
               </w:rPr>
               <w:t>br</w:t>
             </w:r>
+            <w:proofErr w:type="spellEnd"/>
             <w:r>
               <w:rPr>
                 <w:rFonts w:ascii="Courier New" w:hAnsi="Courier New" w:cs="Courier New"/>
@@ -4270,6 +4451,7 @@
               </w:rPr>
               <w:t>/&gt;&lt;</w:t>
             </w:r>
+            <w:proofErr w:type="spellStart"/>
             <w:r>
               <w:rPr>
                 <w:rFonts w:ascii="Courier New" w:hAnsi="Courier New" w:cs="Courier New"/>
@@ -4279,6 +4461,7 @@
               </w:rPr>
               <w:t>br</w:t>
             </w:r>
+            <w:proofErr w:type="spellEnd"/>
             <w:r>
               <w:rPr>
                 <w:rFonts w:ascii="Courier New" w:hAnsi="Courier New" w:cs="Courier New"/>
@@ -4625,6 +4808,7 @@
               </w:rPr>
               <w:t xml:space="preserve"> </w:t>
             </w:r>
+            <w:proofErr w:type="spellStart"/>
             <w:r>
               <w:rPr>
                 <w:rFonts w:ascii="Courier New" w:hAnsi="Courier New" w:cs="Courier New"/>
@@ -4635,6 +4819,7 @@
               </w:rPr>
               <w:t>AdditionServlet</w:t>
             </w:r>
+            <w:proofErr w:type="spellEnd"/>
             <w:r>
               <w:rPr>
                 <w:rFonts w:ascii="Courier New" w:hAnsi="Courier New" w:cs="Courier New"/>
@@ -4662,7 +4847,27 @@
                 <w:sz w:val="14"/>
                 <w:szCs w:val="14"/>
               </w:rPr>
-              <w:t xml:space="preserve"> GenericServlet {</w:t>
+              <w:t xml:space="preserve"> </w:t>
+            </w:r>
+            <w:proofErr w:type="spellStart"/>
+            <w:r>
+              <w:rPr>
+                <w:rFonts w:ascii="Courier New" w:hAnsi="Courier New" w:cs="Courier New"/>
+                <w:color w:val="000000"/>
+                <w:sz w:val="14"/>
+                <w:szCs w:val="14"/>
+              </w:rPr>
+              <w:t>GenericServlet</w:t>
+            </w:r>
+            <w:proofErr w:type="spellEnd"/>
+            <w:r>
+              <w:rPr>
+                <w:rFonts w:ascii="Courier New" w:hAnsi="Courier New" w:cs="Courier New"/>
+                <w:color w:val="000000"/>
+                <w:sz w:val="14"/>
+                <w:szCs w:val="14"/>
+              </w:rPr>
+              <w:t xml:space="preserve"> {</w:t>
             </w:r>
           </w:p>
           <w:p>
@@ -4766,7 +4971,27 @@
                 <w:sz w:val="14"/>
                 <w:szCs w:val="14"/>
               </w:rPr>
-              <w:t xml:space="preserve"> service(ServletRequest </w:t>
+              <w:t xml:space="preserve"> service(</w:t>
+            </w:r>
+            <w:proofErr w:type="spellStart"/>
+            <w:r>
+              <w:rPr>
+                <w:rFonts w:ascii="Courier New" w:hAnsi="Courier New" w:cs="Courier New"/>
+                <w:color w:val="000000"/>
+                <w:sz w:val="14"/>
+                <w:szCs w:val="14"/>
+              </w:rPr>
+              <w:t>ServletRequest</w:t>
+            </w:r>
+            <w:proofErr w:type="spellEnd"/>
+            <w:r>
+              <w:rPr>
+                <w:rFonts w:ascii="Courier New" w:hAnsi="Courier New" w:cs="Courier New"/>
+                <w:color w:val="000000"/>
+                <w:sz w:val="14"/>
+                <w:szCs w:val="14"/>
+              </w:rPr>
+              <w:t xml:space="preserve"> </w:t>
             </w:r>
             <w:r>
               <w:rPr>
@@ -4784,7 +5009,27 @@
                 <w:sz w:val="14"/>
                 <w:szCs w:val="14"/>
               </w:rPr>
-              <w:t xml:space="preserve">, ServletResponse </w:t>
+              <w:t xml:space="preserve">, </w:t>
+            </w:r>
+            <w:proofErr w:type="spellStart"/>
+            <w:r>
+              <w:rPr>
+                <w:rFonts w:ascii="Courier New" w:hAnsi="Courier New" w:cs="Courier New"/>
+                <w:color w:val="000000"/>
+                <w:sz w:val="14"/>
+                <w:szCs w:val="14"/>
+              </w:rPr>
+              <w:t>ServletResponse</w:t>
+            </w:r>
+            <w:proofErr w:type="spellEnd"/>
+            <w:r>
+              <w:rPr>
+                <w:rFonts w:ascii="Courier New" w:hAnsi="Courier New" w:cs="Courier New"/>
+                <w:color w:val="000000"/>
+                <w:sz w:val="14"/>
+                <w:szCs w:val="14"/>
+              </w:rPr>
+              <w:t xml:space="preserve"> </w:t>
             </w:r>
             <w:r>
               <w:rPr>
@@ -4835,7 +5080,47 @@
                 <w:sz w:val="14"/>
                 <w:szCs w:val="14"/>
               </w:rPr>
-              <w:t xml:space="preserve"> ServletException, IOException {</w:t>
+              <w:t xml:space="preserve"> </w:t>
+            </w:r>
+            <w:proofErr w:type="spellStart"/>
+            <w:r>
+              <w:rPr>
+                <w:rFonts w:ascii="Courier New" w:hAnsi="Courier New" w:cs="Courier New"/>
+                <w:color w:val="000000"/>
+                <w:sz w:val="14"/>
+                <w:szCs w:val="14"/>
+              </w:rPr>
+              <w:t>ServletException</w:t>
+            </w:r>
+            <w:proofErr w:type="spellEnd"/>
+            <w:r>
+              <w:rPr>
+                <w:rFonts w:ascii="Courier New" w:hAnsi="Courier New" w:cs="Courier New"/>
+                <w:color w:val="000000"/>
+                <w:sz w:val="14"/>
+                <w:szCs w:val="14"/>
+              </w:rPr>
+              <w:t xml:space="preserve">, </w:t>
+            </w:r>
+            <w:proofErr w:type="spellStart"/>
+            <w:r>
+              <w:rPr>
+                <w:rFonts w:ascii="Courier New" w:hAnsi="Courier New" w:cs="Courier New"/>
+                <w:color w:val="000000"/>
+                <w:sz w:val="14"/>
+                <w:szCs w:val="14"/>
+              </w:rPr>
+              <w:t>IOException</w:t>
+            </w:r>
+            <w:proofErr w:type="spellEnd"/>
+            <w:r>
+              <w:rPr>
+                <w:rFonts w:ascii="Courier New" w:hAnsi="Courier New" w:cs="Courier New"/>
+                <w:color w:val="000000"/>
+                <w:sz w:val="14"/>
+                <w:szCs w:val="14"/>
+              </w:rPr>
+              <w:t xml:space="preserve"> {</w:t>
             </w:r>
           </w:p>
           <w:p>
@@ -4887,6 +5172,7 @@
               </w:rPr>
               <w:t xml:space="preserve"> (</w:t>
             </w:r>
+            <w:proofErr w:type="spellStart"/>
             <w:r>
               <w:rPr>
                 <w:rFonts w:ascii="Courier New" w:hAnsi="Courier New" w:cs="Courier New"/>
@@ -4903,7 +5189,17 @@
                 <w:sz w:val="14"/>
                 <w:szCs w:val="14"/>
               </w:rPr>
-              <w:t>.getParameter(</w:t>
+              <w:t>.getParameter</w:t>
+            </w:r>
+            <w:proofErr w:type="spellEnd"/>
+            <w:r>
+              <w:rPr>
+                <w:rFonts w:ascii="Courier New" w:hAnsi="Courier New" w:cs="Courier New"/>
+                <w:color w:val="000000"/>
+                <w:sz w:val="14"/>
+                <w:szCs w:val="14"/>
+              </w:rPr>
+              <w:t>(</w:t>
             </w:r>
             <w:r>
               <w:rPr>
@@ -4943,6 +5239,7 @@
               </w:rPr>
               <w:t xml:space="preserve"> &amp;&amp; </w:t>
             </w:r>
+            <w:proofErr w:type="spellStart"/>
             <w:r>
               <w:rPr>
                 <w:rFonts w:ascii="Courier New" w:hAnsi="Courier New" w:cs="Courier New"/>
@@ -4959,7 +5256,17 @@
                 <w:sz w:val="14"/>
                 <w:szCs w:val="14"/>
               </w:rPr>
-              <w:t>.getParameter(</w:t>
+              <w:t>.getParameter</w:t>
+            </w:r>
+            <w:proofErr w:type="spellEnd"/>
+            <w:r>
+              <w:rPr>
+                <w:rFonts w:ascii="Courier New" w:hAnsi="Courier New" w:cs="Courier New"/>
+                <w:color w:val="000000"/>
+                <w:sz w:val="14"/>
+                <w:szCs w:val="14"/>
+              </w:rPr>
+              <w:t>(</w:t>
             </w:r>
             <w:r>
               <w:rPr>
@@ -5074,7 +5381,17 @@
                 <w:sz w:val="14"/>
                 <w:szCs w:val="14"/>
               </w:rPr>
-              <w:t xml:space="preserve"> = Integer.</w:t>
+              <w:t xml:space="preserve"> = </w:t>
+            </w:r>
+            <w:proofErr w:type="spellStart"/>
+            <w:r>
+              <w:rPr>
+                <w:rFonts w:ascii="Courier New" w:hAnsi="Courier New" w:cs="Courier New"/>
+                <w:color w:val="000000"/>
+                <w:sz w:val="14"/>
+                <w:szCs w:val="14"/>
+              </w:rPr>
+              <w:t>Integer.</w:t>
             </w:r>
             <w:r>
               <w:rPr>
@@ -5087,6 +5404,7 @@
               </w:rPr>
               <w:t>parseInt</w:t>
             </w:r>
+            <w:proofErr w:type="spellEnd"/>
             <w:r>
               <w:rPr>
                 <w:rFonts w:ascii="Courier New" w:hAnsi="Courier New" w:cs="Courier New"/>
@@ -5096,6 +5414,7 @@
               </w:rPr>
               <w:t>(</w:t>
             </w:r>
+            <w:proofErr w:type="spellStart"/>
             <w:r>
               <w:rPr>
                 <w:rFonts w:ascii="Courier New" w:hAnsi="Courier New" w:cs="Courier New"/>
@@ -5112,7 +5431,17 @@
                 <w:sz w:val="14"/>
                 <w:szCs w:val="14"/>
               </w:rPr>
-              <w:t>.getParameter(</w:t>
+              <w:t>.getParameter</w:t>
+            </w:r>
+            <w:proofErr w:type="spellEnd"/>
+            <w:r>
+              <w:rPr>
+                <w:rFonts w:ascii="Courier New" w:hAnsi="Courier New" w:cs="Courier New"/>
+                <w:color w:val="000000"/>
+                <w:sz w:val="14"/>
+                <w:szCs w:val="14"/>
+              </w:rPr>
+              <w:t>(</w:t>
             </w:r>
             <w:r>
               <w:rPr>
@@ -5130,8 +5459,19 @@
                 <w:sz w:val="14"/>
                 <w:szCs w:val="14"/>
               </w:rPr>
-              <w:t>));</w:t>
-            </w:r>
+              <w:t>)</w:t>
+            </w:r>
+            <w:proofErr w:type="gramStart"/>
+            <w:r>
+              <w:rPr>
+                <w:rFonts w:ascii="Courier New" w:hAnsi="Courier New" w:cs="Courier New"/>
+                <w:color w:val="000000"/>
+                <w:sz w:val="14"/>
+                <w:szCs w:val="14"/>
+              </w:rPr>
+              <w:t>);</w:t>
+            </w:r>
+            <w:proofErr w:type="gramEnd"/>
           </w:p>
           <w:p>
             <w:pPr>
@@ -5207,7 +5547,17 @@
                 <w:sz w:val="14"/>
                 <w:szCs w:val="14"/>
               </w:rPr>
-              <w:t xml:space="preserve"> = Integer.</w:t>
+              <w:t xml:space="preserve"> = </w:t>
+            </w:r>
+            <w:proofErr w:type="spellStart"/>
+            <w:r>
+              <w:rPr>
+                <w:rFonts w:ascii="Courier New" w:hAnsi="Courier New" w:cs="Courier New"/>
+                <w:color w:val="000000"/>
+                <w:sz w:val="14"/>
+                <w:szCs w:val="14"/>
+              </w:rPr>
+              <w:t>Integer.</w:t>
             </w:r>
             <w:r>
               <w:rPr>
@@ -5220,6 +5570,7 @@
               </w:rPr>
               <w:t>parseInt</w:t>
             </w:r>
+            <w:proofErr w:type="spellEnd"/>
             <w:r>
               <w:rPr>
                 <w:rFonts w:ascii="Courier New" w:hAnsi="Courier New" w:cs="Courier New"/>
@@ -5229,6 +5580,7 @@
               </w:rPr>
               <w:t>(</w:t>
             </w:r>
+            <w:proofErr w:type="spellStart"/>
             <w:r>
               <w:rPr>
                 <w:rFonts w:ascii="Courier New" w:hAnsi="Courier New" w:cs="Courier New"/>
@@ -5245,7 +5597,17 @@
                 <w:sz w:val="14"/>
                 <w:szCs w:val="14"/>
               </w:rPr>
-              <w:t>.getParameter(</w:t>
+              <w:t>.getParameter</w:t>
+            </w:r>
+            <w:proofErr w:type="spellEnd"/>
+            <w:r>
+              <w:rPr>
+                <w:rFonts w:ascii="Courier New" w:hAnsi="Courier New" w:cs="Courier New"/>
+                <w:color w:val="000000"/>
+                <w:sz w:val="14"/>
+                <w:szCs w:val="14"/>
+              </w:rPr>
+              <w:t>(</w:t>
             </w:r>
             <w:r>
               <w:rPr>
@@ -5263,8 +5625,19 @@
                 <w:sz w:val="14"/>
                 <w:szCs w:val="14"/>
               </w:rPr>
-              <w:t>));</w:t>
-            </w:r>
+              <w:t>)</w:t>
+            </w:r>
+            <w:proofErr w:type="gramStart"/>
+            <w:r>
+              <w:rPr>
+                <w:rFonts w:ascii="Courier New" w:hAnsi="Courier New" w:cs="Courier New"/>
+                <w:color w:val="000000"/>
+                <w:sz w:val="14"/>
+                <w:szCs w:val="14"/>
+              </w:rPr>
+              <w:t>);</w:t>
+            </w:r>
+            <w:proofErr w:type="gramEnd"/>
           </w:p>
           <w:p>
             <w:pPr>
@@ -5315,7 +5688,26 @@
                 <w:szCs w:val="14"/>
               </w:rPr>
               <w:tab/>
-              <w:t xml:space="preserve">PrintWriter </w:t>
+            </w:r>
+            <w:proofErr w:type="spellStart"/>
+            <w:r>
+              <w:rPr>
+                <w:rFonts w:ascii="Courier New" w:hAnsi="Courier New" w:cs="Courier New"/>
+                <w:color w:val="000000"/>
+                <w:sz w:val="14"/>
+                <w:szCs w:val="14"/>
+              </w:rPr>
+              <w:t>PrintWriter</w:t>
+            </w:r>
+            <w:proofErr w:type="spellEnd"/>
+            <w:r>
+              <w:rPr>
+                <w:rFonts w:ascii="Courier New" w:hAnsi="Courier New" w:cs="Courier New"/>
+                <w:color w:val="000000"/>
+                <w:sz w:val="14"/>
+                <w:szCs w:val="14"/>
+              </w:rPr>
+              <w:t xml:space="preserve"> </w:t>
             </w:r>
             <w:r>
               <w:rPr>
@@ -5335,6 +5727,7 @@
               </w:rPr>
               <w:t xml:space="preserve"> = </w:t>
             </w:r>
+            <w:proofErr w:type="spellStart"/>
             <w:r>
               <w:rPr>
                 <w:rFonts w:ascii="Courier New" w:hAnsi="Courier New" w:cs="Courier New"/>
@@ -5351,8 +5744,29 @@
                 <w:sz w:val="14"/>
                 <w:szCs w:val="14"/>
               </w:rPr>
-              <w:t>.getWriter();</w:t>
-            </w:r>
+              <w:t>.getWriter</w:t>
+            </w:r>
+            <w:proofErr w:type="spellEnd"/>
+            <w:r>
+              <w:rPr>
+                <w:rFonts w:ascii="Courier New" w:hAnsi="Courier New" w:cs="Courier New"/>
+                <w:color w:val="000000"/>
+                <w:sz w:val="14"/>
+                <w:szCs w:val="14"/>
+              </w:rPr>
+              <w:t>(</w:t>
+            </w:r>
+            <w:proofErr w:type="gramStart"/>
+            <w:r>
+              <w:rPr>
+                <w:rFonts w:ascii="Courier New" w:hAnsi="Courier New" w:cs="Courier New"/>
+                <w:color w:val="000000"/>
+                <w:sz w:val="14"/>
+                <w:szCs w:val="14"/>
+              </w:rPr>
+              <w:t>);</w:t>
+            </w:r>
+            <w:proofErr w:type="gramEnd"/>
           </w:p>
           <w:p>
             <w:pPr>
@@ -5392,6 +5806,7 @@
               </w:rPr>
               <w:tab/>
             </w:r>
+            <w:proofErr w:type="spellStart"/>
             <w:r>
               <w:rPr>
                 <w:rFonts w:ascii="Courier New" w:hAnsi="Courier New" w:cs="Courier New"/>
@@ -5408,7 +5823,17 @@
                 <w:sz w:val="14"/>
                 <w:szCs w:val="14"/>
               </w:rPr>
-              <w:t>.println(</w:t>
+              <w:t>.println</w:t>
+            </w:r>
+            <w:proofErr w:type="spellEnd"/>
+            <w:r>
+              <w:rPr>
+                <w:rFonts w:ascii="Courier New" w:hAnsi="Courier New" w:cs="Courier New"/>
+                <w:color w:val="000000"/>
+                <w:sz w:val="14"/>
+                <w:szCs w:val="14"/>
+              </w:rPr>
+              <w:t>(</w:t>
             </w:r>
             <w:r>
               <w:rPr>
@@ -5462,8 +5887,19 @@
                 <w:sz w:val="14"/>
                 <w:szCs w:val="14"/>
               </w:rPr>
-              <w:t>));</w:t>
-            </w:r>
+              <w:t>)</w:t>
+            </w:r>
+            <w:proofErr w:type="gramStart"/>
+            <w:r>
+              <w:rPr>
+                <w:rFonts w:ascii="Courier New" w:hAnsi="Courier New" w:cs="Courier New"/>
+                <w:color w:val="000000"/>
+                <w:sz w:val="14"/>
+                <w:szCs w:val="14"/>
+              </w:rPr>
+              <w:t>);</w:t>
+            </w:r>
+            <w:proofErr w:type="gramEnd"/>
           </w:p>
           <w:p>
             <w:pPr>
@@ -5662,6 +6098,7 @@
               </w:rPr>
               <w:t>&gt;</w:t>
             </w:r>
+            <w:proofErr w:type="spellStart"/>
             <w:r>
               <w:rPr>
                 <w:rFonts w:ascii="Courier New" w:hAnsi="Courier New" w:cs="Courier New"/>
@@ -5671,6 +6108,7 @@
               </w:rPr>
               <w:t>AdditionServlet</w:t>
             </w:r>
+            <w:proofErr w:type="spellEnd"/>
             <w:r>
               <w:rPr>
                 <w:rFonts w:ascii="Courier New" w:hAnsi="Courier New" w:cs="Courier New"/>
@@ -5908,6 +6346,7 @@
               </w:rPr>
               <w:t>&gt;</w:t>
             </w:r>
+            <w:proofErr w:type="spellStart"/>
             <w:r>
               <w:rPr>
                 <w:rFonts w:ascii="Courier New" w:hAnsi="Courier New" w:cs="Courier New"/>
@@ -5917,6 +6356,7 @@
               </w:rPr>
               <w:t>AdditionServlet</w:t>
             </w:r>
+            <w:proofErr w:type="spellEnd"/>
             <w:r>
               <w:rPr>
                 <w:rFonts w:ascii="Courier New" w:hAnsi="Courier New" w:cs="Courier New"/>
@@ -5974,6 +6414,7 @@
               </w:rPr>
               <w:t>&lt;</w:t>
             </w:r>
+            <w:proofErr w:type="spellStart"/>
             <w:r>
               <w:rPr>
                 <w:rFonts w:ascii="Courier New" w:hAnsi="Courier New" w:cs="Courier New"/>
@@ -5981,7 +6422,17 @@
                 <w:sz w:val="14"/>
                 <w:szCs w:val="14"/>
               </w:rPr>
-              <w:t>url-pattern</w:t>
+              <w:t>url</w:t>
+            </w:r>
+            <w:proofErr w:type="spellEnd"/>
+            <w:r>
+              <w:rPr>
+                <w:rFonts w:ascii="Courier New" w:hAnsi="Courier New" w:cs="Courier New"/>
+                <w:color w:val="3F7F7F"/>
+                <w:sz w:val="14"/>
+                <w:szCs w:val="14"/>
+              </w:rPr>
+              <w:t>-pattern</w:t>
             </w:r>
             <w:r>
               <w:rPr>
@@ -5999,8 +6450,19 @@
                 <w:sz w:val="14"/>
                 <w:szCs w:val="14"/>
               </w:rPr>
-              <w:t>/additionServlet</w:t>
-            </w:r>
+              <w:t>/</w:t>
+            </w:r>
+            <w:proofErr w:type="spellStart"/>
+            <w:r>
+              <w:rPr>
+                <w:rFonts w:ascii="Courier New" w:hAnsi="Courier New" w:cs="Courier New"/>
+                <w:color w:val="000000"/>
+                <w:sz w:val="14"/>
+                <w:szCs w:val="14"/>
+              </w:rPr>
+              <w:t>additionServlet</w:t>
+            </w:r>
+            <w:proofErr w:type="spellEnd"/>
             <w:r>
               <w:rPr>
                 <w:rFonts w:ascii="Courier New" w:hAnsi="Courier New" w:cs="Courier New"/>
@@ -6010,6 +6472,7 @@
               </w:rPr>
               <w:t>&lt;/</w:t>
             </w:r>
+            <w:proofErr w:type="spellStart"/>
             <w:r>
               <w:rPr>
                 <w:rFonts w:ascii="Courier New" w:hAnsi="Courier New" w:cs="Courier New"/>
@@ -6017,7 +6480,17 @@
                 <w:sz w:val="14"/>
                 <w:szCs w:val="14"/>
               </w:rPr>
-              <w:t>url-pattern</w:t>
+              <w:t>url</w:t>
+            </w:r>
+            <w:proofErr w:type="spellEnd"/>
+            <w:r>
+              <w:rPr>
+                <w:rFonts w:ascii="Courier New" w:hAnsi="Courier New" w:cs="Courier New"/>
+                <w:color w:val="3F7F7F"/>
+                <w:sz w:val="14"/>
+                <w:szCs w:val="14"/>
+              </w:rPr>
+              <w:t>-pattern</w:t>
             </w:r>
             <w:r>
               <w:rPr>
@@ -6201,7 +6674,15 @@
           </w:p>
           <w:p>
             <w:r>
-              <w:t>Comprises Connection, Statement, ResultSet and many more</w:t>
+              <w:t xml:space="preserve">Comprises Connection, Statement, </w:t>
+            </w:r>
+            <w:proofErr w:type="spellStart"/>
+            <w:r>
+              <w:t>ResultSet</w:t>
+            </w:r>
+            <w:proofErr w:type="spellEnd"/>
+            <w:r>
+              <w:t xml:space="preserve"> and many more</w:t>
             </w:r>
           </w:p>
         </w:tc>
@@ -7086,6 +7567,7 @@
                                 <w:szCs w:val="16"/>
                               </w:rPr>
                             </w:pPr>
+                            <w:proofErr w:type="spellStart"/>
                             <w:r>
                               <w:rPr>
                                 <w:sz w:val="16"/>
@@ -7093,6 +7575,7 @@
                               </w:rPr>
                               <w:t>DatabaseServer</w:t>
                             </w:r>
+                            <w:proofErr w:type="spellEnd"/>
                           </w:p>
                         </w:txbxContent>
                       </wps:txbx>
@@ -7686,7 +8169,15 @@
     </w:p>
     <w:p>
       <w:r>
-        <w:t>Copy the file to lib folder created in the project. Add the lib folder to the classpath under the Project Properties</w:t>
+        <w:t xml:space="preserve">Copy the file to lib folder created in the project. Add the lib folder to the </w:t>
+      </w:r>
+      <w:proofErr w:type="spellStart"/>
+      <w:r>
+        <w:t>classpath</w:t>
+      </w:r>
+      <w:proofErr w:type="spellEnd"/>
+      <w:r>
+        <w:t xml:space="preserve"> under the Project Properties</w:t>
       </w:r>
     </w:p>
     <w:p>
@@ -7816,6 +8307,7 @@
               </w:rPr>
               <w:t xml:space="preserve">Connection </w:t>
             </w:r>
+            <w:proofErr w:type="spellStart"/>
             <w:r>
               <w:rPr>
                 <w:rFonts w:ascii="Courier New" w:hAnsi="Courier New" w:cs="Courier New"/>
@@ -7826,6 +8318,7 @@
               </w:rPr>
               <w:t>connection</w:t>
             </w:r>
+            <w:proofErr w:type="spellEnd"/>
             <w:r>
               <w:rPr>
                 <w:rFonts w:ascii="Courier New" w:hAnsi="Courier New" w:cs="Courier New"/>
@@ -7834,7 +8327,18 @@
                 <w:szCs w:val="14"/>
                 <w:shd w:val="clear" w:color="auto" w:fill="E8F2FE"/>
               </w:rPr>
-              <w:t xml:space="preserve"> = DriverManager.</w:t>
+              <w:t xml:space="preserve"> = </w:t>
+            </w:r>
+            <w:proofErr w:type="spellStart"/>
+            <w:r>
+              <w:rPr>
+                <w:rFonts w:ascii="Courier New" w:hAnsi="Courier New" w:cs="Courier New"/>
+                <w:color w:val="000000"/>
+                <w:sz w:val="14"/>
+                <w:szCs w:val="14"/>
+                <w:shd w:val="clear" w:color="auto" w:fill="E8F2FE"/>
+              </w:rPr>
+              <w:t>DriverManager.</w:t>
             </w:r>
             <w:r>
               <w:rPr>
@@ -7848,6 +8352,7 @@
               </w:rPr>
               <w:t>getConnection</w:t>
             </w:r>
+            <w:proofErr w:type="spellEnd"/>
             <w:r>
               <w:rPr>
                 <w:rFonts w:ascii="Courier New" w:hAnsi="Courier New" w:cs="Courier New"/>
@@ -7866,7 +8371,51 @@
                 <w:szCs w:val="14"/>
                 <w:shd w:val="clear" w:color="auto" w:fill="E8F2FE"/>
               </w:rPr>
-              <w:t>"jdbc:mysql://localhost/mydb"</w:t>
+              <w:t>"</w:t>
+            </w:r>
+            <w:proofErr w:type="spellStart"/>
+            <w:r>
+              <w:rPr>
+                <w:rFonts w:ascii="Courier New" w:hAnsi="Courier New" w:cs="Courier New"/>
+                <w:color w:val="2A00FF"/>
+                <w:sz w:val="14"/>
+                <w:szCs w:val="14"/>
+                <w:shd w:val="clear" w:color="auto" w:fill="E8F2FE"/>
+              </w:rPr>
+              <w:t>jdbc:mysql</w:t>
+            </w:r>
+            <w:proofErr w:type="spellEnd"/>
+            <w:r>
+              <w:rPr>
+                <w:rFonts w:ascii="Courier New" w:hAnsi="Courier New" w:cs="Courier New"/>
+                <w:color w:val="2A00FF"/>
+                <w:sz w:val="14"/>
+                <w:szCs w:val="14"/>
+                <w:shd w:val="clear" w:color="auto" w:fill="E8F2FE"/>
+              </w:rPr>
+              <w:t>://localhost/</w:t>
+            </w:r>
+            <w:proofErr w:type="spellStart"/>
+            <w:r>
+              <w:rPr>
+                <w:rFonts w:ascii="Courier New" w:hAnsi="Courier New" w:cs="Courier New"/>
+                <w:color w:val="2A00FF"/>
+                <w:sz w:val="14"/>
+                <w:szCs w:val="14"/>
+                <w:shd w:val="clear" w:color="auto" w:fill="E8F2FE"/>
+              </w:rPr>
+              <w:t>mydb</w:t>
+            </w:r>
+            <w:proofErr w:type="spellEnd"/>
+            <w:r>
+              <w:rPr>
+                <w:rFonts w:ascii="Courier New" w:hAnsi="Courier New" w:cs="Courier New"/>
+                <w:color w:val="2A00FF"/>
+                <w:sz w:val="14"/>
+                <w:szCs w:val="14"/>
+                <w:shd w:val="clear" w:color="auto" w:fill="E8F2FE"/>
+              </w:rPr>
+              <w:t>"</w:t>
             </w:r>
             <w:r>
               <w:rPr>
@@ -7941,7 +8490,15 @@
               <w:t>Create the Statement</w:t>
             </w:r>
             <w:r>
-              <w:t xml:space="preserve"> interface used to execute different different types of SQL statements</w:t>
+              <w:t xml:space="preserve"> interface used to execute different </w:t>
+            </w:r>
+            <w:proofErr w:type="spellStart"/>
+            <w:r>
+              <w:t>different</w:t>
+            </w:r>
+            <w:proofErr w:type="spellEnd"/>
+            <w:r>
+              <w:t xml:space="preserve"> types of SQL statements</w:t>
             </w:r>
           </w:p>
         </w:tc>
@@ -7966,6 +8523,7 @@
               </w:rPr>
               <w:t xml:space="preserve">Statement </w:t>
             </w:r>
+            <w:proofErr w:type="spellStart"/>
             <w:r>
               <w:rPr>
                 <w:rFonts w:ascii="Courier New" w:hAnsi="Courier New" w:cs="Courier New"/>
@@ -7976,6 +8534,7 @@
               </w:rPr>
               <w:t>statement</w:t>
             </w:r>
+            <w:proofErr w:type="spellEnd"/>
             <w:r>
               <w:rPr>
                 <w:rFonts w:ascii="Courier New" w:hAnsi="Courier New" w:cs="Courier New"/>
@@ -7986,6 +8545,7 @@
               </w:rPr>
               <w:t xml:space="preserve"> = </w:t>
             </w:r>
+            <w:proofErr w:type="spellStart"/>
             <w:r>
               <w:rPr>
                 <w:rFonts w:ascii="Courier New" w:hAnsi="Courier New" w:cs="Courier New"/>
@@ -8004,7 +8564,18 @@
                 <w:szCs w:val="16"/>
                 <w:shd w:val="clear" w:color="auto" w:fill="E8F2FE"/>
               </w:rPr>
-              <w:t>.createStatement();</w:t>
+              <w:t>.createStatement</w:t>
+            </w:r>
+            <w:proofErr w:type="spellEnd"/>
+            <w:r>
+              <w:rPr>
+                <w:rFonts w:ascii="Courier New" w:hAnsi="Courier New" w:cs="Courier New"/>
+                <w:color w:val="000000"/>
+                <w:sz w:val="16"/>
+                <w:szCs w:val="16"/>
+                <w:shd w:val="clear" w:color="auto" w:fill="E8F2FE"/>
+              </w:rPr>
+              <w:t>();</w:t>
             </w:r>
           </w:p>
         </w:tc>
@@ -8062,12 +8633,21 @@
           <w:bCs/>
         </w:rPr>
       </w:pPr>
+      <w:proofErr w:type="spellStart"/>
       <w:r>
         <w:rPr>
           <w:b/>
           <w:bCs/>
         </w:rPr>
-        <w:t>executeUpdate()</w:t>
+        <w:t>executeUpdate</w:t>
+      </w:r>
+      <w:proofErr w:type="spellEnd"/>
+      <w:r>
+        <w:rPr>
+          <w:b/>
+          <w:bCs/>
+        </w:rPr>
+        <w:t>()</w:t>
       </w:r>
     </w:p>
     <w:p>
@@ -8133,6 +8713,7 @@
         </w:rPr>
         <w:t xml:space="preserve">Connection </w:t>
       </w:r>
+      <w:proofErr w:type="spellStart"/>
       <w:r>
         <w:rPr>
           <w:rFonts w:ascii="Courier New" w:hAnsi="Courier New" w:cs="Courier New"/>
@@ -8142,14 +8723,25 @@
         </w:rPr>
         <w:t>connection</w:t>
       </w:r>
-      <w:r>
-        <w:rPr>
-          <w:rFonts w:ascii="Courier New" w:hAnsi="Courier New" w:cs="Courier New"/>
-          <w:color w:val="000000"/>
-          <w:sz w:val="14"/>
-          <w:szCs w:val="14"/>
-        </w:rPr>
-        <w:t xml:space="preserve"> = DriverManager.</w:t>
+      <w:proofErr w:type="spellEnd"/>
+      <w:r>
+        <w:rPr>
+          <w:rFonts w:ascii="Courier New" w:hAnsi="Courier New" w:cs="Courier New"/>
+          <w:color w:val="000000"/>
+          <w:sz w:val="14"/>
+          <w:szCs w:val="14"/>
+        </w:rPr>
+        <w:t xml:space="preserve"> = </w:t>
+      </w:r>
+      <w:proofErr w:type="spellStart"/>
+      <w:r>
+        <w:rPr>
+          <w:rFonts w:ascii="Courier New" w:hAnsi="Courier New" w:cs="Courier New"/>
+          <w:color w:val="000000"/>
+          <w:sz w:val="14"/>
+          <w:szCs w:val="14"/>
+        </w:rPr>
+        <w:t>DriverManager.</w:t>
       </w:r>
       <w:r>
         <w:rPr>
@@ -8162,6 +8754,7 @@
         </w:rPr>
         <w:t>getConnection</w:t>
       </w:r>
+      <w:proofErr w:type="spellEnd"/>
       <w:r>
         <w:rPr>
           <w:rFonts w:ascii="Courier New" w:hAnsi="Courier New" w:cs="Courier New"/>
@@ -8178,7 +8771,47 @@
           <w:sz w:val="14"/>
           <w:szCs w:val="14"/>
         </w:rPr>
-        <w:t>"jdbc:mysql://localhost/mydb"</w:t>
+        <w:t>"</w:t>
+      </w:r>
+      <w:proofErr w:type="spellStart"/>
+      <w:r>
+        <w:rPr>
+          <w:rFonts w:ascii="Courier New" w:hAnsi="Courier New" w:cs="Courier New"/>
+          <w:color w:val="2A00FF"/>
+          <w:sz w:val="14"/>
+          <w:szCs w:val="14"/>
+        </w:rPr>
+        <w:t>jdbc:mysql</w:t>
+      </w:r>
+      <w:proofErr w:type="spellEnd"/>
+      <w:r>
+        <w:rPr>
+          <w:rFonts w:ascii="Courier New" w:hAnsi="Courier New" w:cs="Courier New"/>
+          <w:color w:val="2A00FF"/>
+          <w:sz w:val="14"/>
+          <w:szCs w:val="14"/>
+        </w:rPr>
+        <w:t>://localhost/</w:t>
+      </w:r>
+      <w:proofErr w:type="spellStart"/>
+      <w:r>
+        <w:rPr>
+          <w:rFonts w:ascii="Courier New" w:hAnsi="Courier New" w:cs="Courier New"/>
+          <w:color w:val="2A00FF"/>
+          <w:sz w:val="14"/>
+          <w:szCs w:val="14"/>
+        </w:rPr>
+        <w:t>mydb</w:t>
+      </w:r>
+      <w:proofErr w:type="spellEnd"/>
+      <w:r>
+        <w:rPr>
+          <w:rFonts w:ascii="Courier New" w:hAnsi="Courier New" w:cs="Courier New"/>
+          <w:color w:val="2A00FF"/>
+          <w:sz w:val="14"/>
+          <w:szCs w:val="14"/>
+        </w:rPr>
+        <w:t>"</w:t>
       </w:r>
       <w:r>
         <w:rPr>
@@ -8216,6 +8849,7 @@
         </w:rPr>
         <w:t>"P@ssW0rd"</w:t>
       </w:r>
+      <w:proofErr w:type="gramStart"/>
       <w:r>
         <w:rPr>
           <w:rFonts w:ascii="Courier New" w:hAnsi="Courier New" w:cs="Courier New"/>
@@ -8225,6 +8859,7 @@
         </w:rPr>
         <w:t>);</w:t>
       </w:r>
+      <w:proofErr w:type="gramEnd"/>
     </w:p>
     <w:p>
       <w:pPr>
@@ -8256,6 +8891,7 @@
         </w:rPr>
         <w:t xml:space="preserve">Statement </w:t>
       </w:r>
+      <w:proofErr w:type="spellStart"/>
       <w:r>
         <w:rPr>
           <w:rFonts w:ascii="Courier New" w:hAnsi="Courier New" w:cs="Courier New"/>
@@ -8265,6 +8901,7 @@
         </w:rPr>
         <w:t>statement</w:t>
       </w:r>
+      <w:proofErr w:type="spellEnd"/>
       <w:r>
         <w:rPr>
           <w:rFonts w:ascii="Courier New" w:hAnsi="Courier New" w:cs="Courier New"/>
@@ -8274,6 +8911,7 @@
         </w:rPr>
         <w:t xml:space="preserve"> = </w:t>
       </w:r>
+      <w:proofErr w:type="spellStart"/>
       <w:r>
         <w:rPr>
           <w:rFonts w:ascii="Courier New" w:hAnsi="Courier New" w:cs="Courier New"/>
@@ -8290,8 +8928,29 @@
           <w:sz w:val="14"/>
           <w:szCs w:val="14"/>
         </w:rPr>
-        <w:t>.createStatement();</w:t>
-      </w:r>
+        <w:t>.createStatement</w:t>
+      </w:r>
+      <w:proofErr w:type="spellEnd"/>
+      <w:r>
+        <w:rPr>
+          <w:rFonts w:ascii="Courier New" w:hAnsi="Courier New" w:cs="Courier New"/>
+          <w:color w:val="000000"/>
+          <w:sz w:val="14"/>
+          <w:szCs w:val="14"/>
+        </w:rPr>
+        <w:t>(</w:t>
+      </w:r>
+      <w:proofErr w:type="gramStart"/>
+      <w:r>
+        <w:rPr>
+          <w:rFonts w:ascii="Courier New" w:hAnsi="Courier New" w:cs="Courier New"/>
+          <w:color w:val="000000"/>
+          <w:sz w:val="14"/>
+          <w:szCs w:val="14"/>
+        </w:rPr>
+        <w:t>);</w:t>
+      </w:r>
+      <w:proofErr w:type="gramEnd"/>
     </w:p>
     <w:p>
       <w:pPr>
@@ -8354,6 +9013,7 @@
         </w:rPr>
         <w:t xml:space="preserve"> = </w:t>
       </w:r>
+      <w:proofErr w:type="spellStart"/>
       <w:r>
         <w:rPr>
           <w:rFonts w:ascii="Courier New" w:hAnsi="Courier New" w:cs="Courier New"/>
@@ -8370,7 +9030,17 @@
           <w:sz w:val="14"/>
           <w:szCs w:val="14"/>
         </w:rPr>
-        <w:t>.executeUpdate(</w:t>
+        <w:t>.executeUpdate</w:t>
+      </w:r>
+      <w:proofErr w:type="spellEnd"/>
+      <w:r>
+        <w:rPr>
+          <w:rFonts w:ascii="Courier New" w:hAnsi="Courier New" w:cs="Courier New"/>
+          <w:color w:val="000000"/>
+          <w:sz w:val="14"/>
+          <w:szCs w:val="14"/>
+        </w:rPr>
+        <w:t>(</w:t>
       </w:r>
       <w:r>
         <w:rPr>
@@ -8381,6 +9051,7 @@
         </w:rPr>
         <w:t>"insert into account values(1, 'Marikwa', 'Samson', 10000)"</w:t>
       </w:r>
+      <w:proofErr w:type="gramStart"/>
       <w:r>
         <w:rPr>
           <w:rFonts w:ascii="Courier New" w:hAnsi="Courier New" w:cs="Courier New"/>
@@ -8390,6 +9061,7 @@
         </w:rPr>
         <w:t>);</w:t>
       </w:r>
+      <w:proofErr w:type="gramEnd"/>
     </w:p>
     <w:p>
       <w:pPr>
@@ -8413,6 +9085,7 @@
         </w:rPr>
         <w:t xml:space="preserve">    </w:t>
       </w:r>
+      <w:proofErr w:type="spellStart"/>
       <w:r>
         <w:rPr>
           <w:rFonts w:ascii="Courier New" w:hAnsi="Courier New" w:cs="Courier New"/>
@@ -8442,7 +9115,17 @@
           <w:sz w:val="14"/>
           <w:szCs w:val="14"/>
         </w:rPr>
-        <w:t>.println(</w:t>
+        <w:t>.println</w:t>
+      </w:r>
+      <w:proofErr w:type="spellEnd"/>
+      <w:r>
+        <w:rPr>
+          <w:rFonts w:ascii="Courier New" w:hAnsi="Courier New" w:cs="Courier New"/>
+          <w:color w:val="000000"/>
+          <w:sz w:val="14"/>
+          <w:szCs w:val="14"/>
+        </w:rPr>
+        <w:t>(</w:t>
       </w:r>
       <w:r>
         <w:rPr>
@@ -8471,6 +9154,7 @@
         </w:rPr>
         <w:t>" rows got inserted"</w:t>
       </w:r>
+      <w:proofErr w:type="gramStart"/>
       <w:r>
         <w:rPr>
           <w:rFonts w:ascii="Courier New" w:hAnsi="Courier New" w:cs="Courier New"/>
@@ -8480,6 +9164,7 @@
         </w:rPr>
         <w:t>);</w:t>
       </w:r>
+      <w:proofErr w:type="gramEnd"/>
     </w:p>
     <w:p>
       <w:pPr>
@@ -8556,6 +9241,7 @@
         </w:rPr>
         <w:t xml:space="preserve"> = </w:t>
       </w:r>
+      <w:proofErr w:type="spellStart"/>
       <w:r>
         <w:rPr>
           <w:rFonts w:ascii="Courier New" w:hAnsi="Courier New" w:cs="Courier New"/>
@@ -8572,7 +9258,17 @@
           <w:sz w:val="14"/>
           <w:szCs w:val="14"/>
         </w:rPr>
-        <w:t>.executeUpdate(</w:t>
+        <w:t>.executeUpdate</w:t>
+      </w:r>
+      <w:proofErr w:type="spellEnd"/>
+      <w:r>
+        <w:rPr>
+          <w:rFonts w:ascii="Courier New" w:hAnsi="Courier New" w:cs="Courier New"/>
+          <w:color w:val="000000"/>
+          <w:sz w:val="14"/>
+          <w:szCs w:val="14"/>
+        </w:rPr>
+        <w:t>(</w:t>
       </w:r>
       <w:r>
         <w:rPr>
@@ -8581,8 +9277,49 @@
           <w:sz w:val="14"/>
           <w:szCs w:val="14"/>
         </w:rPr>
-        <w:t>"update account set bal = 25000 where accno = 1"</w:t>
-      </w:r>
+        <w:t xml:space="preserve">"update account set </w:t>
+      </w:r>
+      <w:proofErr w:type="spellStart"/>
+      <w:r>
+        <w:rPr>
+          <w:rFonts w:ascii="Courier New" w:hAnsi="Courier New" w:cs="Courier New"/>
+          <w:color w:val="2A00FF"/>
+          <w:sz w:val="14"/>
+          <w:szCs w:val="14"/>
+        </w:rPr>
+        <w:t>bal</w:t>
+      </w:r>
+      <w:proofErr w:type="spellEnd"/>
+      <w:r>
+        <w:rPr>
+          <w:rFonts w:ascii="Courier New" w:hAnsi="Courier New" w:cs="Courier New"/>
+          <w:color w:val="2A00FF"/>
+          <w:sz w:val="14"/>
+          <w:szCs w:val="14"/>
+        </w:rPr>
+        <w:t xml:space="preserve"> = 25000 where </w:t>
+      </w:r>
+      <w:proofErr w:type="spellStart"/>
+      <w:r>
+        <w:rPr>
+          <w:rFonts w:ascii="Courier New" w:hAnsi="Courier New" w:cs="Courier New"/>
+          <w:color w:val="2A00FF"/>
+          <w:sz w:val="14"/>
+          <w:szCs w:val="14"/>
+        </w:rPr>
+        <w:t>accno</w:t>
+      </w:r>
+      <w:proofErr w:type="spellEnd"/>
+      <w:r>
+        <w:rPr>
+          <w:rFonts w:ascii="Courier New" w:hAnsi="Courier New" w:cs="Courier New"/>
+          <w:color w:val="2A00FF"/>
+          <w:sz w:val="14"/>
+          <w:szCs w:val="14"/>
+        </w:rPr>
+        <w:t xml:space="preserve"> = 1"</w:t>
+      </w:r>
+      <w:proofErr w:type="gramStart"/>
       <w:r>
         <w:rPr>
           <w:rFonts w:ascii="Courier New" w:hAnsi="Courier New" w:cs="Courier New"/>
@@ -8592,6 +9329,7 @@
         </w:rPr>
         <w:t>);</w:t>
       </w:r>
+      <w:proofErr w:type="gramEnd"/>
     </w:p>
     <w:p>
       <w:pPr>
@@ -8615,6 +9353,7 @@
         </w:rPr>
         <w:t xml:space="preserve">    </w:t>
       </w:r>
+      <w:proofErr w:type="spellStart"/>
       <w:r>
         <w:rPr>
           <w:rFonts w:ascii="Courier New" w:hAnsi="Courier New" w:cs="Courier New"/>
@@ -8644,7 +9383,17 @@
           <w:sz w:val="14"/>
           <w:szCs w:val="14"/>
         </w:rPr>
-        <w:t>.println(</w:t>
+        <w:t>.println</w:t>
+      </w:r>
+      <w:proofErr w:type="spellEnd"/>
+      <w:r>
+        <w:rPr>
+          <w:rFonts w:ascii="Courier New" w:hAnsi="Courier New" w:cs="Courier New"/>
+          <w:color w:val="000000"/>
+          <w:sz w:val="14"/>
+          <w:szCs w:val="14"/>
+        </w:rPr>
+        <w:t>(</w:t>
       </w:r>
       <w:r>
         <w:rPr>
@@ -8673,6 +9422,7 @@
         </w:rPr>
         <w:t>" rows got updated"</w:t>
       </w:r>
+      <w:proofErr w:type="gramStart"/>
       <w:r>
         <w:rPr>
           <w:rFonts w:ascii="Courier New" w:hAnsi="Courier New" w:cs="Courier New"/>
@@ -8682,6 +9432,7 @@
         </w:rPr>
         <w:t>);</w:t>
       </w:r>
+      <w:proofErr w:type="gramEnd"/>
     </w:p>
     <w:p>
       <w:pPr>
@@ -8758,6 +9509,7 @@
         </w:rPr>
         <w:t xml:space="preserve"> = </w:t>
       </w:r>
+      <w:proofErr w:type="spellStart"/>
       <w:r>
         <w:rPr>
           <w:rFonts w:ascii="Courier New" w:hAnsi="Courier New" w:cs="Courier New"/>
@@ -8774,7 +9526,17 @@
           <w:sz w:val="14"/>
           <w:szCs w:val="14"/>
         </w:rPr>
-        <w:t>.executeUpdate(</w:t>
+        <w:t>.executeUpdate</w:t>
+      </w:r>
+      <w:proofErr w:type="spellEnd"/>
+      <w:r>
+        <w:rPr>
+          <w:rFonts w:ascii="Courier New" w:hAnsi="Courier New" w:cs="Courier New"/>
+          <w:color w:val="000000"/>
+          <w:sz w:val="14"/>
+          <w:szCs w:val="14"/>
+        </w:rPr>
+        <w:t>(</w:t>
       </w:r>
       <w:r>
         <w:rPr>
@@ -8783,8 +9545,29 @@
           <w:sz w:val="14"/>
           <w:szCs w:val="14"/>
         </w:rPr>
-        <w:t>"delete from account where accno = 1"</w:t>
-      </w:r>
+        <w:t xml:space="preserve">"delete from account where </w:t>
+      </w:r>
+      <w:proofErr w:type="spellStart"/>
+      <w:r>
+        <w:rPr>
+          <w:rFonts w:ascii="Courier New" w:hAnsi="Courier New" w:cs="Courier New"/>
+          <w:color w:val="2A00FF"/>
+          <w:sz w:val="14"/>
+          <w:szCs w:val="14"/>
+        </w:rPr>
+        <w:t>accno</w:t>
+      </w:r>
+      <w:proofErr w:type="spellEnd"/>
+      <w:r>
+        <w:rPr>
+          <w:rFonts w:ascii="Courier New" w:hAnsi="Courier New" w:cs="Courier New"/>
+          <w:color w:val="2A00FF"/>
+          <w:sz w:val="14"/>
+          <w:szCs w:val="14"/>
+        </w:rPr>
+        <w:t xml:space="preserve"> = 1"</w:t>
+      </w:r>
+      <w:proofErr w:type="gramStart"/>
       <w:r>
         <w:rPr>
           <w:rFonts w:ascii="Courier New" w:hAnsi="Courier New" w:cs="Courier New"/>
@@ -8794,6 +9577,7 @@
         </w:rPr>
         <w:t>);</w:t>
       </w:r>
+      <w:proofErr w:type="gramEnd"/>
     </w:p>
     <w:p>
       <w:pPr>
@@ -8817,6 +9601,7 @@
         </w:rPr>
         <w:t xml:space="preserve">    </w:t>
       </w:r>
+      <w:proofErr w:type="spellStart"/>
       <w:r>
         <w:rPr>
           <w:rFonts w:ascii="Courier New" w:hAnsi="Courier New" w:cs="Courier New"/>
@@ -8846,7 +9631,17 @@
           <w:sz w:val="14"/>
           <w:szCs w:val="14"/>
         </w:rPr>
-        <w:t>.println(</w:t>
+        <w:t>.println</w:t>
+      </w:r>
+      <w:proofErr w:type="spellEnd"/>
+      <w:r>
+        <w:rPr>
+          <w:rFonts w:ascii="Courier New" w:hAnsi="Courier New" w:cs="Courier New"/>
+          <w:color w:val="000000"/>
+          <w:sz w:val="14"/>
+          <w:szCs w:val="14"/>
+        </w:rPr>
+        <w:t>(</w:t>
       </w:r>
       <w:r>
         <w:rPr>
@@ -8875,6 +9670,7 @@
         </w:rPr>
         <w:t>" rows got deleted"</w:t>
       </w:r>
+      <w:proofErr w:type="gramStart"/>
       <w:r>
         <w:rPr>
           <w:rFonts w:ascii="Courier New" w:hAnsi="Courier New" w:cs="Courier New"/>
@@ -8884,6 +9680,7 @@
         </w:rPr>
         <w:t>);</w:t>
       </w:r>
+      <w:proofErr w:type="gramEnd"/>
     </w:p>
     <w:p>
       <w:pPr>
@@ -8937,7 +9734,27 @@
           <w:sz w:val="14"/>
           <w:szCs w:val="14"/>
         </w:rPr>
-        <w:t xml:space="preserve"> (SQLException </w:t>
+        <w:t xml:space="preserve"> (</w:t>
+      </w:r>
+      <w:proofErr w:type="spellStart"/>
+      <w:r>
+        <w:rPr>
+          <w:rFonts w:ascii="Courier New" w:hAnsi="Courier New" w:cs="Courier New"/>
+          <w:color w:val="000000"/>
+          <w:sz w:val="14"/>
+          <w:szCs w:val="14"/>
+        </w:rPr>
+        <w:t>SQLException</w:t>
+      </w:r>
+      <w:proofErr w:type="spellEnd"/>
+      <w:r>
+        <w:rPr>
+          <w:rFonts w:ascii="Courier New" w:hAnsi="Courier New" w:cs="Courier New"/>
+          <w:color w:val="000000"/>
+          <w:sz w:val="14"/>
+          <w:szCs w:val="14"/>
+        </w:rPr>
+        <w:t xml:space="preserve"> </w:t>
       </w:r>
       <w:r>
         <w:rPr>
@@ -8979,6 +9796,7 @@
         </w:rPr>
         <w:t xml:space="preserve">    </w:t>
       </w:r>
+      <w:proofErr w:type="spellStart"/>
       <w:r>
         <w:rPr>
           <w:rFonts w:ascii="Courier New" w:hAnsi="Courier New" w:cs="Courier New"/>
@@ -8995,8 +9813,29 @@
           <w:sz w:val="14"/>
           <w:szCs w:val="14"/>
         </w:rPr>
-        <w:t>.printStackTrace();</w:t>
-      </w:r>
+        <w:t>.printStackTrace</w:t>
+      </w:r>
+      <w:proofErr w:type="spellEnd"/>
+      <w:r>
+        <w:rPr>
+          <w:rFonts w:ascii="Courier New" w:hAnsi="Courier New" w:cs="Courier New"/>
+          <w:color w:val="000000"/>
+          <w:sz w:val="14"/>
+          <w:szCs w:val="14"/>
+        </w:rPr>
+        <w:t>(</w:t>
+      </w:r>
+      <w:proofErr w:type="gramStart"/>
+      <w:r>
+        <w:rPr>
+          <w:rFonts w:ascii="Courier New" w:hAnsi="Courier New" w:cs="Courier New"/>
+          <w:color w:val="000000"/>
+          <w:sz w:val="14"/>
+          <w:szCs w:val="14"/>
+        </w:rPr>
+        <w:t>);</w:t>
+      </w:r>
+      <w:proofErr w:type="gramEnd"/>
     </w:p>
     <w:p>
       <w:pPr>
@@ -9024,6 +9863,7 @@
           <w:bCs/>
         </w:rPr>
       </w:pPr>
+      <w:proofErr w:type="spellStart"/>
       <w:r>
         <w:rPr>
           <w:b/>
@@ -9032,10 +9872,16 @@
         <w:lastRenderedPageBreak/>
         <w:t>ResultSet</w:t>
       </w:r>
+      <w:proofErr w:type="spellEnd"/>
     </w:p>
     <w:p>
-      <w:r>
-        <w:t>ResultSet interface is u</w:t>
+      <w:proofErr w:type="spellStart"/>
+      <w:r>
+        <w:t>ResultSet</w:t>
+      </w:r>
+      <w:proofErr w:type="spellEnd"/>
+      <w:r>
+        <w:t xml:space="preserve"> interface is u</w:t>
       </w:r>
       <w:r>
         <w:t>sed to handle the data that comes back when we execute a select query.</w:t>
@@ -9919,8 +10765,20 @@
       </w:r>
       <w:r>
         <w:tab/>
-        <w:t>getXXX();</w:t>
-      </w:r>
+      </w:r>
+      <w:proofErr w:type="spellStart"/>
+      <w:r>
+        <w:t>getXXX</w:t>
+      </w:r>
+      <w:proofErr w:type="spellEnd"/>
+      <w:r>
+        <w:t>(</w:t>
+      </w:r>
+      <w:proofErr w:type="gramStart"/>
+      <w:r>
+        <w:t>);</w:t>
+      </w:r>
+      <w:proofErr w:type="gramEnd"/>
     </w:p>
     <w:p>
       <w:pPr>
@@ -9956,12 +10814,21 @@
           <w:bCs/>
         </w:rPr>
       </w:pPr>
+      <w:proofErr w:type="spellStart"/>
       <w:r>
         <w:rPr>
           <w:b/>
           <w:bCs/>
         </w:rPr>
-        <w:t>executeQuery()</w:t>
+        <w:t>executeQuery</w:t>
+      </w:r>
+      <w:proofErr w:type="spellEnd"/>
+      <w:r>
+        <w:rPr>
+          <w:b/>
+          <w:bCs/>
+        </w:rPr>
+        <w:t>()</w:t>
       </w:r>
     </w:p>
     <w:p>
@@ -9996,6 +10863,7 @@
         </w:rPr>
         <w:t xml:space="preserve"> (Connection </w:t>
       </w:r>
+      <w:proofErr w:type="spellStart"/>
       <w:r>
         <w:rPr>
           <w:rFonts w:ascii="Courier New" w:hAnsi="Courier New" w:cs="Courier New"/>
@@ -10005,14 +10873,25 @@
         </w:rPr>
         <w:t>connection</w:t>
       </w:r>
-      <w:r>
-        <w:rPr>
-          <w:rFonts w:ascii="Courier New" w:hAnsi="Courier New" w:cs="Courier New"/>
-          <w:color w:val="000000"/>
-          <w:sz w:val="14"/>
-          <w:szCs w:val="14"/>
-        </w:rPr>
-        <w:t xml:space="preserve"> = DriverManager.</w:t>
+      <w:proofErr w:type="spellEnd"/>
+      <w:r>
+        <w:rPr>
+          <w:rFonts w:ascii="Courier New" w:hAnsi="Courier New" w:cs="Courier New"/>
+          <w:color w:val="000000"/>
+          <w:sz w:val="14"/>
+          <w:szCs w:val="14"/>
+        </w:rPr>
+        <w:t xml:space="preserve"> = </w:t>
+      </w:r>
+      <w:proofErr w:type="spellStart"/>
+      <w:r>
+        <w:rPr>
+          <w:rFonts w:ascii="Courier New" w:hAnsi="Courier New" w:cs="Courier New"/>
+          <w:color w:val="000000"/>
+          <w:sz w:val="14"/>
+          <w:szCs w:val="14"/>
+        </w:rPr>
+        <w:t>DriverManager.</w:t>
       </w:r>
       <w:r>
         <w:rPr>
@@ -10025,6 +10904,7 @@
         </w:rPr>
         <w:t>getConnection</w:t>
       </w:r>
+      <w:proofErr w:type="spellEnd"/>
       <w:r>
         <w:rPr>
           <w:rFonts w:ascii="Courier New" w:hAnsi="Courier New" w:cs="Courier New"/>
@@ -10041,7 +10921,47 @@
           <w:sz w:val="14"/>
           <w:szCs w:val="14"/>
         </w:rPr>
-        <w:t>"jdbc:mysql://localhost/mydb"</w:t>
+        <w:t>"</w:t>
+      </w:r>
+      <w:proofErr w:type="spellStart"/>
+      <w:r>
+        <w:rPr>
+          <w:rFonts w:ascii="Courier New" w:hAnsi="Courier New" w:cs="Courier New"/>
+          <w:color w:val="2A00FF"/>
+          <w:sz w:val="14"/>
+          <w:szCs w:val="14"/>
+        </w:rPr>
+        <w:t>jdbc:mysql</w:t>
+      </w:r>
+      <w:proofErr w:type="spellEnd"/>
+      <w:r>
+        <w:rPr>
+          <w:rFonts w:ascii="Courier New" w:hAnsi="Courier New" w:cs="Courier New"/>
+          <w:color w:val="2A00FF"/>
+          <w:sz w:val="14"/>
+          <w:szCs w:val="14"/>
+        </w:rPr>
+        <w:t>://localhost/</w:t>
+      </w:r>
+      <w:proofErr w:type="spellStart"/>
+      <w:r>
+        <w:rPr>
+          <w:rFonts w:ascii="Courier New" w:hAnsi="Courier New" w:cs="Courier New"/>
+          <w:color w:val="2A00FF"/>
+          <w:sz w:val="14"/>
+          <w:szCs w:val="14"/>
+        </w:rPr>
+        <w:t>mydb</w:t>
+      </w:r>
+      <w:proofErr w:type="spellEnd"/>
+      <w:r>
+        <w:rPr>
+          <w:rFonts w:ascii="Courier New" w:hAnsi="Courier New" w:cs="Courier New"/>
+          <w:color w:val="2A00FF"/>
+          <w:sz w:val="14"/>
+          <w:szCs w:val="14"/>
+        </w:rPr>
+        <w:t>"</w:t>
       </w:r>
       <w:r>
         <w:rPr>
@@ -10079,6 +10999,7 @@
         </w:rPr>
         <w:t>"P@ssW0rd"</w:t>
       </w:r>
+      <w:proofErr w:type="gramStart"/>
       <w:r>
         <w:rPr>
           <w:rFonts w:ascii="Courier New" w:hAnsi="Courier New" w:cs="Courier New"/>
@@ -10088,6 +11009,7 @@
         </w:rPr>
         <w:t>);</w:t>
       </w:r>
+      <w:proofErr w:type="gramEnd"/>
     </w:p>
     <w:p>
       <w:pPr>
@@ -10111,6 +11033,7 @@
         <w:tab/>
         <w:t xml:space="preserve">Statement </w:t>
       </w:r>
+      <w:proofErr w:type="spellStart"/>
       <w:r>
         <w:rPr>
           <w:rFonts w:ascii="Courier New" w:hAnsi="Courier New" w:cs="Courier New"/>
@@ -10120,6 +11043,7 @@
         </w:rPr>
         <w:t>statement</w:t>
       </w:r>
+      <w:proofErr w:type="spellEnd"/>
       <w:r>
         <w:rPr>
           <w:rFonts w:ascii="Courier New" w:hAnsi="Courier New" w:cs="Courier New"/>
@@ -10129,6 +11053,7 @@
         </w:rPr>
         <w:t xml:space="preserve"> = </w:t>
       </w:r>
+      <w:proofErr w:type="spellStart"/>
       <w:r>
         <w:rPr>
           <w:rFonts w:ascii="Courier New" w:hAnsi="Courier New" w:cs="Courier New"/>
@@ -10145,8 +11070,29 @@
           <w:sz w:val="14"/>
           <w:szCs w:val="14"/>
         </w:rPr>
-        <w:t>.createStatement();</w:t>
-      </w:r>
+        <w:t>.createStatement</w:t>
+      </w:r>
+      <w:proofErr w:type="spellEnd"/>
+      <w:r>
+        <w:rPr>
+          <w:rFonts w:ascii="Courier New" w:hAnsi="Courier New" w:cs="Courier New"/>
+          <w:color w:val="000000"/>
+          <w:sz w:val="14"/>
+          <w:szCs w:val="14"/>
+        </w:rPr>
+        <w:t>(</w:t>
+      </w:r>
+      <w:proofErr w:type="gramStart"/>
+      <w:r>
+        <w:rPr>
+          <w:rFonts w:ascii="Courier New" w:hAnsi="Courier New" w:cs="Courier New"/>
+          <w:color w:val="000000"/>
+          <w:sz w:val="14"/>
+          <w:szCs w:val="14"/>
+        </w:rPr>
+        <w:t>);</w:t>
+      </w:r>
+      <w:proofErr w:type="gramEnd"/>
     </w:p>
     <w:p>
       <w:pPr>
@@ -10168,8 +11114,28 @@
           <w:szCs w:val="14"/>
         </w:rPr>
         <w:tab/>
-        <w:t xml:space="preserve">ResultSet </w:t>
-      </w:r>
+      </w:r>
+      <w:proofErr w:type="spellStart"/>
+      <w:r>
+        <w:rPr>
+          <w:rFonts w:ascii="Courier New" w:hAnsi="Courier New" w:cs="Courier New"/>
+          <w:color w:val="000000"/>
+          <w:sz w:val="14"/>
+          <w:szCs w:val="14"/>
+        </w:rPr>
+        <w:t>ResultSet</w:t>
+      </w:r>
+      <w:proofErr w:type="spellEnd"/>
+      <w:r>
+        <w:rPr>
+          <w:rFonts w:ascii="Courier New" w:hAnsi="Courier New" w:cs="Courier New"/>
+          <w:color w:val="000000"/>
+          <w:sz w:val="14"/>
+          <w:szCs w:val="14"/>
+        </w:rPr>
+        <w:t xml:space="preserve"> </w:t>
+      </w:r>
+      <w:proofErr w:type="spellStart"/>
       <w:r>
         <w:rPr>
           <w:rFonts w:ascii="Courier New" w:hAnsi="Courier New" w:cs="Courier New"/>
@@ -10179,6 +11145,7 @@
         </w:rPr>
         <w:t>resultSet</w:t>
       </w:r>
+      <w:proofErr w:type="spellEnd"/>
       <w:r>
         <w:rPr>
           <w:rFonts w:ascii="Courier New" w:hAnsi="Courier New" w:cs="Courier New"/>
@@ -10188,6 +11155,7 @@
         </w:rPr>
         <w:t xml:space="preserve"> = </w:t>
       </w:r>
+      <w:proofErr w:type="spellStart"/>
       <w:r>
         <w:rPr>
           <w:rFonts w:ascii="Courier New" w:hAnsi="Courier New" w:cs="Courier New"/>
@@ -10204,7 +11172,17 @@
           <w:sz w:val="14"/>
           <w:szCs w:val="14"/>
         </w:rPr>
-        <w:t>.executeQuery(</w:t>
+        <w:t>.executeQuery</w:t>
+      </w:r>
+      <w:proofErr w:type="spellEnd"/>
+      <w:r>
+        <w:rPr>
+          <w:rFonts w:ascii="Courier New" w:hAnsi="Courier New" w:cs="Courier New"/>
+          <w:color w:val="000000"/>
+          <w:sz w:val="14"/>
+          <w:szCs w:val="14"/>
+        </w:rPr>
+        <w:t>(</w:t>
       </w:r>
       <w:r>
         <w:rPr>
@@ -10215,6 +11193,7 @@
         </w:rPr>
         <w:t>"select * from account"</w:t>
       </w:r>
+      <w:proofErr w:type="gramStart"/>
       <w:r>
         <w:rPr>
           <w:rFonts w:ascii="Courier New" w:hAnsi="Courier New" w:cs="Courier New"/>
@@ -10224,6 +11203,7 @@
         </w:rPr>
         <w:t>);</w:t>
       </w:r>
+      <w:proofErr w:type="gramEnd"/>
     </w:p>
     <w:p>
       <w:pPr>
@@ -10415,6 +11395,7 @@
         </w:rPr>
         <w:t xml:space="preserve"> = </w:t>
       </w:r>
+      <w:proofErr w:type="spellStart"/>
       <w:r>
         <w:rPr>
           <w:rFonts w:ascii="Courier New" w:hAnsi="Courier New" w:cs="Courier New"/>
@@ -10431,7 +11412,17 @@
           <w:sz w:val="14"/>
           <w:szCs w:val="14"/>
         </w:rPr>
-        <w:t>.executeUpdate(</w:t>
+        <w:t>.executeUpdate</w:t>
+      </w:r>
+      <w:proofErr w:type="spellEnd"/>
+      <w:r>
+        <w:rPr>
+          <w:rFonts w:ascii="Courier New" w:hAnsi="Courier New" w:cs="Courier New"/>
+          <w:color w:val="000000"/>
+          <w:sz w:val="14"/>
+          <w:szCs w:val="14"/>
+        </w:rPr>
+        <w:t>(</w:t>
       </w:r>
       <w:r>
         <w:rPr>
@@ -10442,6 +11433,7 @@
         </w:rPr>
         <w:t>"insert into account values(1, 'Marikwa', 'Samson', 10000)"</w:t>
       </w:r>
+      <w:proofErr w:type="gramStart"/>
       <w:r>
         <w:rPr>
           <w:rFonts w:ascii="Courier New" w:hAnsi="Courier New" w:cs="Courier New"/>
@@ -10451,6 +11443,7 @@
         </w:rPr>
         <w:t>);</w:t>
       </w:r>
+      <w:proofErr w:type="gramEnd"/>
     </w:p>
     <w:p>
       <w:pPr>
@@ -10472,6 +11465,15 @@
           <w:szCs w:val="14"/>
         </w:rPr>
         <w:tab/>
+      </w:r>
+      <w:proofErr w:type="spellStart"/>
+      <w:r>
+        <w:rPr>
+          <w:rFonts w:ascii="Courier New" w:hAnsi="Courier New" w:cs="Courier New"/>
+          <w:color w:val="000000"/>
+          <w:sz w:val="14"/>
+          <w:szCs w:val="14"/>
+        </w:rPr>
         <w:t>System.</w:t>
       </w:r>
       <w:r>
@@ -10494,7 +11496,17 @@
           <w:sz w:val="14"/>
           <w:szCs w:val="14"/>
         </w:rPr>
-        <w:t>.println(</w:t>
+        <w:t>.println</w:t>
+      </w:r>
+      <w:proofErr w:type="spellEnd"/>
+      <w:r>
+        <w:rPr>
+          <w:rFonts w:ascii="Courier New" w:hAnsi="Courier New" w:cs="Courier New"/>
+          <w:color w:val="000000"/>
+          <w:sz w:val="14"/>
+          <w:szCs w:val="14"/>
+        </w:rPr>
+        <w:t>(</w:t>
       </w:r>
       <w:r>
         <w:rPr>
@@ -10523,6 +11535,7 @@
         </w:rPr>
         <w:t>" rows got inserted"</w:t>
       </w:r>
+      <w:proofErr w:type="gramStart"/>
       <w:r>
         <w:rPr>
           <w:rFonts w:ascii="Courier New" w:hAnsi="Courier New" w:cs="Courier New"/>
@@ -10532,6 +11545,7 @@
         </w:rPr>
         <w:t>);</w:t>
       </w:r>
+      <w:proofErr w:type="gramEnd"/>
     </w:p>
     <w:p>
       <w:pPr>
@@ -10593,6 +11607,7 @@
         </w:rPr>
         <w:t xml:space="preserve"> = </w:t>
       </w:r>
+      <w:proofErr w:type="spellStart"/>
       <w:r>
         <w:rPr>
           <w:rFonts w:ascii="Courier New" w:hAnsi="Courier New" w:cs="Courier New"/>
@@ -10609,7 +11624,17 @@
           <w:sz w:val="14"/>
           <w:szCs w:val="14"/>
         </w:rPr>
-        <w:t>.executeUpdate(</w:t>
+        <w:t>.executeUpdate</w:t>
+      </w:r>
+      <w:proofErr w:type="spellEnd"/>
+      <w:r>
+        <w:rPr>
+          <w:rFonts w:ascii="Courier New" w:hAnsi="Courier New" w:cs="Courier New"/>
+          <w:color w:val="000000"/>
+          <w:sz w:val="14"/>
+          <w:szCs w:val="14"/>
+        </w:rPr>
+        <w:t>(</w:t>
       </w:r>
       <w:r>
         <w:rPr>
@@ -10618,8 +11643,49 @@
           <w:sz w:val="14"/>
           <w:szCs w:val="14"/>
         </w:rPr>
-        <w:t>"update account set bal = 25000 where accno = 1"</w:t>
-      </w:r>
+        <w:t xml:space="preserve">"update account set </w:t>
+      </w:r>
+      <w:proofErr w:type="spellStart"/>
+      <w:r>
+        <w:rPr>
+          <w:rFonts w:ascii="Courier New" w:hAnsi="Courier New" w:cs="Courier New"/>
+          <w:color w:val="2A00FF"/>
+          <w:sz w:val="14"/>
+          <w:szCs w:val="14"/>
+        </w:rPr>
+        <w:t>bal</w:t>
+      </w:r>
+      <w:proofErr w:type="spellEnd"/>
+      <w:r>
+        <w:rPr>
+          <w:rFonts w:ascii="Courier New" w:hAnsi="Courier New" w:cs="Courier New"/>
+          <w:color w:val="2A00FF"/>
+          <w:sz w:val="14"/>
+          <w:szCs w:val="14"/>
+        </w:rPr>
+        <w:t xml:space="preserve"> = 25000 where </w:t>
+      </w:r>
+      <w:proofErr w:type="spellStart"/>
+      <w:r>
+        <w:rPr>
+          <w:rFonts w:ascii="Courier New" w:hAnsi="Courier New" w:cs="Courier New"/>
+          <w:color w:val="2A00FF"/>
+          <w:sz w:val="14"/>
+          <w:szCs w:val="14"/>
+        </w:rPr>
+        <w:t>accno</w:t>
+      </w:r>
+      <w:proofErr w:type="spellEnd"/>
+      <w:r>
+        <w:rPr>
+          <w:rFonts w:ascii="Courier New" w:hAnsi="Courier New" w:cs="Courier New"/>
+          <w:color w:val="2A00FF"/>
+          <w:sz w:val="14"/>
+          <w:szCs w:val="14"/>
+        </w:rPr>
+        <w:t xml:space="preserve"> = 1"</w:t>
+      </w:r>
+      <w:proofErr w:type="gramStart"/>
       <w:r>
         <w:rPr>
           <w:rFonts w:ascii="Courier New" w:hAnsi="Courier New" w:cs="Courier New"/>
@@ -10629,6 +11695,7 @@
         </w:rPr>
         <w:t>);</w:t>
       </w:r>
+      <w:proofErr w:type="gramEnd"/>
     </w:p>
     <w:p>
       <w:pPr>
@@ -10650,6 +11717,15 @@
           <w:szCs w:val="14"/>
         </w:rPr>
         <w:tab/>
+      </w:r>
+      <w:proofErr w:type="spellStart"/>
+      <w:r>
+        <w:rPr>
+          <w:rFonts w:ascii="Courier New" w:hAnsi="Courier New" w:cs="Courier New"/>
+          <w:color w:val="000000"/>
+          <w:sz w:val="14"/>
+          <w:szCs w:val="14"/>
+        </w:rPr>
         <w:t>System.</w:t>
       </w:r>
       <w:r>
@@ -10672,7 +11748,17 @@
           <w:sz w:val="14"/>
           <w:szCs w:val="14"/>
         </w:rPr>
-        <w:t>.println(</w:t>
+        <w:t>.println</w:t>
+      </w:r>
+      <w:proofErr w:type="spellEnd"/>
+      <w:r>
+        <w:rPr>
+          <w:rFonts w:ascii="Courier New" w:hAnsi="Courier New" w:cs="Courier New"/>
+          <w:color w:val="000000"/>
+          <w:sz w:val="14"/>
+          <w:szCs w:val="14"/>
+        </w:rPr>
+        <w:t>(</w:t>
       </w:r>
       <w:r>
         <w:rPr>
@@ -10701,6 +11787,7 @@
         </w:rPr>
         <w:t>" rows got updated"</w:t>
       </w:r>
+      <w:proofErr w:type="gramStart"/>
       <w:r>
         <w:rPr>
           <w:rFonts w:ascii="Courier New" w:hAnsi="Courier New" w:cs="Courier New"/>
@@ -10710,6 +11797,7 @@
         </w:rPr>
         <w:t>);</w:t>
       </w:r>
+      <w:proofErr w:type="gramEnd"/>
     </w:p>
     <w:p>
       <w:pPr>
@@ -10771,6 +11859,7 @@
         </w:rPr>
         <w:t xml:space="preserve"> = </w:t>
       </w:r>
+      <w:proofErr w:type="spellStart"/>
       <w:r>
         <w:rPr>
           <w:rFonts w:ascii="Courier New" w:hAnsi="Courier New" w:cs="Courier New"/>
@@ -10787,7 +11876,17 @@
           <w:sz w:val="14"/>
           <w:szCs w:val="14"/>
         </w:rPr>
-        <w:t>.executeUpdate(</w:t>
+        <w:t>.executeUpdate</w:t>
+      </w:r>
+      <w:proofErr w:type="spellEnd"/>
+      <w:r>
+        <w:rPr>
+          <w:rFonts w:ascii="Courier New" w:hAnsi="Courier New" w:cs="Courier New"/>
+          <w:color w:val="000000"/>
+          <w:sz w:val="14"/>
+          <w:szCs w:val="14"/>
+        </w:rPr>
+        <w:t>(</w:t>
       </w:r>
       <w:r>
         <w:rPr>
@@ -10796,8 +11895,29 @@
           <w:sz w:val="14"/>
           <w:szCs w:val="14"/>
         </w:rPr>
-        <w:t>"delete from account where accno = 1"</w:t>
-      </w:r>
+        <w:t xml:space="preserve">"delete from account where </w:t>
+      </w:r>
+      <w:proofErr w:type="spellStart"/>
+      <w:r>
+        <w:rPr>
+          <w:rFonts w:ascii="Courier New" w:hAnsi="Courier New" w:cs="Courier New"/>
+          <w:color w:val="2A00FF"/>
+          <w:sz w:val="14"/>
+          <w:szCs w:val="14"/>
+        </w:rPr>
+        <w:t>accno</w:t>
+      </w:r>
+      <w:proofErr w:type="spellEnd"/>
+      <w:r>
+        <w:rPr>
+          <w:rFonts w:ascii="Courier New" w:hAnsi="Courier New" w:cs="Courier New"/>
+          <w:color w:val="2A00FF"/>
+          <w:sz w:val="14"/>
+          <w:szCs w:val="14"/>
+        </w:rPr>
+        <w:t xml:space="preserve"> = 1"</w:t>
+      </w:r>
+      <w:proofErr w:type="gramStart"/>
       <w:r>
         <w:rPr>
           <w:rFonts w:ascii="Courier New" w:hAnsi="Courier New" w:cs="Courier New"/>
@@ -10807,6 +11927,7 @@
         </w:rPr>
         <w:t>);</w:t>
       </w:r>
+      <w:proofErr w:type="gramEnd"/>
     </w:p>
     <w:p>
       <w:pPr>
@@ -10828,6 +11949,15 @@
           <w:szCs w:val="14"/>
         </w:rPr>
         <w:tab/>
+      </w:r>
+      <w:proofErr w:type="spellStart"/>
+      <w:r>
+        <w:rPr>
+          <w:rFonts w:ascii="Courier New" w:hAnsi="Courier New" w:cs="Courier New"/>
+          <w:color w:val="000000"/>
+          <w:sz w:val="14"/>
+          <w:szCs w:val="14"/>
+        </w:rPr>
         <w:t>System.</w:t>
       </w:r>
       <w:r>
@@ -10850,7 +11980,17 @@
           <w:sz w:val="14"/>
           <w:szCs w:val="14"/>
         </w:rPr>
-        <w:t>.println(</w:t>
+        <w:t>.println</w:t>
+      </w:r>
+      <w:proofErr w:type="spellEnd"/>
+      <w:r>
+        <w:rPr>
+          <w:rFonts w:ascii="Courier New" w:hAnsi="Courier New" w:cs="Courier New"/>
+          <w:color w:val="000000"/>
+          <w:sz w:val="14"/>
+          <w:szCs w:val="14"/>
+        </w:rPr>
+        <w:t>(</w:t>
       </w:r>
       <w:r>
         <w:rPr>
@@ -10879,6 +12019,7 @@
         </w:rPr>
         <w:t>" rows got deleted"</w:t>
       </w:r>
+      <w:proofErr w:type="gramStart"/>
       <w:r>
         <w:rPr>
           <w:rFonts w:ascii="Courier New" w:hAnsi="Courier New" w:cs="Courier New"/>
@@ -10888,6 +12029,7 @@
         </w:rPr>
         <w:t>);</w:t>
       </w:r>
+      <w:proofErr w:type="gramEnd"/>
     </w:p>
     <w:p>
       <w:pPr>
@@ -10970,6 +12112,7 @@
         </w:rPr>
         <w:t xml:space="preserve"> (</w:t>
       </w:r>
+      <w:proofErr w:type="spellStart"/>
       <w:r>
         <w:rPr>
           <w:rFonts w:ascii="Courier New" w:hAnsi="Courier New" w:cs="Courier New"/>
@@ -10986,7 +12129,17 @@
           <w:sz w:val="14"/>
           <w:szCs w:val="14"/>
         </w:rPr>
-        <w:t>.next()) {</w:t>
+        <w:t>.next</w:t>
+      </w:r>
+      <w:proofErr w:type="spellEnd"/>
+      <w:r>
+        <w:rPr>
+          <w:rFonts w:ascii="Courier New" w:hAnsi="Courier New" w:cs="Courier New"/>
+          <w:color w:val="000000"/>
+          <w:sz w:val="14"/>
+          <w:szCs w:val="14"/>
+        </w:rPr>
+        <w:t>()) {</w:t>
       </w:r>
     </w:p>
     <w:p>
@@ -11019,6 +12172,7 @@
         </w:rPr>
         <w:tab/>
       </w:r>
+      <w:proofErr w:type="spellStart"/>
       <w:r>
         <w:rPr>
           <w:rFonts w:ascii="Courier New" w:hAnsi="Courier New" w:cs="Courier New"/>
@@ -11048,8 +12202,19 @@
           <w:sz w:val="14"/>
           <w:szCs w:val="14"/>
         </w:rPr>
-        <w:t>.println(</w:t>
-      </w:r>
+        <w:t>.println</w:t>
+      </w:r>
+      <w:proofErr w:type="spellEnd"/>
+      <w:r>
+        <w:rPr>
+          <w:rFonts w:ascii="Courier New" w:hAnsi="Courier New" w:cs="Courier New"/>
+          <w:color w:val="000000"/>
+          <w:sz w:val="14"/>
+          <w:szCs w:val="14"/>
+        </w:rPr>
+        <w:t>(</w:t>
+      </w:r>
+      <w:proofErr w:type="spellStart"/>
       <w:r>
         <w:rPr>
           <w:rFonts w:ascii="Courier New" w:hAnsi="Courier New" w:cs="Courier New"/>
@@ -11066,8 +12231,29 @@
           <w:sz w:val="14"/>
           <w:szCs w:val="14"/>
         </w:rPr>
-        <w:t>.getString(2));</w:t>
-      </w:r>
+        <w:t>.getString</w:t>
+      </w:r>
+      <w:proofErr w:type="spellEnd"/>
+      <w:r>
+        <w:rPr>
+          <w:rFonts w:ascii="Courier New" w:hAnsi="Courier New" w:cs="Courier New"/>
+          <w:color w:val="000000"/>
+          <w:sz w:val="14"/>
+          <w:szCs w:val="14"/>
+        </w:rPr>
+        <w:t>(2)</w:t>
+      </w:r>
+      <w:proofErr w:type="gramStart"/>
+      <w:r>
+        <w:rPr>
+          <w:rFonts w:ascii="Courier New" w:hAnsi="Courier New" w:cs="Courier New"/>
+          <w:color w:val="000000"/>
+          <w:sz w:val="14"/>
+          <w:szCs w:val="14"/>
+        </w:rPr>
+        <w:t>);</w:t>
+      </w:r>
+      <w:proofErr w:type="gramEnd"/>
     </w:p>
     <w:p>
       <w:pPr>
@@ -11098,6 +12284,15 @@
           <w:szCs w:val="14"/>
         </w:rPr>
         <w:tab/>
+      </w:r>
+      <w:proofErr w:type="spellStart"/>
+      <w:r>
+        <w:rPr>
+          <w:rFonts w:ascii="Courier New" w:hAnsi="Courier New" w:cs="Courier New"/>
+          <w:color w:val="000000"/>
+          <w:sz w:val="14"/>
+          <w:szCs w:val="14"/>
+        </w:rPr>
         <w:t>System.</w:t>
       </w:r>
       <w:r>
@@ -11120,8 +12315,19 @@
           <w:sz w:val="14"/>
           <w:szCs w:val="14"/>
         </w:rPr>
-        <w:t>.println(</w:t>
-      </w:r>
+        <w:t>.println</w:t>
+      </w:r>
+      <w:proofErr w:type="spellEnd"/>
+      <w:r>
+        <w:rPr>
+          <w:rFonts w:ascii="Courier New" w:hAnsi="Courier New" w:cs="Courier New"/>
+          <w:color w:val="000000"/>
+          <w:sz w:val="14"/>
+          <w:szCs w:val="14"/>
+        </w:rPr>
+        <w:t>(</w:t>
+      </w:r>
+      <w:proofErr w:type="spellStart"/>
       <w:r>
         <w:rPr>
           <w:rFonts w:ascii="Courier New" w:hAnsi="Courier New" w:cs="Courier New"/>
@@ -11138,8 +12344,29 @@
           <w:sz w:val="14"/>
           <w:szCs w:val="14"/>
         </w:rPr>
-        <w:t>.getString(3));</w:t>
-      </w:r>
+        <w:t>.getString</w:t>
+      </w:r>
+      <w:proofErr w:type="spellEnd"/>
+      <w:r>
+        <w:rPr>
+          <w:rFonts w:ascii="Courier New" w:hAnsi="Courier New" w:cs="Courier New"/>
+          <w:color w:val="000000"/>
+          <w:sz w:val="14"/>
+          <w:szCs w:val="14"/>
+        </w:rPr>
+        <w:t>(3)</w:t>
+      </w:r>
+      <w:proofErr w:type="gramStart"/>
+      <w:r>
+        <w:rPr>
+          <w:rFonts w:ascii="Courier New" w:hAnsi="Courier New" w:cs="Courier New"/>
+          <w:color w:val="000000"/>
+          <w:sz w:val="14"/>
+          <w:szCs w:val="14"/>
+        </w:rPr>
+        <w:t>);</w:t>
+      </w:r>
+      <w:proofErr w:type="gramEnd"/>
     </w:p>
     <w:p>
       <w:pPr>
@@ -11170,6 +12397,15 @@
           <w:szCs w:val="14"/>
         </w:rPr>
         <w:tab/>
+      </w:r>
+      <w:proofErr w:type="spellStart"/>
+      <w:r>
+        <w:rPr>
+          <w:rFonts w:ascii="Courier New" w:hAnsi="Courier New" w:cs="Courier New"/>
+          <w:color w:val="000000"/>
+          <w:sz w:val="14"/>
+          <w:szCs w:val="14"/>
+        </w:rPr>
         <w:t>System.</w:t>
       </w:r>
       <w:r>
@@ -11192,8 +12428,19 @@
           <w:sz w:val="14"/>
           <w:szCs w:val="14"/>
         </w:rPr>
-        <w:t>.println(</w:t>
-      </w:r>
+        <w:t>.println</w:t>
+      </w:r>
+      <w:proofErr w:type="spellEnd"/>
+      <w:r>
+        <w:rPr>
+          <w:rFonts w:ascii="Courier New" w:hAnsi="Courier New" w:cs="Courier New"/>
+          <w:color w:val="000000"/>
+          <w:sz w:val="14"/>
+          <w:szCs w:val="14"/>
+        </w:rPr>
+        <w:t>(</w:t>
+      </w:r>
+      <w:proofErr w:type="spellStart"/>
       <w:r>
         <w:rPr>
           <w:rFonts w:ascii="Courier New" w:hAnsi="Courier New" w:cs="Courier New"/>
@@ -11210,8 +12457,29 @@
           <w:sz w:val="14"/>
           <w:szCs w:val="14"/>
         </w:rPr>
-        <w:t>.getInt(4));</w:t>
-      </w:r>
+        <w:t>.getInt</w:t>
+      </w:r>
+      <w:proofErr w:type="spellEnd"/>
+      <w:r>
+        <w:rPr>
+          <w:rFonts w:ascii="Courier New" w:hAnsi="Courier New" w:cs="Courier New"/>
+          <w:color w:val="000000"/>
+          <w:sz w:val="14"/>
+          <w:szCs w:val="14"/>
+        </w:rPr>
+        <w:t>(4)</w:t>
+      </w:r>
+      <w:proofErr w:type="gramStart"/>
+      <w:r>
+        <w:rPr>
+          <w:rFonts w:ascii="Courier New" w:hAnsi="Courier New" w:cs="Courier New"/>
+          <w:color w:val="000000"/>
+          <w:sz w:val="14"/>
+          <w:szCs w:val="14"/>
+        </w:rPr>
+        <w:t>);</w:t>
+      </w:r>
+      <w:proofErr w:type="gramEnd"/>
     </w:p>
     <w:p>
       <w:pPr>
@@ -11275,7 +12543,27 @@
           <w:sz w:val="14"/>
           <w:szCs w:val="14"/>
         </w:rPr>
-        <w:t xml:space="preserve"> (SQLException </w:t>
+        <w:t xml:space="preserve"> (</w:t>
+      </w:r>
+      <w:proofErr w:type="spellStart"/>
+      <w:r>
+        <w:rPr>
+          <w:rFonts w:ascii="Courier New" w:hAnsi="Courier New" w:cs="Courier New"/>
+          <w:color w:val="000000"/>
+          <w:sz w:val="14"/>
+          <w:szCs w:val="14"/>
+        </w:rPr>
+        <w:t>SQLException</w:t>
+      </w:r>
+      <w:proofErr w:type="spellEnd"/>
+      <w:r>
+        <w:rPr>
+          <w:rFonts w:ascii="Courier New" w:hAnsi="Courier New" w:cs="Courier New"/>
+          <w:color w:val="000000"/>
+          <w:sz w:val="14"/>
+          <w:szCs w:val="14"/>
+        </w:rPr>
+        <w:t xml:space="preserve"> </w:t>
       </w:r>
       <w:r>
         <w:rPr>
@@ -11317,6 +12605,7 @@
         </w:rPr>
         <w:tab/>
       </w:r>
+      <w:proofErr w:type="spellStart"/>
       <w:r>
         <w:rPr>
           <w:rFonts w:ascii="Courier New" w:hAnsi="Courier New" w:cs="Courier New"/>
@@ -11333,8 +12622,29 @@
           <w:sz w:val="14"/>
           <w:szCs w:val="14"/>
         </w:rPr>
-        <w:t>.printStackTrace();</w:t>
-      </w:r>
+        <w:t>.printStackTrace</w:t>
+      </w:r>
+      <w:proofErr w:type="spellEnd"/>
+      <w:r>
+        <w:rPr>
+          <w:rFonts w:ascii="Courier New" w:hAnsi="Courier New" w:cs="Courier New"/>
+          <w:color w:val="000000"/>
+          <w:sz w:val="14"/>
+          <w:szCs w:val="14"/>
+        </w:rPr>
+        <w:t>(</w:t>
+      </w:r>
+      <w:proofErr w:type="gramStart"/>
+      <w:r>
+        <w:rPr>
+          <w:rFonts w:ascii="Courier New" w:hAnsi="Courier New" w:cs="Courier New"/>
+          <w:color w:val="000000"/>
+          <w:sz w:val="14"/>
+          <w:szCs w:val="14"/>
+        </w:rPr>
+        <w:t>);</w:t>
+      </w:r>
+      <w:proofErr w:type="gramEnd"/>
     </w:p>
     <w:p>
       <w:pPr>
@@ -11357,7 +12667,15 @@
     </w:p>
     <w:p>
       <w:r>
-        <w:t xml:space="preserve">Closing of resources like connection, statement, resultSet was done in the finally block before </w:t>
+        <w:t xml:space="preserve">Closing of resources like connection, statement, </w:t>
+      </w:r>
+      <w:proofErr w:type="spellStart"/>
+      <w:r>
+        <w:t>resultSet</w:t>
+      </w:r>
+      <w:proofErr w:type="spellEnd"/>
+      <w:r>
+        <w:t xml:space="preserve"> was done in the finally block before </w:t>
       </w:r>
       <w:r>
         <w:t xml:space="preserve">it was introduced in </w:t>
@@ -11366,7 +12684,15 @@
         <w:t>Java 7. Now, by using try-with-resources, the resources are auto-closed.</w:t>
       </w:r>
       <w:r>
-        <w:t xml:space="preserve"> The resources that can be closed are those that implement or extend the AutoCloseable interface.</w:t>
+        <w:t xml:space="preserve"> The resources that can be closed are those that implement or extend the </w:t>
+      </w:r>
+      <w:proofErr w:type="spellStart"/>
+      <w:r>
+        <w:t>AutoCloseable</w:t>
+      </w:r>
+      <w:proofErr w:type="spellEnd"/>
+      <w:r>
+        <w:t xml:space="preserve"> interface.</w:t>
       </w:r>
     </w:p>
     <w:p/>
@@ -11422,7 +12748,25 @@
           <w:sz w:val="22"/>
           <w:szCs w:val="22"/>
         </w:rPr>
-        <w:t>. The file name is the fully-qualified name of the SPI</w:t>
+        <w:t xml:space="preserve">. The file name is the </w:t>
+      </w:r>
+      <w:proofErr w:type="gramStart"/>
+      <w:r>
+        <w:rPr>
+          <w:rFonts w:asciiTheme="minorHAnsi" w:eastAsiaTheme="minorHAnsi" w:hAnsiTheme="minorHAnsi" w:cstheme="minorBidi"/>
+          <w:sz w:val="22"/>
+          <w:szCs w:val="22"/>
+        </w:rPr>
+        <w:t>fully-qualified</w:t>
+      </w:r>
+      <w:proofErr w:type="gramEnd"/>
+      <w:r>
+        <w:rPr>
+          <w:rFonts w:asciiTheme="minorHAnsi" w:eastAsiaTheme="minorHAnsi" w:hAnsiTheme="minorHAnsi" w:cstheme="minorBidi"/>
+          <w:sz w:val="22"/>
+          <w:szCs w:val="22"/>
+        </w:rPr>
+        <w:t xml:space="preserve"> name of the SPI</w:t>
       </w:r>
       <w:r>
         <w:rPr>
@@ -11458,7 +12802,61 @@
           <w:sz w:val="22"/>
           <w:szCs w:val="22"/>
         </w:rPr>
-        <w:t>The Service Provider is installed in the form of extensions, a jar file which we place in the application classpath, the Java extension classpath or the user-defined classpath.</w:t>
+        <w:t xml:space="preserve">The Service Provider is installed in the form of extensions, a jar file which we place in the application </w:t>
+      </w:r>
+      <w:proofErr w:type="spellStart"/>
+      <w:r>
+        <w:rPr>
+          <w:rFonts w:asciiTheme="minorHAnsi" w:eastAsiaTheme="minorHAnsi" w:hAnsiTheme="minorHAnsi" w:cstheme="minorBidi"/>
+          <w:sz w:val="22"/>
+          <w:szCs w:val="22"/>
+        </w:rPr>
+        <w:t>classpath</w:t>
+      </w:r>
+      <w:proofErr w:type="spellEnd"/>
+      <w:r>
+        <w:rPr>
+          <w:rFonts w:asciiTheme="minorHAnsi" w:eastAsiaTheme="minorHAnsi" w:hAnsiTheme="minorHAnsi" w:cstheme="minorBidi"/>
+          <w:sz w:val="22"/>
+          <w:szCs w:val="22"/>
+        </w:rPr>
+        <w:t xml:space="preserve">, the Java extension </w:t>
+      </w:r>
+      <w:proofErr w:type="spellStart"/>
+      <w:r>
+        <w:rPr>
+          <w:rFonts w:asciiTheme="minorHAnsi" w:eastAsiaTheme="minorHAnsi" w:hAnsiTheme="minorHAnsi" w:cstheme="minorBidi"/>
+          <w:sz w:val="22"/>
+          <w:szCs w:val="22"/>
+        </w:rPr>
+        <w:t>classpath</w:t>
+      </w:r>
+      <w:proofErr w:type="spellEnd"/>
+      <w:r>
+        <w:rPr>
+          <w:rFonts w:asciiTheme="minorHAnsi" w:eastAsiaTheme="minorHAnsi" w:hAnsiTheme="minorHAnsi" w:cstheme="minorBidi"/>
+          <w:sz w:val="22"/>
+          <w:szCs w:val="22"/>
+        </w:rPr>
+        <w:t xml:space="preserve"> or the user-defined </w:t>
+      </w:r>
+      <w:proofErr w:type="spellStart"/>
+      <w:r>
+        <w:rPr>
+          <w:rFonts w:asciiTheme="minorHAnsi" w:eastAsiaTheme="minorHAnsi" w:hAnsiTheme="minorHAnsi" w:cstheme="minorBidi"/>
+          <w:sz w:val="22"/>
+          <w:szCs w:val="22"/>
+        </w:rPr>
+        <w:t>classpath</w:t>
+      </w:r>
+      <w:proofErr w:type="spellEnd"/>
+      <w:r>
+        <w:rPr>
+          <w:rFonts w:asciiTheme="minorHAnsi" w:eastAsiaTheme="minorHAnsi" w:hAnsiTheme="minorHAnsi" w:cstheme="minorBidi"/>
+          <w:sz w:val="22"/>
+          <w:szCs w:val="22"/>
+        </w:rPr>
+        <w:t>.</w:t>
       </w:r>
     </w:p>
     <w:p>
@@ -11478,7 +12876,25 @@
           <w:sz w:val="22"/>
           <w:szCs w:val="22"/>
         </w:rPr>
-        <w:t xml:space="preserve">This is what is used by the DriverManager to </w:t>
+        <w:t xml:space="preserve">This is what is used by the </w:t>
+      </w:r>
+      <w:proofErr w:type="spellStart"/>
+      <w:r>
+        <w:rPr>
+          <w:rFonts w:asciiTheme="minorHAnsi" w:eastAsiaTheme="minorHAnsi" w:hAnsiTheme="minorHAnsi" w:cstheme="minorBidi"/>
+          <w:sz w:val="22"/>
+          <w:szCs w:val="22"/>
+        </w:rPr>
+        <w:t>DriverManager</w:t>
+      </w:r>
+      <w:proofErr w:type="spellEnd"/>
+      <w:r>
+        <w:rPr>
+          <w:rFonts w:asciiTheme="minorHAnsi" w:eastAsiaTheme="minorHAnsi" w:hAnsiTheme="minorHAnsi" w:cstheme="minorBidi"/>
+          <w:sz w:val="22"/>
+          <w:szCs w:val="22"/>
+        </w:rPr>
+        <w:t xml:space="preserve"> to </w:t>
       </w:r>
       <w:r>
         <w:rPr>
@@ -11861,7 +13277,23 @@
                 <w:sz w:val="20"/>
                 <w:szCs w:val="20"/>
               </w:rPr>
-              <w:t>The POST method has to be m</w:t>
+              <w:t xml:space="preserve">The POST method </w:t>
+            </w:r>
+            <w:proofErr w:type="gramStart"/>
+            <w:r>
+              <w:rPr>
+                <w:sz w:val="20"/>
+                <w:szCs w:val="20"/>
+              </w:rPr>
+              <w:t>has to</w:t>
+            </w:r>
+            <w:proofErr w:type="gramEnd"/>
+            <w:r>
+              <w:rPr>
+                <w:sz w:val="20"/>
+                <w:szCs w:val="20"/>
+              </w:rPr>
+              <w:t xml:space="preserve"> be m</w:t>
             </w:r>
             <w:r>
               <w:rPr>
@@ -11962,12 +13394,21 @@
                 <w:szCs w:val="20"/>
               </w:rPr>
             </w:pPr>
+            <w:proofErr w:type="gramStart"/>
             <w:r>
               <w:rPr>
                 <w:sz w:val="20"/>
                 <w:szCs w:val="20"/>
               </w:rPr>
-              <w:t>User click on a hyperlink</w:t>
+              <w:t>User</w:t>
+            </w:r>
+            <w:proofErr w:type="gramEnd"/>
+            <w:r>
+              <w:rPr>
+                <w:sz w:val="20"/>
+                <w:szCs w:val="20"/>
+              </w:rPr>
+              <w:t xml:space="preserve"> click on a hyperlink</w:t>
             </w:r>
           </w:p>
           <w:p>
@@ -12042,7 +13483,23 @@
                 <w:sz w:val="20"/>
                 <w:szCs w:val="20"/>
               </w:rPr>
-              <w:t>Meant for posting data, creating, updating or deleting</w:t>
+              <w:t xml:space="preserve">Meant for posting data, creating, </w:t>
+            </w:r>
+            <w:proofErr w:type="gramStart"/>
+            <w:r>
+              <w:rPr>
+                <w:sz w:val="20"/>
+                <w:szCs w:val="20"/>
+              </w:rPr>
+              <w:t>updating</w:t>
+            </w:r>
+            <w:proofErr w:type="gramEnd"/>
+            <w:r>
+              <w:rPr>
+                <w:sz w:val="20"/>
+                <w:szCs w:val="20"/>
+              </w:rPr>
+              <w:t xml:space="preserve"> or deleting</w:t>
             </w:r>
           </w:p>
         </w:tc>
@@ -12239,7 +13696,23 @@
                 <w:sz w:val="20"/>
                 <w:szCs w:val="20"/>
               </w:rPr>
-              <w:t xml:space="preserve"> because no changes takes place to the data that is retrieved.</w:t>
+              <w:t xml:space="preserve"> because no changes </w:t>
+            </w:r>
+            <w:proofErr w:type="gramStart"/>
+            <w:r>
+              <w:rPr>
+                <w:sz w:val="20"/>
+                <w:szCs w:val="20"/>
+              </w:rPr>
+              <w:t>takes</w:t>
+            </w:r>
+            <w:proofErr w:type="gramEnd"/>
+            <w:r>
+              <w:rPr>
+                <w:sz w:val="20"/>
+                <w:szCs w:val="20"/>
+              </w:rPr>
+              <w:t xml:space="preserve"> place to the data that is retrieved.</w:t>
             </w:r>
           </w:p>
         </w:tc>
@@ -12353,7 +13826,15 @@
         </w:numPr>
       </w:pPr>
       <w:r>
-        <w:t>Create the html files and the CreateUserServlet.</w:t>
+        <w:t xml:space="preserve">Create the html files and the </w:t>
+      </w:r>
+      <w:proofErr w:type="spellStart"/>
+      <w:r>
+        <w:t>CreateUserServlet</w:t>
+      </w:r>
+      <w:proofErr w:type="spellEnd"/>
+      <w:r>
+        <w:t>.</w:t>
       </w:r>
     </w:p>
     <w:p>
@@ -12363,6 +13844,693 @@
       <w:r>
         <w:lastRenderedPageBreak/>
         <w:t>Add the annotation for @WebServlet(“/addServlet”)</w:t>
+      </w:r>
+    </w:p>
+    <w:p>
+      <w:pPr>
+        <w:pStyle w:val="ListParagraph"/>
+        <w:numPr>
+          <w:ilvl w:val="0"/>
+          <w:numId w:val="3"/>
+        </w:numPr>
+      </w:pPr>
+      <w:r>
+        <w:t xml:space="preserve">Implement the </w:t>
+      </w:r>
+      <w:proofErr w:type="spellStart"/>
+      <w:r>
+        <w:t>init</w:t>
+      </w:r>
+      <w:proofErr w:type="spellEnd"/>
+      <w:r>
+        <w:t xml:space="preserve">() method in the </w:t>
+      </w:r>
+      <w:proofErr w:type="spellStart"/>
+      <w:r>
+        <w:t>CreateUserServlet</w:t>
+      </w:r>
+      <w:proofErr w:type="spellEnd"/>
+      <w:r>
+        <w:t xml:space="preserve">. The </w:t>
+      </w:r>
+      <w:proofErr w:type="spellStart"/>
+      <w:r>
+        <w:t>init</w:t>
+      </w:r>
+      <w:proofErr w:type="spellEnd"/>
+      <w:r>
+        <w:t xml:space="preserve"> method is called once in the lifecycle of the servlet.</w:t>
+      </w:r>
+    </w:p>
+    <w:p>
+      <w:pPr>
+        <w:pStyle w:val="NoSpacing"/>
+        <w:rPr>
+          <w:sz w:val="14"/>
+          <w:szCs w:val="14"/>
+        </w:rPr>
+      </w:pPr>
+      <w:r>
+        <w:rPr>
+          <w:sz w:val="14"/>
+          <w:szCs w:val="14"/>
+        </w:rPr>
+        <w:tab/>
+      </w:r>
+      <w:r>
+        <w:rPr>
+          <w:b/>
+          <w:bCs/>
+          <w:color w:val="7F0055"/>
+          <w:sz w:val="14"/>
+          <w:szCs w:val="14"/>
+        </w:rPr>
+        <w:t>public</w:t>
+      </w:r>
+      <w:r>
+        <w:rPr>
+          <w:sz w:val="14"/>
+          <w:szCs w:val="14"/>
+        </w:rPr>
+        <w:t xml:space="preserve"> </w:t>
+      </w:r>
+      <w:r>
+        <w:rPr>
+          <w:b/>
+          <w:bCs/>
+          <w:color w:val="7F0055"/>
+          <w:sz w:val="14"/>
+          <w:szCs w:val="14"/>
+        </w:rPr>
+        <w:t>void</w:t>
+      </w:r>
+      <w:r>
+        <w:rPr>
+          <w:sz w:val="14"/>
+          <w:szCs w:val="14"/>
+        </w:rPr>
+        <w:t xml:space="preserve"> </w:t>
+      </w:r>
+      <w:proofErr w:type="spellStart"/>
+      <w:r>
+        <w:rPr>
+          <w:sz w:val="14"/>
+          <w:szCs w:val="14"/>
+        </w:rPr>
+        <w:t>init</w:t>
+      </w:r>
+      <w:proofErr w:type="spellEnd"/>
+      <w:r>
+        <w:rPr>
+          <w:sz w:val="14"/>
+          <w:szCs w:val="14"/>
+        </w:rPr>
+        <w:t>() {</w:t>
+      </w:r>
+    </w:p>
+    <w:p>
+      <w:pPr>
+        <w:pStyle w:val="NoSpacing"/>
+        <w:rPr>
+          <w:sz w:val="14"/>
+          <w:szCs w:val="14"/>
+        </w:rPr>
+      </w:pPr>
+      <w:r>
+        <w:rPr>
+          <w:sz w:val="14"/>
+          <w:szCs w:val="14"/>
+        </w:rPr>
+        <w:tab/>
+      </w:r>
+      <w:r>
+        <w:rPr>
+          <w:sz w:val="14"/>
+          <w:szCs w:val="14"/>
+        </w:rPr>
+        <w:t xml:space="preserve">      </w:t>
+      </w:r>
+      <w:r>
+        <w:rPr>
+          <w:b/>
+          <w:bCs/>
+          <w:color w:val="7F0055"/>
+          <w:sz w:val="14"/>
+          <w:szCs w:val="14"/>
+        </w:rPr>
+        <w:t>try</w:t>
+      </w:r>
+      <w:r>
+        <w:rPr>
+          <w:sz w:val="14"/>
+          <w:szCs w:val="14"/>
+        </w:rPr>
+        <w:t xml:space="preserve"> {</w:t>
+      </w:r>
+    </w:p>
+    <w:p>
+      <w:pPr>
+        <w:pStyle w:val="NoSpacing"/>
+        <w:rPr>
+          <w:sz w:val="14"/>
+          <w:szCs w:val="14"/>
+        </w:rPr>
+      </w:pPr>
+      <w:r>
+        <w:rPr>
+          <w:sz w:val="14"/>
+          <w:szCs w:val="14"/>
+        </w:rPr>
+        <w:tab/>
+        <w:t xml:space="preserve">      </w:t>
+      </w:r>
+      <w:r>
+        <w:rPr>
+          <w:sz w:val="14"/>
+          <w:szCs w:val="14"/>
+        </w:rPr>
+        <w:t xml:space="preserve">      </w:t>
+      </w:r>
+      <w:r>
+        <w:rPr>
+          <w:color w:val="3F7F5F"/>
+          <w:sz w:val="14"/>
+          <w:szCs w:val="14"/>
+        </w:rPr>
+        <w:t xml:space="preserve">// Before Java6 Service Provider Mechanism we had to load the driver class. This is required for </w:t>
+      </w:r>
+      <w:r>
+        <w:rPr>
+          <w:color w:val="3F7F5F"/>
+          <w:sz w:val="14"/>
+          <w:szCs w:val="14"/>
+          <w:u w:val="single"/>
+        </w:rPr>
+        <w:t>Tomcat</w:t>
+      </w:r>
+      <w:r>
+        <w:rPr>
+          <w:color w:val="3F7F5F"/>
+          <w:sz w:val="14"/>
+          <w:szCs w:val="14"/>
+        </w:rPr>
+        <w:t xml:space="preserve"> as</w:t>
+      </w:r>
+    </w:p>
+    <w:p>
+      <w:pPr>
+        <w:pStyle w:val="NoSpacing"/>
+        <w:rPr>
+          <w:sz w:val="14"/>
+          <w:szCs w:val="14"/>
+        </w:rPr>
+      </w:pPr>
+      <w:r>
+        <w:rPr>
+          <w:sz w:val="14"/>
+          <w:szCs w:val="14"/>
+        </w:rPr>
+        <w:tab/>
+      </w:r>
+      <w:r>
+        <w:rPr>
+          <w:sz w:val="14"/>
+          <w:szCs w:val="14"/>
+        </w:rPr>
+        <w:t xml:space="preserve">            </w:t>
+      </w:r>
+      <w:r>
+        <w:rPr>
+          <w:color w:val="3F7F5F"/>
+          <w:sz w:val="14"/>
+          <w:szCs w:val="14"/>
+        </w:rPr>
+        <w:t xml:space="preserve">// this the auto-loading of the class is disabled due to memory </w:t>
+      </w:r>
+      <w:proofErr w:type="gramStart"/>
+      <w:r>
+        <w:rPr>
+          <w:color w:val="3F7F5F"/>
+          <w:sz w:val="14"/>
+          <w:szCs w:val="14"/>
+        </w:rPr>
+        <w:t>leaks</w:t>
+      </w:r>
+      <w:proofErr w:type="gramEnd"/>
+      <w:r>
+        <w:rPr>
+          <w:color w:val="3F7F5F"/>
+          <w:sz w:val="14"/>
+          <w:szCs w:val="14"/>
+        </w:rPr>
+        <w:t xml:space="preserve"> and we are required to load the class manually.</w:t>
+      </w:r>
+    </w:p>
+    <w:p>
+      <w:pPr>
+        <w:pStyle w:val="NoSpacing"/>
+        <w:rPr>
+          <w:sz w:val="14"/>
+          <w:szCs w:val="14"/>
+        </w:rPr>
+      </w:pPr>
+      <w:r>
+        <w:rPr>
+          <w:sz w:val="14"/>
+          <w:szCs w:val="14"/>
+        </w:rPr>
+        <w:tab/>
+      </w:r>
+      <w:r>
+        <w:rPr>
+          <w:sz w:val="14"/>
+          <w:szCs w:val="14"/>
+        </w:rPr>
+        <w:t xml:space="preserve">            </w:t>
+      </w:r>
+      <w:proofErr w:type="spellStart"/>
+      <w:r>
+        <w:rPr>
+          <w:sz w:val="14"/>
+          <w:szCs w:val="14"/>
+        </w:rPr>
+        <w:t>Class.</w:t>
+      </w:r>
+      <w:r>
+        <w:rPr>
+          <w:i/>
+          <w:iCs/>
+          <w:sz w:val="14"/>
+          <w:szCs w:val="14"/>
+        </w:rPr>
+        <w:t>forName</w:t>
+      </w:r>
+      <w:proofErr w:type="spellEnd"/>
+      <w:r>
+        <w:rPr>
+          <w:sz w:val="14"/>
+          <w:szCs w:val="14"/>
+        </w:rPr>
+        <w:t>(</w:t>
+      </w:r>
+      <w:r>
+        <w:rPr>
+          <w:color w:val="2A00FF"/>
+          <w:sz w:val="14"/>
+          <w:szCs w:val="14"/>
+        </w:rPr>
+        <w:t>"</w:t>
+      </w:r>
+      <w:proofErr w:type="spellStart"/>
+      <w:r>
+        <w:rPr>
+          <w:color w:val="2A00FF"/>
+          <w:sz w:val="14"/>
+          <w:szCs w:val="14"/>
+        </w:rPr>
+        <w:t>com.mysql.cj.jdbc.Driver</w:t>
+      </w:r>
+      <w:proofErr w:type="spellEnd"/>
+      <w:r>
+        <w:rPr>
+          <w:color w:val="2A00FF"/>
+          <w:sz w:val="14"/>
+          <w:szCs w:val="14"/>
+        </w:rPr>
+        <w:t>"</w:t>
+      </w:r>
+      <w:proofErr w:type="gramStart"/>
+      <w:r>
+        <w:rPr>
+          <w:sz w:val="14"/>
+          <w:szCs w:val="14"/>
+        </w:rPr>
+        <w:t>);</w:t>
+      </w:r>
+      <w:proofErr w:type="gramEnd"/>
+    </w:p>
+    <w:p>
+      <w:pPr>
+        <w:pStyle w:val="NoSpacing"/>
+        <w:rPr>
+          <w:sz w:val="14"/>
+          <w:szCs w:val="14"/>
+        </w:rPr>
+      </w:pPr>
+      <w:r>
+        <w:rPr>
+          <w:sz w:val="14"/>
+          <w:szCs w:val="14"/>
+        </w:rPr>
+        <w:tab/>
+      </w:r>
+      <w:r>
+        <w:rPr>
+          <w:sz w:val="14"/>
+          <w:szCs w:val="14"/>
+        </w:rPr>
+        <w:t xml:space="preserve">            </w:t>
+      </w:r>
+      <w:r>
+        <w:rPr>
+          <w:color w:val="0000C0"/>
+          <w:sz w:val="14"/>
+          <w:szCs w:val="14"/>
+        </w:rPr>
+        <w:t>connection</w:t>
+      </w:r>
+      <w:r>
+        <w:rPr>
+          <w:sz w:val="14"/>
+          <w:szCs w:val="14"/>
+        </w:rPr>
+        <w:t xml:space="preserve"> = </w:t>
+      </w:r>
+      <w:proofErr w:type="spellStart"/>
+      <w:r>
+        <w:rPr>
+          <w:sz w:val="14"/>
+          <w:szCs w:val="14"/>
+        </w:rPr>
+        <w:t>DriverManager.</w:t>
+      </w:r>
+      <w:r>
+        <w:rPr>
+          <w:i/>
+          <w:iCs/>
+          <w:sz w:val="14"/>
+          <w:szCs w:val="14"/>
+        </w:rPr>
+        <w:t>getConnection</w:t>
+      </w:r>
+      <w:proofErr w:type="spellEnd"/>
+      <w:r>
+        <w:rPr>
+          <w:sz w:val="14"/>
+          <w:szCs w:val="14"/>
+        </w:rPr>
+        <w:t>(</w:t>
+      </w:r>
+      <w:r>
+        <w:rPr>
+          <w:color w:val="2A00FF"/>
+          <w:sz w:val="14"/>
+          <w:szCs w:val="14"/>
+        </w:rPr>
+        <w:t>"</w:t>
+      </w:r>
+      <w:proofErr w:type="spellStart"/>
+      <w:r>
+        <w:rPr>
+          <w:color w:val="2A00FF"/>
+          <w:sz w:val="14"/>
+          <w:szCs w:val="14"/>
+        </w:rPr>
+        <w:t>jdbc:mysql</w:t>
+      </w:r>
+      <w:proofErr w:type="spellEnd"/>
+      <w:r>
+        <w:rPr>
+          <w:color w:val="2A00FF"/>
+          <w:sz w:val="14"/>
+          <w:szCs w:val="14"/>
+        </w:rPr>
+        <w:t>://localhost/</w:t>
+      </w:r>
+      <w:proofErr w:type="spellStart"/>
+      <w:r>
+        <w:rPr>
+          <w:color w:val="2A00FF"/>
+          <w:sz w:val="14"/>
+          <w:szCs w:val="14"/>
+        </w:rPr>
+        <w:t>mydb</w:t>
+      </w:r>
+      <w:proofErr w:type="spellEnd"/>
+      <w:r>
+        <w:rPr>
+          <w:color w:val="2A00FF"/>
+          <w:sz w:val="14"/>
+          <w:szCs w:val="14"/>
+        </w:rPr>
+        <w:t>"</w:t>
+      </w:r>
+      <w:r>
+        <w:rPr>
+          <w:sz w:val="14"/>
+          <w:szCs w:val="14"/>
+        </w:rPr>
+        <w:t xml:space="preserve">, </w:t>
+      </w:r>
+      <w:r>
+        <w:rPr>
+          <w:color w:val="2A00FF"/>
+          <w:sz w:val="14"/>
+          <w:szCs w:val="14"/>
+        </w:rPr>
+        <w:t>"root"</w:t>
+      </w:r>
+      <w:r>
+        <w:rPr>
+          <w:sz w:val="14"/>
+          <w:szCs w:val="14"/>
+        </w:rPr>
+        <w:t xml:space="preserve">, </w:t>
+      </w:r>
+      <w:r>
+        <w:rPr>
+          <w:color w:val="2A00FF"/>
+          <w:sz w:val="14"/>
+          <w:szCs w:val="14"/>
+        </w:rPr>
+        <w:t>"P@ssW0rd"</w:t>
+      </w:r>
+      <w:proofErr w:type="gramStart"/>
+      <w:r>
+        <w:rPr>
+          <w:sz w:val="14"/>
+          <w:szCs w:val="14"/>
+        </w:rPr>
+        <w:t>);</w:t>
+      </w:r>
+      <w:proofErr w:type="gramEnd"/>
+    </w:p>
+    <w:p>
+      <w:pPr>
+        <w:pStyle w:val="NoSpacing"/>
+        <w:rPr>
+          <w:sz w:val="14"/>
+          <w:szCs w:val="14"/>
+        </w:rPr>
+      </w:pPr>
+      <w:r>
+        <w:rPr>
+          <w:sz w:val="14"/>
+          <w:szCs w:val="14"/>
+        </w:rPr>
+        <w:tab/>
+      </w:r>
+      <w:r>
+        <w:rPr>
+          <w:sz w:val="14"/>
+          <w:szCs w:val="14"/>
+        </w:rPr>
+        <w:t xml:space="preserve">      </w:t>
+      </w:r>
+      <w:r>
+        <w:rPr>
+          <w:sz w:val="14"/>
+          <w:szCs w:val="14"/>
+        </w:rPr>
+        <w:t xml:space="preserve">} </w:t>
+      </w:r>
+      <w:r>
+        <w:rPr>
+          <w:b/>
+          <w:bCs/>
+          <w:color w:val="7F0055"/>
+          <w:sz w:val="14"/>
+          <w:szCs w:val="14"/>
+        </w:rPr>
+        <w:t>catch</w:t>
+      </w:r>
+      <w:r>
+        <w:rPr>
+          <w:sz w:val="14"/>
+          <w:szCs w:val="14"/>
+        </w:rPr>
+        <w:t xml:space="preserve"> (</w:t>
+      </w:r>
+      <w:proofErr w:type="spellStart"/>
+      <w:r>
+        <w:rPr>
+          <w:sz w:val="14"/>
+          <w:szCs w:val="14"/>
+        </w:rPr>
+        <w:t>SQLException</w:t>
+      </w:r>
+      <w:proofErr w:type="spellEnd"/>
+      <w:r>
+        <w:rPr>
+          <w:sz w:val="14"/>
+          <w:szCs w:val="14"/>
+        </w:rPr>
+        <w:t xml:space="preserve"> | </w:t>
+      </w:r>
+      <w:proofErr w:type="spellStart"/>
+      <w:r>
+        <w:rPr>
+          <w:sz w:val="14"/>
+          <w:szCs w:val="14"/>
+        </w:rPr>
+        <w:t>ClassNotFoundException</w:t>
+      </w:r>
+      <w:proofErr w:type="spellEnd"/>
+      <w:r>
+        <w:rPr>
+          <w:sz w:val="14"/>
+          <w:szCs w:val="14"/>
+        </w:rPr>
+        <w:t xml:space="preserve"> </w:t>
+      </w:r>
+      <w:r>
+        <w:rPr>
+          <w:color w:val="6A3E3E"/>
+          <w:sz w:val="14"/>
+          <w:szCs w:val="14"/>
+        </w:rPr>
+        <w:t>e</w:t>
+      </w:r>
+      <w:r>
+        <w:rPr>
+          <w:sz w:val="14"/>
+          <w:szCs w:val="14"/>
+        </w:rPr>
+        <w:t>) {</w:t>
+      </w:r>
+    </w:p>
+    <w:p>
+      <w:pPr>
+        <w:pStyle w:val="NoSpacing"/>
+        <w:rPr>
+          <w:sz w:val="14"/>
+          <w:szCs w:val="14"/>
+        </w:rPr>
+      </w:pPr>
+      <w:r>
+        <w:rPr>
+          <w:sz w:val="14"/>
+          <w:szCs w:val="14"/>
+        </w:rPr>
+        <w:tab/>
+      </w:r>
+      <w:r>
+        <w:rPr>
+          <w:sz w:val="14"/>
+          <w:szCs w:val="14"/>
+        </w:rPr>
+        <w:t xml:space="preserve">            </w:t>
+      </w:r>
+      <w:proofErr w:type="spellStart"/>
+      <w:r>
+        <w:rPr>
+          <w:color w:val="6A3E3E"/>
+          <w:sz w:val="14"/>
+          <w:szCs w:val="14"/>
+        </w:rPr>
+        <w:t>e</w:t>
+      </w:r>
+      <w:r>
+        <w:rPr>
+          <w:sz w:val="14"/>
+          <w:szCs w:val="14"/>
+        </w:rPr>
+        <w:t>.printStackTrace</w:t>
+      </w:r>
+      <w:proofErr w:type="spellEnd"/>
+      <w:r>
+        <w:rPr>
+          <w:sz w:val="14"/>
+          <w:szCs w:val="14"/>
+        </w:rPr>
+        <w:t>(</w:t>
+      </w:r>
+      <w:proofErr w:type="gramStart"/>
+      <w:r>
+        <w:rPr>
+          <w:sz w:val="14"/>
+          <w:szCs w:val="14"/>
+        </w:rPr>
+        <w:t>);</w:t>
+      </w:r>
+      <w:proofErr w:type="gramEnd"/>
+    </w:p>
+    <w:p>
+      <w:pPr>
+        <w:pStyle w:val="NoSpacing"/>
+        <w:rPr>
+          <w:sz w:val="14"/>
+          <w:szCs w:val="14"/>
+        </w:rPr>
+      </w:pPr>
+      <w:r>
+        <w:rPr>
+          <w:sz w:val="14"/>
+          <w:szCs w:val="14"/>
+        </w:rPr>
+        <w:tab/>
+      </w:r>
+      <w:r>
+        <w:rPr>
+          <w:sz w:val="14"/>
+          <w:szCs w:val="14"/>
+        </w:rPr>
+        <w:t xml:space="preserve">      </w:t>
+      </w:r>
+      <w:r>
+        <w:rPr>
+          <w:sz w:val="14"/>
+          <w:szCs w:val="14"/>
+        </w:rPr>
+        <w:t>}</w:t>
+      </w:r>
+    </w:p>
+    <w:p>
+      <w:pPr>
+        <w:pStyle w:val="NoSpacing"/>
+        <w:rPr>
+          <w:sz w:val="14"/>
+          <w:szCs w:val="14"/>
+        </w:rPr>
+      </w:pPr>
+      <w:r>
+        <w:rPr>
+          <w:sz w:val="14"/>
+          <w:szCs w:val="14"/>
+        </w:rPr>
+        <w:tab/>
+        <w:t>}</w:t>
+      </w:r>
+    </w:p>
+    <w:p/>
+    <w:p>
+      <w:pPr>
+        <w:pStyle w:val="ListParagraph"/>
+        <w:numPr>
+          <w:ilvl w:val="0"/>
+          <w:numId w:val="3"/>
+        </w:numPr>
+      </w:pPr>
+      <w:r>
+        <w:t xml:space="preserve">Implement the </w:t>
+      </w:r>
+      <w:proofErr w:type="spellStart"/>
+      <w:r>
+        <w:t>doPost</w:t>
+      </w:r>
+      <w:proofErr w:type="spellEnd"/>
+      <w:r>
+        <w:t>() method which gets called from every request from the browser.</w:t>
       </w:r>
     </w:p>
     <w:p>

</xml_diff>